<commit_message>
continuing minor paper edits
</commit_message>
<xml_diff>
--- a/paper/BcSlGWAS_fulldraft_v2.5.docx
+++ b/paper/BcSlGWAS_fulldraft_v2.5.docx
@@ -11729,11 +11729,15 @@
         <w:spacing w:line="480" w:lineRule="auto"/>
         <w:ind w:firstLine="720"/>
         <w:rPr>
-          <w:sz w:val="24"/>
-          <w:szCs w:val="24"/>
+          <w:ins w:id="19" w:author="Nicole Soltis" w:date="2017-09-11T10:28:00Z"/>
+          <w:rFonts w:cs="Arial"/>
+          <w:color w:val="222222"/>
+          <w:sz w:val="24"/>
+          <w:szCs w:val="24"/>
+          <w:shd w:val="clear" w:color="auto" w:fill="FFFFFF"/>
         </w:rPr>
       </w:pPr>
-      <w:del w:id="19" w:author="Nicole Soltis" w:date="2017-09-06T14:11:00Z">
+      <w:del w:id="20" w:author="Nicole Soltis" w:date="2017-09-06T14:11:00Z">
         <w:r>
           <w:rPr>
             <w:sz w:val="24"/>
@@ -11743,7 +11747,7 @@
           <w:delText>These means</w:delText>
         </w:r>
       </w:del>
-      <w:ins w:id="20" w:author="Nicole Soltis" w:date="2017-09-06T14:11:00Z">
+      <w:ins w:id="21" w:author="Nicole Soltis" w:date="2017-09-06T14:11:00Z">
         <w:r>
           <w:rPr>
             <w:sz w:val="24"/>
@@ -12785,8 +12789,8 @@
         </w:rPr>
         <w:t xml:space="preserve">). </w:t>
       </w:r>
-      <w:commentRangeStart w:id="21"/>
       <w:commentRangeStart w:id="22"/>
+      <w:commentRangeStart w:id="23"/>
       <w:r>
         <w:rPr>
           <w:rFonts w:cs="Arial"/>
@@ -12797,19 +12801,19 @@
         </w:rPr>
         <w:t xml:space="preserve">Additional genes of interest </w:t>
       </w:r>
-      <w:commentRangeEnd w:id="21"/>
+      <w:commentRangeEnd w:id="22"/>
       <w:r>
         <w:rPr>
           <w:rStyle w:val="CommentReference"/>
         </w:rPr>
-        <w:commentReference w:id="21"/>
-      </w:r>
-      <w:commentRangeEnd w:id="22"/>
+        <w:commentReference w:id="22"/>
+      </w:r>
+      <w:commentRangeEnd w:id="23"/>
       <w:r>
         <w:rPr>
           <w:rStyle w:val="CommentReference"/>
         </w:rPr>
-        <w:commentReference w:id="22"/>
+        <w:commentReference w:id="23"/>
       </w:r>
       <w:r>
         <w:rPr>
@@ -12922,9 +12926,9 @@
           <w:szCs w:val="24"/>
           <w:shd w:val="clear" w:color="auto" w:fill="FFFFFF"/>
         </w:rPr>
-        <w:t xml:space="preserve">We used the </w:t>
-      </w:r>
-      <w:commentRangeStart w:id="23"/>
+        <w:t xml:space="preserve">We used the program </w:t>
+      </w:r>
+      <w:proofErr w:type="spellStart"/>
       <w:r>
         <w:rPr>
           <w:rFonts w:cs="Arial"/>
@@ -12933,9 +12937,9 @@
           <w:szCs w:val="24"/>
           <w:shd w:val="clear" w:color="auto" w:fill="FFFFFF"/>
         </w:rPr>
-        <w:t xml:space="preserve">program </w:t>
-      </w:r>
-      <w:proofErr w:type="spellStart"/>
+        <w:t>InterProScan</w:t>
+      </w:r>
+      <w:proofErr w:type="spellEnd"/>
       <w:r>
         <w:rPr>
           <w:rFonts w:cs="Arial"/>
@@ -12944,9 +12948,8 @@
           <w:szCs w:val="24"/>
           <w:shd w:val="clear" w:color="auto" w:fill="FFFFFF"/>
         </w:rPr>
-        <w:t>InterProScan</w:t>
-      </w:r>
-      <w:proofErr w:type="spellEnd"/>
+        <w:t xml:space="preserve"> within BLAST2GO for functional </w:t>
+      </w:r>
       <w:r>
         <w:rPr>
           <w:rFonts w:cs="Arial"/>
@@ -12955,7 +12958,7 @@
           <w:szCs w:val="24"/>
           <w:shd w:val="clear" w:color="auto" w:fill="FFFFFF"/>
         </w:rPr>
-        <w:t xml:space="preserve"> within BLAST2GO for functional </w:t>
+        <w:t>gene ontology (</w:t>
       </w:r>
       <w:r>
         <w:rPr>
@@ -12965,7 +12968,7 @@
           <w:szCs w:val="24"/>
           <w:shd w:val="clear" w:color="auto" w:fill="FFFFFF"/>
         </w:rPr>
-        <w:t>gene ontology (</w:t>
+        <w:t>GO</w:t>
       </w:r>
       <w:r>
         <w:rPr>
@@ -12975,7 +12978,7 @@
           <w:szCs w:val="24"/>
           <w:shd w:val="clear" w:color="auto" w:fill="FFFFFF"/>
         </w:rPr>
-        <w:t>GO</w:t>
+        <w:t>)</w:t>
       </w:r>
       <w:r>
         <w:rPr>
@@ -12985,7 +12988,7 @@
           <w:szCs w:val="24"/>
           <w:shd w:val="clear" w:color="auto" w:fill="FFFFFF"/>
         </w:rPr>
-        <w:t>)</w:t>
+        <w:t xml:space="preserve"> </w:t>
       </w:r>
       <w:r>
         <w:rPr>
@@ -12995,24 +12998,7 @@
           <w:szCs w:val="24"/>
           <w:shd w:val="clear" w:color="auto" w:fill="FFFFFF"/>
         </w:rPr>
-        <w:t xml:space="preserve"> </w:t>
-      </w:r>
-      <w:r>
-        <w:rPr>
-          <w:rFonts w:cs="Arial"/>
-          <w:color w:val="222222"/>
-          <w:sz w:val="24"/>
-          <w:szCs w:val="24"/>
-          <w:shd w:val="clear" w:color="auto" w:fill="FFFFFF"/>
-        </w:rPr>
         <w:t xml:space="preserve">annotation of the gene models (http://www.blast2go.com). </w:t>
-      </w:r>
-      <w:commentRangeEnd w:id="23"/>
-      <w:r>
-        <w:rPr>
-          <w:rStyle w:val="CommentReference"/>
-        </w:rPr>
-        <w:commentReference w:id="23"/>
       </w:r>
     </w:p>
     <w:p>
@@ -13020,36 +13006,58 @@
         <w:spacing w:line="480" w:lineRule="auto"/>
         <w:ind w:firstLine="720"/>
         <w:rPr>
-          <w:sz w:val="24"/>
-          <w:szCs w:val="24"/>
+          <w:ins w:id="24" w:author="Nicole Soltis" w:date="2017-09-11T10:28:00Z"/>
+          <w:sz w:val="24"/>
+          <w:szCs w:val="24"/>
+        </w:rPr>
+      </w:pPr>
+      <w:bookmarkStart w:id="25" w:name="_GoBack"/>
+      <w:bookmarkEnd w:id="25"/>
+      <w:ins w:id="26" w:author="Nicole Soltis" w:date="2017-09-11T10:28:00Z">
+        <w:r>
+          <w:rPr>
+            <w:rFonts w:cs="Arial"/>
+            <w:color w:val="222222"/>
+            <w:sz w:val="24"/>
+            <w:szCs w:val="24"/>
+            <w:shd w:val="clear" w:color="auto" w:fill="FFFFFF"/>
+          </w:rPr>
+          <w:t xml:space="preserve"> </w:t>
+        </w:r>
+        <w:r>
+          <w:rPr>
+            <w:rFonts w:cs="Arial"/>
+            <w:color w:val="222222"/>
+            <w:sz w:val="24"/>
+            <w:szCs w:val="24"/>
+            <w:shd w:val="clear" w:color="auto" w:fill="FFFFFF"/>
+          </w:rPr>
+          <w:t>To predict expected overlap of significant SNPs across plant genotypes, we used the average number of significant SNPs per each of the 12 plant genotypes (14,000 SNPs) and calculated expected overlap between those 12 lists using binomial coefficients.</w:t>
+        </w:r>
+      </w:ins>
+    </w:p>
+    <w:p>
+      <w:pPr>
+        <w:spacing w:line="480" w:lineRule="auto"/>
+        <w:ind w:firstLine="720"/>
+        <w:rPr>
+          <w:rFonts w:cs="Arial"/>
+          <w:color w:val="222222"/>
+          <w:sz w:val="24"/>
+          <w:szCs w:val="24"/>
+          <w:shd w:val="clear" w:color="auto" w:fill="FFFFFF"/>
         </w:rPr>
       </w:pPr>
     </w:p>
     <w:p>
       <w:pPr>
         <w:spacing w:line="480" w:lineRule="auto"/>
-        <w:rPr>
-          <w:b/>
+        <w:ind w:firstLine="720"/>
+        <w:rPr>
           <w:sz w:val="24"/>
           <w:szCs w:val="24"/>
         </w:rPr>
       </w:pPr>
-      <w:commentRangeStart w:id="25"/>
-      <w:r>
-        <w:rPr>
-          <w:b/>
-          <w:sz w:val="24"/>
-          <w:szCs w:val="24"/>
-        </w:rPr>
-        <w:t>Results</w:t>
-      </w:r>
-      <w:commentRangeEnd w:id="25"/>
-      <w:r>
-        <w:rPr>
-          <w:rStyle w:val="CommentReference"/>
-        </w:rPr>
-        <w:commentReference w:id="25"/>
-      </w:r>
     </w:p>
     <w:p>
       <w:pPr>
@@ -13060,21 +13068,48 @@
           <w:szCs w:val="24"/>
         </w:rPr>
       </w:pPr>
-      <w:commentRangeStart w:id="26"/>
+      <w:commentRangeStart w:id="27"/>
       <w:r>
         <w:rPr>
           <w:b/>
           <w:sz w:val="24"/>
           <w:szCs w:val="24"/>
         </w:rPr>
+        <w:lastRenderedPageBreak/>
+        <w:t>Results</w:t>
+      </w:r>
+      <w:commentRangeEnd w:id="27"/>
+      <w:r>
+        <w:rPr>
+          <w:rStyle w:val="CommentReference"/>
+        </w:rPr>
+        <w:commentReference w:id="27"/>
+      </w:r>
+    </w:p>
+    <w:p>
+      <w:pPr>
+        <w:spacing w:line="480" w:lineRule="auto"/>
+        <w:rPr>
+          <w:b/>
+          <w:sz w:val="24"/>
+          <w:szCs w:val="24"/>
+        </w:rPr>
+      </w:pPr>
+      <w:commentRangeStart w:id="28"/>
+      <w:r>
+        <w:rPr>
+          <w:b/>
+          <w:sz w:val="24"/>
+          <w:szCs w:val="24"/>
+        </w:rPr>
         <w:t>Experimental Design</w:t>
       </w:r>
-      <w:commentRangeEnd w:id="26"/>
+      <w:commentRangeEnd w:id="28"/>
       <w:r>
         <w:rPr>
           <w:rStyle w:val="CommentReference"/>
         </w:rPr>
-        <w:commentReference w:id="26"/>
+        <w:commentReference w:id="28"/>
       </w:r>
     </w:p>
     <w:p>
@@ -13218,15 +13253,7 @@
           <w:sz w:val="24"/>
           <w:szCs w:val="24"/>
         </w:rPr>
-        <w:t xml:space="preserve"> </w:t>
-      </w:r>
-      <w:r>
-        <w:rPr>
-          <w:sz w:val="24"/>
-          <w:szCs w:val="24"/>
-        </w:rPr>
-        <w:lastRenderedPageBreak/>
-        <w:t>on 6 wild and 6 domesticated tomato genotypes</w:t>
+        <w:t xml:space="preserve"> on 6 wild and 6 domesticated tomato genotypes</w:t>
       </w:r>
       <w:r>
         <w:rPr>
@@ -13235,8 +13262,8 @@
         </w:rPr>
         <w:t xml:space="preserve">. </w:t>
       </w:r>
-      <w:commentRangeStart w:id="27"/>
-      <w:commentRangeStart w:id="28"/>
+      <w:commentRangeStart w:id="29"/>
+      <w:commentRangeStart w:id="30"/>
       <w:r>
         <w:rPr>
           <w:sz w:val="24"/>
@@ -13988,22 +14015,22 @@
         </w:rPr>
         <w:t xml:space="preserve">. </w:t>
       </w:r>
-      <w:commentRangeEnd w:id="27"/>
+      <w:commentRangeEnd w:id="29"/>
       <w:r>
         <w:rPr>
           <w:rStyle w:val="CommentReference"/>
         </w:rPr>
-        <w:commentReference w:id="27"/>
-      </w:r>
-      <w:commentRangeEnd w:id="28"/>
+        <w:commentReference w:id="29"/>
+      </w:r>
+      <w:commentRangeEnd w:id="30"/>
       <w:r>
         <w:rPr>
           <w:rStyle w:val="CommentReference"/>
         </w:rPr>
-        <w:commentReference w:id="28"/>
-      </w:r>
-      <w:commentRangeStart w:id="29"/>
-      <w:commentRangeStart w:id="30"/>
+        <w:commentReference w:id="30"/>
+      </w:r>
+      <w:commentRangeStart w:id="31"/>
+      <w:commentRangeStart w:id="32"/>
       <w:r>
         <w:rPr>
           <w:sz w:val="24"/>
@@ -14215,7 +14242,15 @@
           <w:sz w:val="24"/>
           <w:szCs w:val="24"/>
         </w:rPr>
-        <w:t>This measurement of the plant-</w:t>
+        <w:t xml:space="preserve">This </w:t>
+      </w:r>
+      <w:r>
+        <w:rPr>
+          <w:sz w:val="24"/>
+          <w:szCs w:val="24"/>
+        </w:rPr>
+        <w:lastRenderedPageBreak/>
+        <w:t>measurement of the plant-</w:t>
       </w:r>
       <w:r>
         <w:rPr>
@@ -14653,43 +14688,42 @@
         </w:rPr>
         <w:t>.</w:t>
       </w:r>
-      <w:commentRangeEnd w:id="29"/>
+      <w:commentRangeEnd w:id="31"/>
       <w:r>
         <w:rPr>
           <w:rStyle w:val="CommentReference"/>
         </w:rPr>
-        <w:commentReference w:id="29"/>
-      </w:r>
-      <w:commentRangeEnd w:id="30"/>
+        <w:commentReference w:id="31"/>
+      </w:r>
+      <w:commentRangeEnd w:id="32"/>
       <w:r>
         <w:rPr>
           <w:rStyle w:val="CommentReference"/>
         </w:rPr>
-        <w:commentReference w:id="30"/>
+        <w:commentReference w:id="32"/>
       </w:r>
     </w:p>
     <w:p>
       <w:pPr>
         <w:spacing w:line="480" w:lineRule="auto"/>
         <w:rPr>
-          <w:ins w:id="31" w:author="Céline" w:date="2017-08-28T14:11:00Z"/>
+          <w:ins w:id="33" w:author="Céline" w:date="2017-08-28T14:11:00Z"/>
           <w:b/>
           <w:sz w:val="24"/>
           <w:szCs w:val="24"/>
         </w:rPr>
       </w:pPr>
-      <w:ins w:id="32" w:author="Céline" w:date="2017-08-28T14:10:00Z">
+      <w:ins w:id="34" w:author="Céline" w:date="2017-08-28T14:10:00Z">
         <w:r>
           <w:rPr>
             <w:b/>
             <w:sz w:val="24"/>
             <w:szCs w:val="24"/>
           </w:rPr>
-          <w:lastRenderedPageBreak/>
           <w:t>Lesion size</w:t>
         </w:r>
       </w:ins>
-      <w:ins w:id="33" w:author="Céline" w:date="2017-08-28T14:11:00Z">
+      <w:ins w:id="35" w:author="Céline" w:date="2017-08-28T14:11:00Z">
         <w:r>
           <w:rPr>
             <w:b/>
@@ -14707,7 +14741,7 @@
         </w:rPr>
         <w:t>p</w:t>
       </w:r>
-      <w:ins w:id="34" w:author="Céline" w:date="2017-08-28T14:11:00Z">
+      <w:ins w:id="36" w:author="Céline" w:date="2017-08-28T14:11:00Z">
         <w:r>
           <w:rPr>
             <w:b/>
@@ -14730,12 +14764,12 @@
       <w:pPr>
         <w:spacing w:line="480" w:lineRule="auto"/>
         <w:rPr>
-          <w:ins w:id="35" w:author="Céline" w:date="2017-08-28T14:13:00Z"/>
+          <w:ins w:id="37" w:author="Céline" w:date="2017-08-28T14:13:00Z"/>
           <w:sz w:val="24"/>
           <w:szCs w:val="24"/>
         </w:rPr>
       </w:pPr>
-      <w:ins w:id="36" w:author="Nicole Soltis" w:date="2017-09-07T13:38:00Z">
+      <w:ins w:id="38" w:author="Nicole Soltis" w:date="2017-09-07T13:38:00Z">
         <w:r>
           <w:rPr>
             <w:sz w:val="24"/>
@@ -14744,7 +14778,7 @@
           <w:t>We collected images of all lesions at 24, 48, and 72 hours post inoculation. At 24 hours, no visible lesion is present on the tomato</w:t>
         </w:r>
       </w:ins>
-      <w:ins w:id="37" w:author="Nicole Soltis" w:date="2017-09-07T13:39:00Z">
+      <w:ins w:id="39" w:author="Nicole Soltis" w:date="2017-09-07T13:39:00Z">
         <w:r>
           <w:rPr>
             <w:sz w:val="24"/>
@@ -14753,7 +14787,7 @@
           <w:t xml:space="preserve"> </w:t>
         </w:r>
       </w:ins>
-      <w:ins w:id="38" w:author="Nicole Soltis" w:date="2017-09-07T13:38:00Z">
+      <w:ins w:id="40" w:author="Nicole Soltis" w:date="2017-09-07T13:38:00Z">
         <w:r>
           <w:rPr>
             <w:sz w:val="24"/>
@@ -14762,7 +14796,7 @@
           <w:t xml:space="preserve">leaves. </w:t>
         </w:r>
       </w:ins>
-      <w:ins w:id="39" w:author="Nicole Soltis" w:date="2017-09-07T13:39:00Z">
+      <w:ins w:id="41" w:author="Nicole Soltis" w:date="2017-09-07T13:39:00Z">
         <w:r>
           <w:rPr>
             <w:sz w:val="24"/>
@@ -14771,7 +14805,7 @@
           <w:t>At 48 hours, a thin ring of</w:t>
         </w:r>
       </w:ins>
-      <w:ins w:id="40" w:author="Nicole Soltis" w:date="2017-09-07T13:40:00Z">
+      <w:ins w:id="42" w:author="Nicole Soltis" w:date="2017-09-07T13:40:00Z">
         <w:r>
           <w:rPr>
             <w:sz w:val="24"/>
@@ -14780,7 +14814,7 @@
           <w:t xml:space="preserve"> primary</w:t>
         </w:r>
       </w:ins>
-      <w:ins w:id="41" w:author="Nicole Soltis" w:date="2017-09-07T13:39:00Z">
+      <w:ins w:id="43" w:author="Nicole Soltis" w:date="2017-09-07T13:39:00Z">
         <w:r>
           <w:rPr>
             <w:sz w:val="24"/>
@@ -14796,7 +14830,7 @@
         </w:rPr>
         <w:t>At 72 hours significant lesion growth was visible, but no lesions had spread to infect over half of the leaflet.</w:t>
       </w:r>
-      <w:ins w:id="42" w:author="Nicole Soltis" w:date="2017-09-07T13:40:00Z">
+      <w:ins w:id="44" w:author="Nicole Soltis" w:date="2017-09-07T13:40:00Z">
         <w:r>
           <w:rPr>
             <w:sz w:val="24"/>
@@ -14826,7 +14860,7 @@
         </w:rPr>
         <w:t xml:space="preserve">1). </w:t>
       </w:r>
-      <w:ins w:id="43" w:author="Nicole Soltis" w:date="2017-09-07T15:53:00Z">
+      <w:ins w:id="45" w:author="Nicole Soltis" w:date="2017-09-07T15:53:00Z">
         <w:r>
           <w:rPr>
             <w:i/>
@@ -14843,7 +14877,7 @@
           <w:t xml:space="preserve"> lesion size on tomato </w:t>
         </w:r>
       </w:ins>
-      <w:ins w:id="44" w:author="Nicole Soltis" w:date="2017-09-07T15:54:00Z">
+      <w:ins w:id="46" w:author="Nicole Soltis" w:date="2017-09-07T15:54:00Z">
         <w:r>
           <w:rPr>
             <w:sz w:val="24"/>
@@ -14852,7 +14886,7 @@
           <w:t xml:space="preserve">leaves </w:t>
         </w:r>
       </w:ins>
-      <w:ins w:id="45" w:author="Nicole Soltis" w:date="2017-09-07T15:53:00Z">
+      <w:ins w:id="47" w:author="Nicole Soltis" w:date="2017-09-07T15:53:00Z">
         <w:r>
           <w:rPr>
             <w:sz w:val="24"/>
@@ -14861,7 +14895,7 @@
           <w:t xml:space="preserve">provides a measure of virulence. </w:t>
         </w:r>
       </w:ins>
-      <w:ins w:id="46" w:author="Nicole Soltis" w:date="2017-09-07T15:54:00Z">
+      <w:ins w:id="48" w:author="Nicole Soltis" w:date="2017-09-07T15:54:00Z">
         <w:r>
           <w:rPr>
             <w:sz w:val="24"/>
@@ -14879,7 +14913,7 @@
         </w:r>
       </w:ins>
       <w:proofErr w:type="gramEnd"/>
-      <w:ins w:id="47" w:author="Nicole Soltis" w:date="2017-09-07T16:21:00Z">
+      <w:ins w:id="49" w:author="Nicole Soltis" w:date="2017-09-07T16:21:00Z">
         <w:r>
           <w:rPr>
             <w:sz w:val="24"/>
@@ -14888,7 +14922,7 @@
           <w:t xml:space="preserve"> mean </w:t>
         </w:r>
       </w:ins>
-      <w:ins w:id="48" w:author="Nicole Soltis" w:date="2017-09-07T15:54:00Z">
+      <w:ins w:id="50" w:author="Nicole Soltis" w:date="2017-09-07T15:54:00Z">
         <w:r>
           <w:rPr>
             <w:sz w:val="24"/>
@@ -14897,7 +14931,7 @@
           <w:t xml:space="preserve">lesion size of </w:t>
         </w:r>
       </w:ins>
-      <w:ins w:id="49" w:author="Nicole Soltis" w:date="2017-09-07T16:19:00Z">
+      <w:ins w:id="51" w:author="Nicole Soltis" w:date="2017-09-07T16:19:00Z">
         <w:r>
           <w:rPr>
             <w:sz w:val="24"/>
@@ -14921,7 +14955,7 @@
           <w:t xml:space="preserve"> </w:t>
         </w:r>
       </w:ins>
-      <w:ins w:id="50" w:author="Nicole Soltis" w:date="2017-09-07T15:54:00Z">
+      <w:ins w:id="52" w:author="Nicole Soltis" w:date="2017-09-07T15:54:00Z">
         <w:r>
           <w:rPr>
             <w:sz w:val="24"/>
@@ -14930,7 +14964,7 @@
           <w:t xml:space="preserve">across the </w:t>
         </w:r>
       </w:ins>
-      <w:ins w:id="51" w:author="Nicole Soltis" w:date="2017-09-07T17:19:00Z">
+      <w:ins w:id="53" w:author="Nicole Soltis" w:date="2017-09-07T17:19:00Z">
         <w:r>
           <w:rPr>
             <w:sz w:val="24"/>
@@ -14939,7 +14973,7 @@
           <w:t>full</w:t>
         </w:r>
       </w:ins>
-      <w:ins w:id="52" w:author="Nicole Soltis" w:date="2017-09-07T15:54:00Z">
+      <w:ins w:id="54" w:author="Nicole Soltis" w:date="2017-09-07T15:54:00Z">
         <w:r>
           <w:rPr>
             <w:sz w:val="24"/>
@@ -14948,7 +14982,7 @@
           <w:t xml:space="preserve"> experiment, with </w:t>
         </w:r>
       </w:ins>
-      <w:ins w:id="53" w:author="Nicole Soltis" w:date="2017-09-07T16:20:00Z">
+      <w:ins w:id="55" w:author="Nicole Soltis" w:date="2017-09-07T16:20:00Z">
         <w:r>
           <w:rPr>
             <w:sz w:val="24"/>
@@ -14957,7 +14991,7 @@
           <w:t>0.94 CV across the full isolate population on all tomato genotypes</w:t>
         </w:r>
       </w:ins>
-      <w:ins w:id="54" w:author="Nicole Soltis" w:date="2017-09-07T15:54:00Z">
+      <w:ins w:id="56" w:author="Nicole Soltis" w:date="2017-09-07T15:54:00Z">
         <w:r>
           <w:rPr>
             <w:sz w:val="24"/>
@@ -14966,7 +15000,7 @@
           <w:t xml:space="preserve">. </w:t>
         </w:r>
       </w:ins>
-      <w:ins w:id="55" w:author="Nicole Soltis" w:date="2017-09-07T16:20:00Z">
+      <w:ins w:id="57" w:author="Nicole Soltis" w:date="2017-09-07T16:20:00Z">
         <w:r>
           <w:rPr>
             <w:sz w:val="24"/>
@@ -14975,7 +15009,7 @@
           <w:t>Individual isolates were highly variable</w:t>
         </w:r>
       </w:ins>
-      <w:ins w:id="56" w:author="Nicole Soltis" w:date="2017-09-07T17:18:00Z">
+      <w:ins w:id="58" w:author="Nicole Soltis" w:date="2017-09-07T17:18:00Z">
         <w:r>
           <w:rPr>
             <w:sz w:val="24"/>
@@ -14984,7 +15018,7 @@
           <w:t xml:space="preserve"> (Figure 2)</w:t>
         </w:r>
       </w:ins>
-      <w:ins w:id="57" w:author="Nicole Soltis" w:date="2017-09-07T16:20:00Z">
+      <w:ins w:id="59" w:author="Nicole Soltis" w:date="2017-09-07T16:20:00Z">
         <w:r>
           <w:rPr>
             <w:sz w:val="24"/>
@@ -14993,7 +15027,7 @@
           <w:t>, with mean lesion</w:t>
         </w:r>
       </w:ins>
-      <w:ins w:id="58" w:author="Nicole Soltis" w:date="2017-09-07T16:21:00Z">
+      <w:ins w:id="60" w:author="Nicole Soltis" w:date="2017-09-07T16:21:00Z">
         <w:r>
           <w:rPr>
             <w:sz w:val="24"/>
@@ -15002,7 +15036,7 @@
           <w:t xml:space="preserve"> size per isolate of 0.14 cm</w:t>
         </w:r>
       </w:ins>
-      <w:ins w:id="59" w:author="Nicole Soltis" w:date="2017-09-07T16:22:00Z">
+      <w:ins w:id="61" w:author="Nicole Soltis" w:date="2017-09-07T16:22:00Z">
         <w:r>
           <w:rPr>
             <w:sz w:val="24"/>
@@ -15012,7 +15046,7 @@
           <w:t>2</w:t>
         </w:r>
       </w:ins>
-      <w:ins w:id="60" w:author="Nicole Soltis" w:date="2017-09-07T16:21:00Z">
+      <w:ins w:id="62" w:author="Nicole Soltis" w:date="2017-09-07T16:21:00Z">
         <w:r>
           <w:rPr>
             <w:sz w:val="24"/>
@@ -15021,7 +15055,7 @@
           <w:t xml:space="preserve"> to 1.29 cm</w:t>
         </w:r>
       </w:ins>
-      <w:ins w:id="61" w:author="Nicole Soltis" w:date="2017-09-07T16:22:00Z">
+      <w:ins w:id="63" w:author="Nicole Soltis" w:date="2017-09-07T16:22:00Z">
         <w:r>
           <w:rPr>
             <w:sz w:val="24"/>
@@ -15038,7 +15072,7 @@
           <w:t>, and individual isolate CV from 0.51 to 1.68</w:t>
         </w:r>
       </w:ins>
-      <w:ins w:id="62" w:author="Nicole Soltis" w:date="2017-09-07T17:18:00Z">
+      <w:ins w:id="64" w:author="Nicole Soltis" w:date="2017-09-07T17:18:00Z">
         <w:r>
           <w:rPr>
             <w:sz w:val="24"/>
@@ -15047,7 +15081,7 @@
           <w:t xml:space="preserve"> across the full experiment</w:t>
         </w:r>
       </w:ins>
-      <w:ins w:id="63" w:author="Nicole Soltis" w:date="2017-09-07T16:22:00Z">
+      <w:ins w:id="65" w:author="Nicole Soltis" w:date="2017-09-07T16:22:00Z">
         <w:r>
           <w:rPr>
             <w:sz w:val="24"/>
@@ -15056,7 +15090,7 @@
           <w:t xml:space="preserve">. </w:t>
         </w:r>
       </w:ins>
-      <w:ins w:id="64" w:author="Nicole Soltis" w:date="2017-09-07T17:19:00Z">
+      <w:ins w:id="66" w:author="Nicole Soltis" w:date="2017-09-07T17:19:00Z">
         <w:r>
           <w:rPr>
             <w:sz w:val="24"/>
@@ -15065,7 +15099,7 @@
           <w:t xml:space="preserve">A subset of these isolates </w:t>
         </w:r>
       </w:ins>
-      <w:ins w:id="65" w:author="Nicole Soltis" w:date="2017-09-07T17:20:00Z">
+      <w:ins w:id="67" w:author="Nicole Soltis" w:date="2017-09-07T17:20:00Z">
         <w:r>
           <w:rPr>
             <w:sz w:val="24"/>
@@ -15074,7 +15108,7 @@
           <w:t>are</w:t>
         </w:r>
       </w:ins>
-      <w:ins w:id="66" w:author="Nicole Soltis" w:date="2017-09-07T17:19:00Z">
+      <w:ins w:id="68" w:author="Nicole Soltis" w:date="2017-09-07T17:19:00Z">
         <w:r>
           <w:rPr>
             <w:sz w:val="24"/>
@@ -15083,7 +15117,7 @@
           <w:t xml:space="preserve"> </w:t>
         </w:r>
       </w:ins>
-      <w:ins w:id="67" w:author="Nicole Soltis" w:date="2017-09-07T17:20:00Z">
+      <w:ins w:id="69" w:author="Nicole Soltis" w:date="2017-09-07T17:20:00Z">
         <w:r>
           <w:rPr>
             <w:sz w:val="24"/>
@@ -15092,7 +15126,7 @@
           <w:t xml:space="preserve">highly virulent on tomato (mean lesion size &gt; </w:t>
         </w:r>
       </w:ins>
-      <w:ins w:id="68" w:author="Nicole Soltis" w:date="2017-09-07T17:22:00Z">
+      <w:ins w:id="70" w:author="Nicole Soltis" w:date="2017-09-07T17:22:00Z">
         <w:r>
           <w:rPr>
             <w:sz w:val="24"/>
@@ -15101,7 +15135,7 @@
           <w:t>1.05</w:t>
         </w:r>
       </w:ins>
-      <w:ins w:id="69" w:author="Nicole Soltis" w:date="2017-09-07T17:20:00Z">
+      <w:ins w:id="71" w:author="Nicole Soltis" w:date="2017-09-07T17:20:00Z">
         <w:r>
           <w:rPr>
             <w:sz w:val="24"/>
@@ -15110,7 +15144,7 @@
           <w:t xml:space="preserve"> cm</w:t>
         </w:r>
       </w:ins>
-      <w:ins w:id="70" w:author="Nicole Soltis" w:date="2017-09-07T17:23:00Z">
+      <w:ins w:id="72" w:author="Nicole Soltis" w:date="2017-09-07T17:23:00Z">
         <w:r>
           <w:rPr>
             <w:sz w:val="24"/>
@@ -15120,7 +15154,7 @@
           <w:t>2</w:t>
         </w:r>
       </w:ins>
-      <w:ins w:id="71" w:author="Nicole Soltis" w:date="2017-09-07T17:20:00Z">
+      <w:ins w:id="73" w:author="Nicole Soltis" w:date="2017-09-07T17:20:00Z">
         <w:r>
           <w:rPr>
             <w:sz w:val="24"/>
@@ -15129,7 +15163,7 @@
           <w:t xml:space="preserve">, Figure 2C), and a subset can be considered </w:t>
         </w:r>
       </w:ins>
-      <w:ins w:id="72" w:author="Nicole Soltis" w:date="2017-09-07T17:19:00Z">
+      <w:ins w:id="74" w:author="Nicole Soltis" w:date="2017-09-07T17:19:00Z">
         <w:r>
           <w:rPr>
             <w:sz w:val="24"/>
@@ -15138,7 +15172,7 @@
           <w:t>saprophytic (mean lesion size &lt; 0.</w:t>
         </w:r>
       </w:ins>
-      <w:ins w:id="73" w:author="Nicole Soltis" w:date="2017-09-07T17:23:00Z">
+      <w:ins w:id="75" w:author="Nicole Soltis" w:date="2017-09-07T17:23:00Z">
         <w:r>
           <w:rPr>
             <w:sz w:val="24"/>
@@ -15147,7 +15181,7 @@
           <w:t>3</w:t>
         </w:r>
       </w:ins>
-      <w:ins w:id="74" w:author="Nicole Soltis" w:date="2017-09-07T17:19:00Z">
+      <w:ins w:id="76" w:author="Nicole Soltis" w:date="2017-09-07T17:19:00Z">
         <w:r>
           <w:rPr>
             <w:sz w:val="24"/>
@@ -15156,7 +15190,7 @@
           <w:t xml:space="preserve"> cm</w:t>
         </w:r>
       </w:ins>
-      <w:ins w:id="75" w:author="Nicole Soltis" w:date="2017-09-07T17:23:00Z">
+      <w:ins w:id="77" w:author="Nicole Soltis" w:date="2017-09-07T17:23:00Z">
         <w:r>
           <w:rPr>
             <w:sz w:val="24"/>
@@ -15166,7 +15200,7 @@
           <w:t>2</w:t>
         </w:r>
       </w:ins>
-      <w:ins w:id="76" w:author="Nicole Soltis" w:date="2017-09-07T17:20:00Z">
+      <w:ins w:id="78" w:author="Nicole Soltis" w:date="2017-09-07T17:20:00Z">
         <w:r>
           <w:rPr>
             <w:sz w:val="24"/>
@@ -15175,7 +15209,7 @@
           <w:t>, Figure 2D</w:t>
         </w:r>
       </w:ins>
-      <w:ins w:id="77" w:author="Nicole Soltis" w:date="2017-09-07T17:19:00Z">
+      <w:ins w:id="79" w:author="Nicole Soltis" w:date="2017-09-07T17:19:00Z">
         <w:r>
           <w:rPr>
             <w:sz w:val="24"/>
@@ -15184,7 +15218,7 @@
           <w:t>)</w:t>
         </w:r>
       </w:ins>
-      <w:ins w:id="78" w:author="Nicole Soltis" w:date="2017-09-07T17:21:00Z">
+      <w:ins w:id="80" w:author="Nicole Soltis" w:date="2017-09-07T17:21:00Z">
         <w:r>
           <w:rPr>
             <w:sz w:val="24"/>
@@ -15193,7 +15227,7 @@
           <w:t>.</w:t>
         </w:r>
       </w:ins>
-      <w:ins w:id="79" w:author="Nicole Soltis" w:date="2017-09-07T17:19:00Z">
+      <w:ins w:id="81" w:author="Nicole Soltis" w:date="2017-09-07T17:19:00Z">
         <w:r>
           <w:rPr>
             <w:sz w:val="24"/>
@@ -15382,6 +15416,7 @@
           <w:sz w:val="24"/>
           <w:szCs w:val="24"/>
         </w:rPr>
+        <w:lastRenderedPageBreak/>
         <w:fldChar w:fldCharType="begin"/>
       </w:r>
       <w:r>
@@ -15572,15 +15607,7 @@
           <w:sz w:val="24"/>
           <w:szCs w:val="24"/>
         </w:rPr>
-        <w:t xml:space="preserve"> lesion </w:t>
-      </w:r>
-      <w:r>
-        <w:rPr>
-          <w:sz w:val="24"/>
-          <w:szCs w:val="24"/>
-        </w:rPr>
-        <w:lastRenderedPageBreak/>
-        <w:t xml:space="preserve">growth, </w:t>
+        <w:t xml:space="preserve"> lesion growth, </w:t>
       </w:r>
       <w:r>
         <w:rPr>
@@ -15722,7 +15749,7 @@
         </w:rPr>
         <w:t xml:space="preserve"> vs. </w:t>
       </w:r>
-      <w:commentRangeStart w:id="80"/>
+      <w:commentRangeStart w:id="82"/>
       <w:r>
         <w:rPr>
           <w:sz w:val="24"/>
@@ -15730,12 +15757,12 @@
         </w:rPr>
         <w:t>13.2</w:t>
       </w:r>
-      <w:commentRangeEnd w:id="80"/>
+      <w:commentRangeEnd w:id="82"/>
       <w:r>
         <w:rPr>
           <w:rStyle w:val="CommentReference"/>
         </w:rPr>
-        <w:commentReference w:id="80"/>
+        <w:commentReference w:id="82"/>
       </w:r>
       <w:r>
         <w:rPr>
@@ -15962,7 +15989,7 @@
         </w:rPr>
         <w:t xml:space="preserve">There was </w:t>
       </w:r>
-      <w:commentRangeStart w:id="81"/>
+      <w:commentRangeStart w:id="83"/>
       <w:r>
         <w:rPr>
           <w:sz w:val="24"/>
@@ -15991,12 +16018,12 @@
         </w:rPr>
         <w:t>isolate and plant genotype</w:t>
       </w:r>
-      <w:commentRangeEnd w:id="81"/>
+      <w:commentRangeEnd w:id="83"/>
       <w:r>
         <w:rPr>
           <w:rStyle w:val="CommentReference"/>
         </w:rPr>
-        <w:commentReference w:id="81"/>
+        <w:commentReference w:id="83"/>
       </w:r>
       <w:r>
         <w:rPr>
@@ -16730,6 +16757,7 @@
           <w:sz w:val="24"/>
           <w:szCs w:val="24"/>
         </w:rPr>
+        <w:lastRenderedPageBreak/>
         <w:t xml:space="preserve">this domestication effect </w:t>
       </w:r>
       <w:r>
@@ -16877,7 +16905,6 @@
           <w:sz w:val="24"/>
           <w:szCs w:val="24"/>
         </w:rPr>
-        <w:lastRenderedPageBreak/>
         <w:t>with most of the plant genetic signature coming from variation</w:t>
       </w:r>
       <w:r>
@@ -17215,7 +17242,7 @@
         </w:rPr>
         <w:t xml:space="preserve">phenotypic variation, including disease phenotypes. </w:t>
       </w:r>
-      <w:commentRangeStart w:id="82"/>
+      <w:commentRangeStart w:id="84"/>
       <w:r>
         <w:rPr>
           <w:sz w:val="24"/>
@@ -17244,7 +17271,7 @@
         </w:rPr>
         <w:t xml:space="preserve">, </w:t>
       </w:r>
-      <w:ins w:id="83" w:author="Nicole Soltis" w:date="2017-09-08T12:08:00Z">
+      <w:ins w:id="85" w:author="Nicole Soltis" w:date="2017-09-08T12:08:00Z">
         <w:r>
           <w:rPr>
             <w:sz w:val="24"/>
@@ -17397,7 +17424,7 @@
         </w:rPr>
         <w:t xml:space="preserve"> tomato </w:t>
       </w:r>
-      <w:ins w:id="84" w:author="Nicole Soltis" w:date="2017-09-08T11:48:00Z">
+      <w:ins w:id="86" w:author="Nicole Soltis" w:date="2017-09-08T11:48:00Z">
         <w:r>
           <w:rPr>
             <w:sz w:val="24"/>
@@ -17406,7 +17433,7 @@
           <w:t>(</w:t>
         </w:r>
       </w:ins>
-      <w:ins w:id="85" w:author="Nicole Soltis" w:date="2017-09-08T11:53:00Z">
+      <w:ins w:id="87" w:author="Nicole Soltis" w:date="2017-09-08T11:53:00Z">
         <w:r>
           <w:rPr>
             <w:sz w:val="24"/>
@@ -17423,7 +17450,7 @@
           <w:t>2</w:t>
         </w:r>
       </w:ins>
-      <w:ins w:id="86" w:author="Nicole Soltis" w:date="2017-09-08T11:49:00Z">
+      <w:ins w:id="88" w:author="Nicole Soltis" w:date="2017-09-08T11:49:00Z">
         <w:r>
           <w:rPr>
             <w:sz w:val="24"/>
@@ -17475,7 +17502,7 @@
         </w:rPr>
         <w:t>variation on wild tomato</w:t>
       </w:r>
-      <w:ins w:id="87" w:author="Nicole Soltis" w:date="2017-09-08T11:49:00Z">
+      <w:ins w:id="89" w:author="Nicole Soltis" w:date="2017-09-08T11:49:00Z">
         <w:r>
           <w:rPr>
             <w:sz w:val="24"/>
@@ -17484,7 +17511,7 @@
           <w:t xml:space="preserve"> (</w:t>
         </w:r>
       </w:ins>
-      <w:ins w:id="88" w:author="Nicole Soltis" w:date="2017-09-08T11:53:00Z">
+      <w:ins w:id="90" w:author="Nicole Soltis" w:date="2017-09-08T11:53:00Z">
         <w:r>
           <w:rPr>
             <w:sz w:val="24"/>
@@ -17501,7 +17528,7 @@
           <w:t>2</w:t>
         </w:r>
       </w:ins>
-      <w:ins w:id="89" w:author="Nicole Soltis" w:date="2017-09-08T11:49:00Z">
+      <w:ins w:id="91" w:author="Nicole Soltis" w:date="2017-09-08T11:49:00Z">
         <w:r>
           <w:rPr>
             <w:sz w:val="24"/>
@@ -17524,12 +17551,12 @@
         </w:rPr>
         <w:t xml:space="preserve"> </w:t>
       </w:r>
-      <w:commentRangeEnd w:id="82"/>
+      <w:commentRangeEnd w:id="84"/>
       <w:r>
         <w:rPr>
           <w:rStyle w:val="CommentReference"/>
         </w:rPr>
-        <w:commentReference w:id="82"/>
+        <w:commentReference w:id="84"/>
       </w:r>
       <w:r>
         <w:rPr>
@@ -17801,6 +17828,7 @@
           <w:sz w:val="24"/>
           <w:szCs w:val="24"/>
         </w:rPr>
+        <w:lastRenderedPageBreak/>
         <w:t xml:space="preserve">One </w:t>
       </w:r>
       <w:r>
@@ -17893,584 +17921,6 @@
           <w:szCs w:val="24"/>
         </w:rPr>
         <w:t xml:space="preserve">ely, isolates may also be generalists, with specialization absent or </w:t>
-      </w:r>
-      <w:commentRangeStart w:id="90"/>
-      <w:commentRangeStart w:id="91"/>
-      <w:r>
-        <w:rPr>
-          <w:sz w:val="24"/>
-          <w:szCs w:val="24"/>
-        </w:rPr>
-        <w:t>occurring only at the gene level</w:t>
-      </w:r>
-      <w:commentRangeEnd w:id="90"/>
-      <w:r>
-        <w:rPr>
-          <w:rStyle w:val="CommentReference"/>
-        </w:rPr>
-        <w:commentReference w:id="90"/>
-      </w:r>
-      <w:commentRangeEnd w:id="91"/>
-      <w:r>
-        <w:rPr>
-          <w:rStyle w:val="CommentReference"/>
-        </w:rPr>
-        <w:commentReference w:id="91"/>
-      </w:r>
-      <w:r>
-        <w:rPr>
-          <w:sz w:val="24"/>
-          <w:szCs w:val="24"/>
-        </w:rPr>
-        <w:t>. Our collection</w:t>
-      </w:r>
-      <w:r>
-        <w:rPr>
-          <w:sz w:val="24"/>
-          <w:szCs w:val="24"/>
-        </w:rPr>
-        <w:t xml:space="preserve"> of </w:t>
-      </w:r>
-      <w:r>
-        <w:rPr>
-          <w:i/>
-          <w:sz w:val="24"/>
-          <w:szCs w:val="24"/>
-        </w:rPr>
-        <w:t>B. cinerea</w:t>
-      </w:r>
-      <w:r>
-        <w:rPr>
-          <w:sz w:val="24"/>
-          <w:szCs w:val="24"/>
-        </w:rPr>
-        <w:t xml:space="preserve"> </w:t>
-      </w:r>
-      <w:r>
-        <w:rPr>
-          <w:sz w:val="24"/>
-          <w:szCs w:val="24"/>
-        </w:rPr>
-        <w:t xml:space="preserve">includes five isolates </w:t>
-      </w:r>
-      <w:r>
-        <w:rPr>
-          <w:sz w:val="24"/>
-          <w:szCs w:val="24"/>
-        </w:rPr>
-        <w:t>which may be adapted to tomato, as they were collected</w:t>
-      </w:r>
-      <w:r>
-        <w:rPr>
-          <w:sz w:val="24"/>
-          <w:szCs w:val="24"/>
-        </w:rPr>
-        <w:t xml:space="preserve"> from </w:t>
-      </w:r>
-      <w:r>
-        <w:rPr>
-          <w:i/>
-          <w:sz w:val="24"/>
-          <w:szCs w:val="24"/>
-        </w:rPr>
-        <w:t>S. lycopersicum</w:t>
-      </w:r>
-      <w:r>
-        <w:rPr>
-          <w:sz w:val="24"/>
-          <w:szCs w:val="24"/>
-        </w:rPr>
-        <w:t xml:space="preserve">. </w:t>
-      </w:r>
-      <w:r>
-        <w:rPr>
-          <w:sz w:val="24"/>
-          <w:szCs w:val="24"/>
-        </w:rPr>
-        <w:t xml:space="preserve">To test if there is </w:t>
-      </w:r>
-      <w:r>
-        <w:rPr>
-          <w:sz w:val="24"/>
-          <w:szCs w:val="24"/>
-        </w:rPr>
-        <w:t>evidence for</w:t>
-      </w:r>
-      <w:r>
-        <w:rPr>
-          <w:sz w:val="24"/>
-          <w:szCs w:val="24"/>
-        </w:rPr>
-        <w:t xml:space="preserve"> specialization to the source host</w:t>
-      </w:r>
-      <w:r>
-        <w:rPr>
-          <w:sz w:val="24"/>
-          <w:szCs w:val="24"/>
-        </w:rPr>
-        <w:t xml:space="preserve">, we compared the </w:t>
-      </w:r>
-      <w:r>
-        <w:rPr>
-          <w:sz w:val="24"/>
-          <w:szCs w:val="24"/>
-        </w:rPr>
-        <w:lastRenderedPageBreak/>
-        <w:t xml:space="preserve">virulence of the </w:t>
-      </w:r>
-      <w:r>
-        <w:rPr>
-          <w:i/>
-          <w:sz w:val="24"/>
-          <w:szCs w:val="24"/>
-        </w:rPr>
-        <w:t>B. cinerea</w:t>
-      </w:r>
-      <w:r>
-        <w:rPr>
-          <w:sz w:val="24"/>
-          <w:szCs w:val="24"/>
-        </w:rPr>
-        <w:t xml:space="preserve"> isolates </w:t>
-      </w:r>
-      <w:r>
-        <w:rPr>
-          <w:sz w:val="24"/>
-          <w:szCs w:val="24"/>
-        </w:rPr>
-        <w:t xml:space="preserve">obtained </w:t>
-      </w:r>
-      <w:r>
-        <w:rPr>
-          <w:sz w:val="24"/>
-          <w:szCs w:val="24"/>
-        </w:rPr>
-        <w:t xml:space="preserve">from tomato </w:t>
-      </w:r>
-      <w:r>
-        <w:rPr>
-          <w:sz w:val="24"/>
-          <w:szCs w:val="24"/>
-        </w:rPr>
-        <w:t>to the</w:t>
-      </w:r>
-      <w:r>
-        <w:rPr>
-          <w:sz w:val="24"/>
-          <w:szCs w:val="24"/>
-        </w:rPr>
-        <w:t xml:space="preserve"> broader pathogen population. </w:t>
-      </w:r>
-      <w:r>
-        <w:rPr>
-          <w:sz w:val="24"/>
-          <w:szCs w:val="24"/>
-        </w:rPr>
-        <w:t>For</w:t>
-      </w:r>
-      <w:r>
-        <w:rPr>
-          <w:i/>
-          <w:sz w:val="24"/>
-          <w:szCs w:val="24"/>
-        </w:rPr>
-        <w:t xml:space="preserve"> B. cinerea </w:t>
-      </w:r>
-      <w:r>
-        <w:rPr>
-          <w:sz w:val="24"/>
-          <w:szCs w:val="24"/>
-        </w:rPr>
-        <w:t xml:space="preserve">genotypes isolated from tomato tissue vs. other hosts, </w:t>
-      </w:r>
-      <w:r>
-        <w:rPr>
-          <w:sz w:val="24"/>
-          <w:szCs w:val="24"/>
-        </w:rPr>
-        <w:t>there was</w:t>
-      </w:r>
-      <w:r>
-        <w:rPr>
-          <w:sz w:val="24"/>
-          <w:szCs w:val="24"/>
-        </w:rPr>
-        <w:t xml:space="preserve"> no significant difference in lesion size on domesticated </w:t>
-      </w:r>
-      <w:r>
-        <w:rPr>
-          <w:sz w:val="24"/>
-          <w:szCs w:val="24"/>
-        </w:rPr>
-        <w:t xml:space="preserve">tomato </w:t>
-      </w:r>
-      <w:r>
-        <w:rPr>
-          <w:sz w:val="24"/>
-          <w:szCs w:val="24"/>
-        </w:rPr>
-        <w:t>(t-</w:t>
-      </w:r>
-      <w:r>
-        <w:rPr>
-          <w:sz w:val="24"/>
-          <w:szCs w:val="24"/>
-        </w:rPr>
-        <w:t xml:space="preserve">test; t=1.10, </w:t>
-      </w:r>
-      <w:r>
-        <w:rPr>
-          <w:sz w:val="24"/>
-          <w:szCs w:val="24"/>
-        </w:rPr>
-        <w:t>n = 97</w:t>
-      </w:r>
-      <w:r>
-        <w:rPr>
-          <w:sz w:val="24"/>
-          <w:szCs w:val="24"/>
-        </w:rPr>
-        <w:t>, p=0.33</w:t>
-      </w:r>
-      <w:r>
-        <w:rPr>
-          <w:sz w:val="24"/>
-          <w:szCs w:val="24"/>
-        </w:rPr>
-        <w:t>)</w:t>
-      </w:r>
-      <w:r>
-        <w:rPr>
-          <w:sz w:val="24"/>
-          <w:szCs w:val="24"/>
-        </w:rPr>
-        <w:t>,</w:t>
-      </w:r>
-      <w:r>
-        <w:rPr>
-          <w:sz w:val="24"/>
-          <w:szCs w:val="24"/>
-        </w:rPr>
-        <w:t xml:space="preserve"> wild </w:t>
-      </w:r>
-      <w:r>
-        <w:rPr>
-          <w:sz w:val="24"/>
-          <w:szCs w:val="24"/>
-        </w:rPr>
-        <w:t xml:space="preserve">tomato </w:t>
-      </w:r>
-      <w:r>
-        <w:rPr>
-          <w:sz w:val="24"/>
-          <w:szCs w:val="24"/>
-        </w:rPr>
-        <w:t>(</w:t>
-      </w:r>
-      <w:r>
-        <w:rPr>
-          <w:sz w:val="24"/>
-          <w:szCs w:val="24"/>
-        </w:rPr>
-        <w:t xml:space="preserve">t-test; t=1.09, </w:t>
-      </w:r>
-      <w:r>
-        <w:rPr>
-          <w:sz w:val="24"/>
-          <w:szCs w:val="24"/>
-        </w:rPr>
-        <w:t>n = 97</w:t>
-      </w:r>
-      <w:r>
-        <w:rPr>
-          <w:sz w:val="24"/>
-          <w:szCs w:val="24"/>
-        </w:rPr>
-        <w:t>, p=0.33</w:t>
-      </w:r>
-      <w:r>
-        <w:rPr>
-          <w:sz w:val="24"/>
-          <w:szCs w:val="24"/>
-        </w:rPr>
-        <w:t>)</w:t>
-      </w:r>
-      <w:r>
-        <w:rPr>
-          <w:sz w:val="24"/>
-          <w:szCs w:val="24"/>
-        </w:rPr>
-        <w:t xml:space="preserve"> </w:t>
-      </w:r>
-      <w:r>
-        <w:rPr>
-          <w:sz w:val="24"/>
-          <w:szCs w:val="24"/>
-        </w:rPr>
-        <w:t xml:space="preserve">or </w:t>
-      </w:r>
-      <w:r>
-        <w:rPr>
-          <w:sz w:val="24"/>
-          <w:szCs w:val="24"/>
-        </w:rPr>
-        <w:t xml:space="preserve">across </w:t>
-      </w:r>
-      <w:r>
-        <w:rPr>
-          <w:sz w:val="24"/>
-          <w:szCs w:val="24"/>
-        </w:rPr>
-        <w:t>all tomato genotypes (</w:t>
-      </w:r>
-      <w:r>
-        <w:rPr>
-          <w:sz w:val="24"/>
-          <w:szCs w:val="24"/>
-        </w:rPr>
-        <w:t>t-t</w:t>
-      </w:r>
-      <w:r>
-        <w:rPr>
-          <w:sz w:val="24"/>
-          <w:szCs w:val="24"/>
-        </w:rPr>
-        <w:t xml:space="preserve">est; </w:t>
-      </w:r>
-      <w:r>
-        <w:rPr>
-          <w:sz w:val="24"/>
-          <w:szCs w:val="24"/>
-        </w:rPr>
-        <w:t>n = 97</w:t>
-      </w:r>
-      <w:r>
-        <w:rPr>
-          <w:sz w:val="24"/>
-          <w:szCs w:val="24"/>
-        </w:rPr>
-        <w:t>, p=0.14</w:t>
-      </w:r>
-      <w:r>
-        <w:rPr>
-          <w:sz w:val="24"/>
-          <w:szCs w:val="24"/>
-        </w:rPr>
-        <w:t xml:space="preserve">) </w:t>
-      </w:r>
-      <w:r>
-        <w:rPr>
-          <w:sz w:val="24"/>
-          <w:szCs w:val="24"/>
-        </w:rPr>
-        <w:t xml:space="preserve">(Figure </w:t>
-      </w:r>
-      <w:r>
-        <w:rPr>
-          <w:sz w:val="24"/>
-          <w:szCs w:val="24"/>
-        </w:rPr>
-        <w:t>2</w:t>
-      </w:r>
-      <w:r>
-        <w:rPr>
-          <w:sz w:val="24"/>
-          <w:szCs w:val="24"/>
-        </w:rPr>
-        <w:t>E</w:t>
-      </w:r>
-      <w:r>
-        <w:rPr>
-          <w:sz w:val="24"/>
-          <w:szCs w:val="24"/>
-        </w:rPr>
-        <w:t>)</w:t>
-      </w:r>
-      <w:r>
-        <w:rPr>
-          <w:sz w:val="24"/>
-          <w:szCs w:val="24"/>
-        </w:rPr>
-        <w:t>.</w:t>
-      </w:r>
-      <w:r>
-        <w:rPr>
-          <w:sz w:val="24"/>
-          <w:szCs w:val="24"/>
-        </w:rPr>
-        <w:t xml:space="preserve"> </w:t>
-      </w:r>
-      <w:r>
-        <w:rPr>
-          <w:sz w:val="24"/>
-          <w:szCs w:val="24"/>
-        </w:rPr>
-        <w:t xml:space="preserve">In fact, one isolate collected from tomato tissue (KGB1) </w:t>
-      </w:r>
-      <w:r>
-        <w:rPr>
-          <w:sz w:val="24"/>
-          <w:szCs w:val="24"/>
-        </w:rPr>
-        <w:t xml:space="preserve">was </w:t>
-      </w:r>
-      <w:r>
-        <w:rPr>
-          <w:sz w:val="24"/>
-          <w:szCs w:val="24"/>
-        </w:rPr>
-        <w:t>within the 10 least-virulent isolates</w:t>
-      </w:r>
-      <w:r>
-        <w:rPr>
-          <w:sz w:val="24"/>
-          <w:szCs w:val="24"/>
-        </w:rPr>
-        <w:t xml:space="preserve"> </w:t>
-      </w:r>
-      <w:r>
-        <w:rPr>
-          <w:sz w:val="24"/>
-          <w:szCs w:val="24"/>
-        </w:rPr>
-        <w:t xml:space="preserve">and </w:t>
-      </w:r>
-      <w:r>
-        <w:rPr>
-          <w:sz w:val="24"/>
-          <w:szCs w:val="24"/>
-        </w:rPr>
-        <w:t xml:space="preserve">another (Triple3) </w:t>
-      </w:r>
-      <w:r>
-        <w:rPr>
-          <w:sz w:val="24"/>
-          <w:szCs w:val="24"/>
-        </w:rPr>
-        <w:t>was</w:t>
-      </w:r>
-      <w:r>
-        <w:rPr>
-          <w:sz w:val="24"/>
-          <w:szCs w:val="24"/>
-        </w:rPr>
-        <w:t xml:space="preserve"> within the 10 most-virulent isolates</w:t>
-      </w:r>
-      <w:r>
-        <w:rPr>
-          <w:sz w:val="24"/>
-          <w:szCs w:val="24"/>
-        </w:rPr>
-        <w:t xml:space="preserve"> (Figure </w:t>
-      </w:r>
-      <w:r>
-        <w:rPr>
-          <w:sz w:val="24"/>
-          <w:szCs w:val="24"/>
-        </w:rPr>
-        <w:t>2</w:t>
-      </w:r>
-      <w:r>
-        <w:rPr>
-          <w:sz w:val="24"/>
-          <w:szCs w:val="24"/>
-        </w:rPr>
-        <w:t>E)</w:t>
-      </w:r>
-      <w:r>
-        <w:rPr>
-          <w:sz w:val="24"/>
-          <w:szCs w:val="24"/>
-        </w:rPr>
-        <w:t xml:space="preserve">. This </w:t>
-      </w:r>
-      <w:r>
-        <w:rPr>
-          <w:sz w:val="24"/>
-          <w:szCs w:val="24"/>
-        </w:rPr>
-        <w:t>demonstrated</w:t>
-      </w:r>
-      <w:r>
-        <w:rPr>
-          <w:sz w:val="24"/>
-          <w:szCs w:val="24"/>
-        </w:rPr>
-        <w:t xml:space="preserve"> significant genetic variation in virulence across the </w:t>
-      </w:r>
-      <w:r>
-        <w:rPr>
-          <w:i/>
-          <w:sz w:val="24"/>
-          <w:szCs w:val="24"/>
-        </w:rPr>
-        <w:t>B. cinerea</w:t>
-      </w:r>
-      <w:r>
-        <w:rPr>
-          <w:sz w:val="24"/>
-          <w:szCs w:val="24"/>
-        </w:rPr>
-        <w:t xml:space="preserve"> isolates</w:t>
-      </w:r>
-      <w:r>
-        <w:rPr>
-          <w:sz w:val="24"/>
-          <w:szCs w:val="24"/>
-        </w:rPr>
-        <w:t>,</w:t>
-      </w:r>
-      <w:r>
-        <w:rPr>
-          <w:sz w:val="24"/>
-          <w:szCs w:val="24"/>
-        </w:rPr>
-        <w:t xml:space="preserve"> and </w:t>
-      </w:r>
-      <w:r>
-        <w:rPr>
-          <w:sz w:val="24"/>
-          <w:szCs w:val="24"/>
-        </w:rPr>
-        <w:t>that</w:t>
-      </w:r>
-      <w:r>
-        <w:rPr>
-          <w:sz w:val="24"/>
-          <w:szCs w:val="24"/>
-        </w:rPr>
-        <w:t xml:space="preserve"> </w:t>
-      </w:r>
-      <w:proofErr w:type="gramStart"/>
-      <w:r>
-        <w:rPr>
-          <w:sz w:val="24"/>
-          <w:szCs w:val="24"/>
-        </w:rPr>
-        <w:t xml:space="preserve">this collection of </w:t>
-      </w:r>
-      <w:r>
-        <w:rPr>
-          <w:i/>
-          <w:sz w:val="24"/>
-          <w:szCs w:val="24"/>
-        </w:rPr>
-        <w:t>B. cinerea</w:t>
-      </w:r>
-      <w:r>
-        <w:rPr>
-          <w:i/>
-          <w:sz w:val="24"/>
-          <w:szCs w:val="24"/>
-        </w:rPr>
-        <w:t xml:space="preserve"> </w:t>
-      </w:r>
-      <w:r>
-        <w:rPr>
-          <w:sz w:val="24"/>
-          <w:szCs w:val="24"/>
-        </w:rPr>
-        <w:t xml:space="preserve">isolates </w:t>
       </w:r>
       <w:commentRangeStart w:id="92"/>
       <w:commentRangeStart w:id="93"/>
@@ -18479,6 +17929,576 @@
           <w:sz w:val="24"/>
           <w:szCs w:val="24"/>
         </w:rPr>
+        <w:t>occurring only at the gene level</w:t>
+      </w:r>
+      <w:commentRangeEnd w:id="92"/>
+      <w:r>
+        <w:rPr>
+          <w:rStyle w:val="CommentReference"/>
+        </w:rPr>
+        <w:commentReference w:id="92"/>
+      </w:r>
+      <w:commentRangeEnd w:id="93"/>
+      <w:r>
+        <w:rPr>
+          <w:rStyle w:val="CommentReference"/>
+        </w:rPr>
+        <w:commentReference w:id="93"/>
+      </w:r>
+      <w:r>
+        <w:rPr>
+          <w:sz w:val="24"/>
+          <w:szCs w:val="24"/>
+        </w:rPr>
+        <w:t>. Our collection</w:t>
+      </w:r>
+      <w:r>
+        <w:rPr>
+          <w:sz w:val="24"/>
+          <w:szCs w:val="24"/>
+        </w:rPr>
+        <w:t xml:space="preserve"> of </w:t>
+      </w:r>
+      <w:r>
+        <w:rPr>
+          <w:i/>
+          <w:sz w:val="24"/>
+          <w:szCs w:val="24"/>
+        </w:rPr>
+        <w:t>B. cinerea</w:t>
+      </w:r>
+      <w:r>
+        <w:rPr>
+          <w:sz w:val="24"/>
+          <w:szCs w:val="24"/>
+        </w:rPr>
+        <w:t xml:space="preserve"> </w:t>
+      </w:r>
+      <w:r>
+        <w:rPr>
+          <w:sz w:val="24"/>
+          <w:szCs w:val="24"/>
+        </w:rPr>
+        <w:t xml:space="preserve">includes five isolates </w:t>
+      </w:r>
+      <w:r>
+        <w:rPr>
+          <w:sz w:val="24"/>
+          <w:szCs w:val="24"/>
+        </w:rPr>
+        <w:t>which may be adapted to tomato, as they were collected</w:t>
+      </w:r>
+      <w:r>
+        <w:rPr>
+          <w:sz w:val="24"/>
+          <w:szCs w:val="24"/>
+        </w:rPr>
+        <w:t xml:space="preserve"> from </w:t>
+      </w:r>
+      <w:r>
+        <w:rPr>
+          <w:i/>
+          <w:sz w:val="24"/>
+          <w:szCs w:val="24"/>
+        </w:rPr>
+        <w:t>S. lycopersicum</w:t>
+      </w:r>
+      <w:r>
+        <w:rPr>
+          <w:sz w:val="24"/>
+          <w:szCs w:val="24"/>
+        </w:rPr>
+        <w:t xml:space="preserve">. </w:t>
+      </w:r>
+      <w:r>
+        <w:rPr>
+          <w:sz w:val="24"/>
+          <w:szCs w:val="24"/>
+        </w:rPr>
+        <w:t xml:space="preserve">To test if there is </w:t>
+      </w:r>
+      <w:r>
+        <w:rPr>
+          <w:sz w:val="24"/>
+          <w:szCs w:val="24"/>
+        </w:rPr>
+        <w:t>evidence for</w:t>
+      </w:r>
+      <w:r>
+        <w:rPr>
+          <w:sz w:val="24"/>
+          <w:szCs w:val="24"/>
+        </w:rPr>
+        <w:t xml:space="preserve"> specialization to the source host</w:t>
+      </w:r>
+      <w:r>
+        <w:rPr>
+          <w:sz w:val="24"/>
+          <w:szCs w:val="24"/>
+        </w:rPr>
+        <w:t xml:space="preserve">, we compared the virulence of the </w:t>
+      </w:r>
+      <w:r>
+        <w:rPr>
+          <w:i/>
+          <w:sz w:val="24"/>
+          <w:szCs w:val="24"/>
+        </w:rPr>
+        <w:t>B. cinerea</w:t>
+      </w:r>
+      <w:r>
+        <w:rPr>
+          <w:sz w:val="24"/>
+          <w:szCs w:val="24"/>
+        </w:rPr>
+        <w:t xml:space="preserve"> isolates </w:t>
+      </w:r>
+      <w:r>
+        <w:rPr>
+          <w:sz w:val="24"/>
+          <w:szCs w:val="24"/>
+        </w:rPr>
+        <w:t xml:space="preserve">obtained </w:t>
+      </w:r>
+      <w:r>
+        <w:rPr>
+          <w:sz w:val="24"/>
+          <w:szCs w:val="24"/>
+        </w:rPr>
+        <w:t xml:space="preserve">from tomato </w:t>
+      </w:r>
+      <w:r>
+        <w:rPr>
+          <w:sz w:val="24"/>
+          <w:szCs w:val="24"/>
+        </w:rPr>
+        <w:t>to the</w:t>
+      </w:r>
+      <w:r>
+        <w:rPr>
+          <w:sz w:val="24"/>
+          <w:szCs w:val="24"/>
+        </w:rPr>
+        <w:t xml:space="preserve"> broader pathogen population. </w:t>
+      </w:r>
+      <w:r>
+        <w:rPr>
+          <w:sz w:val="24"/>
+          <w:szCs w:val="24"/>
+        </w:rPr>
+        <w:t>For</w:t>
+      </w:r>
+      <w:r>
+        <w:rPr>
+          <w:i/>
+          <w:sz w:val="24"/>
+          <w:szCs w:val="24"/>
+        </w:rPr>
+        <w:t xml:space="preserve"> B. cinerea </w:t>
+      </w:r>
+      <w:r>
+        <w:rPr>
+          <w:sz w:val="24"/>
+          <w:szCs w:val="24"/>
+        </w:rPr>
+        <w:t xml:space="preserve">genotypes isolated from tomato tissue vs. other hosts, </w:t>
+      </w:r>
+      <w:r>
+        <w:rPr>
+          <w:sz w:val="24"/>
+          <w:szCs w:val="24"/>
+        </w:rPr>
+        <w:t>there was</w:t>
+      </w:r>
+      <w:r>
+        <w:rPr>
+          <w:sz w:val="24"/>
+          <w:szCs w:val="24"/>
+        </w:rPr>
+        <w:t xml:space="preserve"> no significant difference in lesion size on domesticated </w:t>
+      </w:r>
+      <w:r>
+        <w:rPr>
+          <w:sz w:val="24"/>
+          <w:szCs w:val="24"/>
+        </w:rPr>
+        <w:t xml:space="preserve">tomato </w:t>
+      </w:r>
+      <w:r>
+        <w:rPr>
+          <w:sz w:val="24"/>
+          <w:szCs w:val="24"/>
+        </w:rPr>
+        <w:t>(t-</w:t>
+      </w:r>
+      <w:r>
+        <w:rPr>
+          <w:sz w:val="24"/>
+          <w:szCs w:val="24"/>
+        </w:rPr>
+        <w:t xml:space="preserve">test; t=1.10, </w:t>
+      </w:r>
+      <w:r>
+        <w:rPr>
+          <w:sz w:val="24"/>
+          <w:szCs w:val="24"/>
+        </w:rPr>
+        <w:t>n = 97</w:t>
+      </w:r>
+      <w:r>
+        <w:rPr>
+          <w:sz w:val="24"/>
+          <w:szCs w:val="24"/>
+        </w:rPr>
+        <w:t>, p=0.33</w:t>
+      </w:r>
+      <w:r>
+        <w:rPr>
+          <w:sz w:val="24"/>
+          <w:szCs w:val="24"/>
+        </w:rPr>
+        <w:t>)</w:t>
+      </w:r>
+      <w:r>
+        <w:rPr>
+          <w:sz w:val="24"/>
+          <w:szCs w:val="24"/>
+        </w:rPr>
+        <w:t>,</w:t>
+      </w:r>
+      <w:r>
+        <w:rPr>
+          <w:sz w:val="24"/>
+          <w:szCs w:val="24"/>
+        </w:rPr>
+        <w:t xml:space="preserve"> wild </w:t>
+      </w:r>
+      <w:r>
+        <w:rPr>
+          <w:sz w:val="24"/>
+          <w:szCs w:val="24"/>
+        </w:rPr>
+        <w:t xml:space="preserve">tomato </w:t>
+      </w:r>
+      <w:r>
+        <w:rPr>
+          <w:sz w:val="24"/>
+          <w:szCs w:val="24"/>
+        </w:rPr>
+        <w:t>(</w:t>
+      </w:r>
+      <w:r>
+        <w:rPr>
+          <w:sz w:val="24"/>
+          <w:szCs w:val="24"/>
+        </w:rPr>
+        <w:t xml:space="preserve">t-test; t=1.09, </w:t>
+      </w:r>
+      <w:r>
+        <w:rPr>
+          <w:sz w:val="24"/>
+          <w:szCs w:val="24"/>
+        </w:rPr>
+        <w:t>n = 97</w:t>
+      </w:r>
+      <w:r>
+        <w:rPr>
+          <w:sz w:val="24"/>
+          <w:szCs w:val="24"/>
+        </w:rPr>
+        <w:t>, p=0.33</w:t>
+      </w:r>
+      <w:r>
+        <w:rPr>
+          <w:sz w:val="24"/>
+          <w:szCs w:val="24"/>
+        </w:rPr>
+        <w:t>)</w:t>
+      </w:r>
+      <w:r>
+        <w:rPr>
+          <w:sz w:val="24"/>
+          <w:szCs w:val="24"/>
+        </w:rPr>
+        <w:t xml:space="preserve"> </w:t>
+      </w:r>
+      <w:r>
+        <w:rPr>
+          <w:sz w:val="24"/>
+          <w:szCs w:val="24"/>
+        </w:rPr>
+        <w:t xml:space="preserve">or </w:t>
+      </w:r>
+      <w:r>
+        <w:rPr>
+          <w:sz w:val="24"/>
+          <w:szCs w:val="24"/>
+        </w:rPr>
+        <w:t xml:space="preserve">across </w:t>
+      </w:r>
+      <w:r>
+        <w:rPr>
+          <w:sz w:val="24"/>
+          <w:szCs w:val="24"/>
+        </w:rPr>
+        <w:t>all tomato genotypes (</w:t>
+      </w:r>
+      <w:r>
+        <w:rPr>
+          <w:sz w:val="24"/>
+          <w:szCs w:val="24"/>
+        </w:rPr>
+        <w:t>t-t</w:t>
+      </w:r>
+      <w:r>
+        <w:rPr>
+          <w:sz w:val="24"/>
+          <w:szCs w:val="24"/>
+        </w:rPr>
+        <w:t xml:space="preserve">est; </w:t>
+      </w:r>
+      <w:r>
+        <w:rPr>
+          <w:sz w:val="24"/>
+          <w:szCs w:val="24"/>
+        </w:rPr>
+        <w:t>n = 97</w:t>
+      </w:r>
+      <w:r>
+        <w:rPr>
+          <w:sz w:val="24"/>
+          <w:szCs w:val="24"/>
+        </w:rPr>
+        <w:t>, p=0.14</w:t>
+      </w:r>
+      <w:r>
+        <w:rPr>
+          <w:sz w:val="24"/>
+          <w:szCs w:val="24"/>
+        </w:rPr>
+        <w:t xml:space="preserve">) </w:t>
+      </w:r>
+      <w:r>
+        <w:rPr>
+          <w:sz w:val="24"/>
+          <w:szCs w:val="24"/>
+        </w:rPr>
+        <w:t xml:space="preserve">(Figure </w:t>
+      </w:r>
+      <w:r>
+        <w:rPr>
+          <w:sz w:val="24"/>
+          <w:szCs w:val="24"/>
+        </w:rPr>
+        <w:t>2</w:t>
+      </w:r>
+      <w:r>
+        <w:rPr>
+          <w:sz w:val="24"/>
+          <w:szCs w:val="24"/>
+        </w:rPr>
+        <w:t>E</w:t>
+      </w:r>
+      <w:r>
+        <w:rPr>
+          <w:sz w:val="24"/>
+          <w:szCs w:val="24"/>
+        </w:rPr>
+        <w:t>)</w:t>
+      </w:r>
+      <w:r>
+        <w:rPr>
+          <w:sz w:val="24"/>
+          <w:szCs w:val="24"/>
+        </w:rPr>
+        <w:t>.</w:t>
+      </w:r>
+      <w:r>
+        <w:rPr>
+          <w:sz w:val="24"/>
+          <w:szCs w:val="24"/>
+        </w:rPr>
+        <w:t xml:space="preserve"> </w:t>
+      </w:r>
+      <w:r>
+        <w:rPr>
+          <w:sz w:val="24"/>
+          <w:szCs w:val="24"/>
+        </w:rPr>
+        <w:t xml:space="preserve">In fact, one isolate collected from tomato tissue (KGB1) </w:t>
+      </w:r>
+      <w:r>
+        <w:rPr>
+          <w:sz w:val="24"/>
+          <w:szCs w:val="24"/>
+        </w:rPr>
+        <w:t xml:space="preserve">was </w:t>
+      </w:r>
+      <w:r>
+        <w:rPr>
+          <w:sz w:val="24"/>
+          <w:szCs w:val="24"/>
+        </w:rPr>
+        <w:t>within the 10 least-virulent isolates</w:t>
+      </w:r>
+      <w:r>
+        <w:rPr>
+          <w:sz w:val="24"/>
+          <w:szCs w:val="24"/>
+        </w:rPr>
+        <w:t xml:space="preserve"> </w:t>
+      </w:r>
+      <w:r>
+        <w:rPr>
+          <w:sz w:val="24"/>
+          <w:szCs w:val="24"/>
+        </w:rPr>
+        <w:t xml:space="preserve">and </w:t>
+      </w:r>
+      <w:r>
+        <w:rPr>
+          <w:sz w:val="24"/>
+          <w:szCs w:val="24"/>
+        </w:rPr>
+        <w:t xml:space="preserve">another (Triple3) </w:t>
+      </w:r>
+      <w:r>
+        <w:rPr>
+          <w:sz w:val="24"/>
+          <w:szCs w:val="24"/>
+        </w:rPr>
+        <w:t>was</w:t>
+      </w:r>
+      <w:r>
+        <w:rPr>
+          <w:sz w:val="24"/>
+          <w:szCs w:val="24"/>
+        </w:rPr>
+        <w:t xml:space="preserve"> within the 10 most-virulent isolates</w:t>
+      </w:r>
+      <w:r>
+        <w:rPr>
+          <w:sz w:val="24"/>
+          <w:szCs w:val="24"/>
+        </w:rPr>
+        <w:t xml:space="preserve"> (Figure </w:t>
+      </w:r>
+      <w:r>
+        <w:rPr>
+          <w:sz w:val="24"/>
+          <w:szCs w:val="24"/>
+        </w:rPr>
+        <w:t>2</w:t>
+      </w:r>
+      <w:r>
+        <w:rPr>
+          <w:sz w:val="24"/>
+          <w:szCs w:val="24"/>
+        </w:rPr>
+        <w:t>E)</w:t>
+      </w:r>
+      <w:r>
+        <w:rPr>
+          <w:sz w:val="24"/>
+          <w:szCs w:val="24"/>
+        </w:rPr>
+        <w:t xml:space="preserve">. This </w:t>
+      </w:r>
+      <w:r>
+        <w:rPr>
+          <w:sz w:val="24"/>
+          <w:szCs w:val="24"/>
+        </w:rPr>
+        <w:t>demonstrated</w:t>
+      </w:r>
+      <w:r>
+        <w:rPr>
+          <w:sz w:val="24"/>
+          <w:szCs w:val="24"/>
+        </w:rPr>
+        <w:t xml:space="preserve"> significant genetic variation in virulence across the </w:t>
+      </w:r>
+      <w:r>
+        <w:rPr>
+          <w:i/>
+          <w:sz w:val="24"/>
+          <w:szCs w:val="24"/>
+        </w:rPr>
+        <w:t>B. cinerea</w:t>
+      </w:r>
+      <w:r>
+        <w:rPr>
+          <w:sz w:val="24"/>
+          <w:szCs w:val="24"/>
+        </w:rPr>
+        <w:t xml:space="preserve"> isolates</w:t>
+      </w:r>
+      <w:r>
+        <w:rPr>
+          <w:sz w:val="24"/>
+          <w:szCs w:val="24"/>
+        </w:rPr>
+        <w:t>,</w:t>
+      </w:r>
+      <w:r>
+        <w:rPr>
+          <w:sz w:val="24"/>
+          <w:szCs w:val="24"/>
+        </w:rPr>
+        <w:t xml:space="preserve"> and </w:t>
+      </w:r>
+      <w:r>
+        <w:rPr>
+          <w:sz w:val="24"/>
+          <w:szCs w:val="24"/>
+        </w:rPr>
+        <w:t>that</w:t>
+      </w:r>
+      <w:r>
+        <w:rPr>
+          <w:sz w:val="24"/>
+          <w:szCs w:val="24"/>
+        </w:rPr>
+        <w:t xml:space="preserve"> </w:t>
+      </w:r>
+      <w:proofErr w:type="gramStart"/>
+      <w:r>
+        <w:rPr>
+          <w:sz w:val="24"/>
+          <w:szCs w:val="24"/>
+        </w:rPr>
+        <w:t xml:space="preserve">this collection of </w:t>
+      </w:r>
+      <w:r>
+        <w:rPr>
+          <w:i/>
+          <w:sz w:val="24"/>
+          <w:szCs w:val="24"/>
+        </w:rPr>
+        <w:t>B. cinerea</w:t>
+      </w:r>
+      <w:r>
+        <w:rPr>
+          <w:i/>
+          <w:sz w:val="24"/>
+          <w:szCs w:val="24"/>
+        </w:rPr>
+        <w:t xml:space="preserve"> </w:t>
+      </w:r>
+      <w:r>
+        <w:rPr>
+          <w:sz w:val="24"/>
+          <w:szCs w:val="24"/>
+        </w:rPr>
+        <w:t xml:space="preserve">isolates </w:t>
+      </w:r>
+      <w:commentRangeStart w:id="94"/>
+      <w:commentRangeStart w:id="95"/>
+      <w:r>
+        <w:rPr>
+          <w:sz w:val="24"/>
+          <w:szCs w:val="24"/>
+        </w:rPr>
         <w:t>from tomato do</w:t>
       </w:r>
       <w:proofErr w:type="gramEnd"/>
@@ -18517,19 +18537,19 @@
         </w:rPr>
         <w:t xml:space="preserve">for tomato </w:t>
       </w:r>
-      <w:commentRangeEnd w:id="92"/>
+      <w:commentRangeEnd w:id="94"/>
       <w:r>
         <w:rPr>
           <w:rStyle w:val="CommentReference"/>
         </w:rPr>
-        <w:commentReference w:id="92"/>
-      </w:r>
-      <w:commentRangeEnd w:id="93"/>
+        <w:commentReference w:id="94"/>
+      </w:r>
+      <w:commentRangeEnd w:id="95"/>
       <w:r>
         <w:rPr>
           <w:rStyle w:val="CommentReference"/>
         </w:rPr>
-        <w:commentReference w:id="93"/>
+        <w:commentReference w:id="95"/>
       </w:r>
       <w:r>
         <w:rPr>
@@ -19165,7 +19185,15 @@
           <w:sz w:val="24"/>
           <w:szCs w:val="24"/>
         </w:rPr>
-        <w:t xml:space="preserve">when using the full model, </w:t>
+        <w:t xml:space="preserve">when using </w:t>
+      </w:r>
+      <w:r>
+        <w:rPr>
+          <w:sz w:val="24"/>
+          <w:szCs w:val="24"/>
+        </w:rPr>
+        <w:lastRenderedPageBreak/>
+        <w:t xml:space="preserve">the full model, </w:t>
       </w:r>
       <w:r>
         <w:rPr>
@@ -19340,7 +19368,6 @@
           <w:sz w:val="24"/>
           <w:szCs w:val="24"/>
         </w:rPr>
-        <w:lastRenderedPageBreak/>
         <w:t xml:space="preserve">with 940 degrees of freedom (Table </w:t>
       </w:r>
       <w:r>
@@ -19653,8 +19680,8 @@
         </w:rPr>
         <w:t xml:space="preserve">). </w:t>
       </w:r>
-      <w:commentRangeStart w:id="94"/>
-      <w:commentRangeStart w:id="95"/>
+      <w:commentRangeStart w:id="96"/>
+      <w:commentRangeStart w:id="97"/>
       <w:r>
         <w:rPr>
           <w:sz w:val="24"/>
@@ -19662,19 +19689,19 @@
         </w:rPr>
         <w:t>A significant p-value indicates that the relative performance of individual isolates is altered from one host to the other</w:t>
       </w:r>
-      <w:commentRangeEnd w:id="94"/>
+      <w:commentRangeEnd w:id="96"/>
       <w:r>
         <w:rPr>
           <w:rStyle w:val="CommentReference"/>
         </w:rPr>
-        <w:commentReference w:id="94"/>
-      </w:r>
-      <w:commentRangeEnd w:id="95"/>
+        <w:commentReference w:id="96"/>
+      </w:r>
+      <w:commentRangeEnd w:id="97"/>
       <w:r>
         <w:rPr>
           <w:rStyle w:val="CommentReference"/>
         </w:rPr>
-        <w:commentReference w:id="95"/>
+        <w:commentReference w:id="97"/>
       </w:r>
       <w:r>
         <w:rPr>
@@ -19897,7 +19924,15 @@
           <w:sz w:val="24"/>
           <w:szCs w:val="24"/>
         </w:rPr>
-        <w:t xml:space="preserve"> was significant (Wilcoxon signed-rank test, W = </w:t>
+        <w:t xml:space="preserve"> was </w:t>
+      </w:r>
+      <w:r>
+        <w:rPr>
+          <w:sz w:val="24"/>
+          <w:szCs w:val="24"/>
+        </w:rPr>
+        <w:lastRenderedPageBreak/>
+        <w:t xml:space="preserve">significant (Wilcoxon signed-rank test, W = </w:t>
       </w:r>
       <w:r>
         <w:rPr>
@@ -20107,15 +20142,7 @@
           <w:sz w:val="24"/>
           <w:szCs w:val="24"/>
         </w:rPr>
-        <w:t xml:space="preserve"> </w:t>
-      </w:r>
-      <w:r>
-        <w:rPr>
-          <w:sz w:val="24"/>
-          <w:szCs w:val="24"/>
-        </w:rPr>
-        <w:lastRenderedPageBreak/>
-        <w:t>(Rose)</w:t>
+        <w:t xml:space="preserve"> (Rose)</w:t>
       </w:r>
       <w:r>
         <w:rPr>
@@ -20937,7 +20964,15 @@
           <w:sz w:val="24"/>
           <w:szCs w:val="24"/>
         </w:rPr>
-        <w:t xml:space="preserve">. To determine significance of SNP </w:t>
+        <w:t xml:space="preserve">. </w:t>
+      </w:r>
+      <w:r>
+        <w:rPr>
+          <w:sz w:val="24"/>
+          <w:szCs w:val="24"/>
+        </w:rPr>
+        <w:lastRenderedPageBreak/>
+        <w:t xml:space="preserve">To determine significance of SNP </w:t>
       </w:r>
       <w:r>
         <w:rPr>
@@ -21125,15 +21160,7 @@
           <w:sz w:val="24"/>
           <w:szCs w:val="24"/>
         </w:rPr>
-        <w:t xml:space="preserve"> (SNP effect </w:t>
-      </w:r>
-      <w:r>
-        <w:rPr>
-          <w:sz w:val="24"/>
-          <w:szCs w:val="24"/>
-        </w:rPr>
-        <w:lastRenderedPageBreak/>
-        <w:t xml:space="preserve">size estimate exceeded the 99% </w:t>
+        <w:t xml:space="preserve"> (SNP effect size estimate exceeded the 99% </w:t>
       </w:r>
       <w:r>
         <w:rPr>
@@ -21414,7 +21441,7 @@
         </w:rPr>
         <w:t xml:space="preserve">215 SNPs were called in at least 10 hosts, and 3.3k SNPs were called in at least half of the hosts while 27% (46,000) of the significant SNPs were linked to virulence on only a single host tomato genotype. </w:t>
       </w:r>
-      <w:commentRangeStart w:id="96"/>
+      <w:commentRangeStart w:id="98"/>
       <w:r>
         <w:rPr>
           <w:sz w:val="24"/>
@@ -21450,12 +21477,12 @@
         </w:rPr>
         <w:t>7A)</w:t>
       </w:r>
-      <w:commentRangeEnd w:id="96"/>
+      <w:commentRangeEnd w:id="98"/>
       <w:r>
         <w:rPr>
           <w:rStyle w:val="CommentReference"/>
         </w:rPr>
-        <w:commentReference w:id="96"/>
+        <w:commentReference w:id="98"/>
       </w:r>
       <w:r>
         <w:rPr>
@@ -21759,7 +21786,7 @@
         </w:rPr>
         <w:t xml:space="preserve"> virulence on all 12 tomato genotypes, four are enzymes, one is involved in signal transduction (BcT4_10373, Bcin08g01740), and one is a </w:t>
       </w:r>
-      <w:commentRangeStart w:id="97"/>
+      <w:commentRangeStart w:id="99"/>
       <w:proofErr w:type="spellStart"/>
       <w:r>
         <w:rPr>
@@ -21768,13 +21795,13 @@
         </w:rPr>
         <w:t>cerato-platanin</w:t>
       </w:r>
-      <w:commentRangeEnd w:id="97"/>
+      <w:commentRangeEnd w:id="99"/>
       <w:proofErr w:type="spellEnd"/>
       <w:r>
         <w:rPr>
           <w:rStyle w:val="CommentReference"/>
         </w:rPr>
-        <w:commentReference w:id="97"/>
+        <w:commentReference w:id="99"/>
       </w:r>
       <w:r>
         <w:rPr>
@@ -21816,7 +21843,15 @@
           <w:sz w:val="24"/>
           <w:szCs w:val="24"/>
         </w:rPr>
-        <w:t xml:space="preserve">) (Table S1). There are eight functional annotations significantly overrepresented among genes associated with the 12 plant </w:t>
+        <w:t xml:space="preserve">) (Table S1). There are eight functional annotations significantly </w:t>
+      </w:r>
+      <w:r>
+        <w:rPr>
+          <w:sz w:val="24"/>
+          <w:szCs w:val="24"/>
+        </w:rPr>
+        <w:lastRenderedPageBreak/>
+        <w:t xml:space="preserve">overrepresented among genes associated with the 12 plant </w:t>
       </w:r>
       <w:r>
         <w:rPr>
@@ -21858,203 +21893,6 @@
           <w:szCs w:val="24"/>
         </w:rPr>
       </w:pPr>
-      <w:commentRangeStart w:id="98"/>
-      <w:commentRangeStart w:id="99"/>
-      <w:r>
-        <w:rPr>
-          <w:sz w:val="24"/>
-          <w:szCs w:val="24"/>
-        </w:rPr>
-        <w:t xml:space="preserve">This is </w:t>
-      </w:r>
-      <w:r>
-        <w:rPr>
-          <w:sz w:val="24"/>
-          <w:szCs w:val="24"/>
-        </w:rPr>
-        <w:t>indicative of multiple haplotypes contributing to virulence</w:t>
-      </w:r>
-      <w:r>
-        <w:rPr>
-          <w:sz w:val="24"/>
-          <w:szCs w:val="24"/>
-        </w:rPr>
-        <w:t xml:space="preserve"> at the candidate genes, with individual SNPs sampling unique haplotypes within a region</w:t>
-      </w:r>
-      <w:r>
-        <w:rPr>
-          <w:sz w:val="24"/>
-          <w:szCs w:val="24"/>
-        </w:rPr>
-        <w:t xml:space="preserve"> (Figure </w:t>
-      </w:r>
-      <w:r>
-        <w:rPr>
-          <w:sz w:val="24"/>
-          <w:szCs w:val="24"/>
-        </w:rPr>
-        <w:t>8)</w:t>
-      </w:r>
-      <w:r>
-        <w:rPr>
-          <w:sz w:val="24"/>
-          <w:szCs w:val="24"/>
-        </w:rPr>
-        <w:t xml:space="preserve">. </w:t>
-      </w:r>
-      <w:commentRangeEnd w:id="98"/>
-      <w:r>
-        <w:rPr>
-          <w:rStyle w:val="CommentReference"/>
-        </w:rPr>
-        <w:commentReference w:id="98"/>
-      </w:r>
-      <w:commentRangeEnd w:id="99"/>
-      <w:r>
-        <w:rPr>
-          <w:rStyle w:val="CommentReference"/>
-        </w:rPr>
-        <w:commentReference w:id="99"/>
-      </w:r>
-      <w:r>
-        <w:rPr>
-          <w:sz w:val="24"/>
-          <w:szCs w:val="24"/>
-        </w:rPr>
-        <w:t xml:space="preserve">To visualize the effects and if there is evidence for multiple haplotypes, we focused </w:t>
-      </w:r>
-      <w:r>
-        <w:rPr>
-          <w:sz w:val="24"/>
-          <w:szCs w:val="24"/>
-        </w:rPr>
-        <w:t xml:space="preserve">on </w:t>
-      </w:r>
-      <w:r>
-        <w:rPr>
-          <w:sz w:val="24"/>
-          <w:szCs w:val="24"/>
-        </w:rPr>
-        <w:t xml:space="preserve">a single </w:t>
-      </w:r>
-      <w:proofErr w:type="spellStart"/>
-      <w:r>
-        <w:rPr>
-          <w:sz w:val="24"/>
-          <w:szCs w:val="24"/>
-        </w:rPr>
-        <w:t>c</w:t>
-      </w:r>
-      <w:r>
-        <w:rPr>
-          <w:sz w:val="24"/>
-          <w:szCs w:val="24"/>
-        </w:rPr>
-        <w:t>erato-platanin</w:t>
-      </w:r>
-      <w:proofErr w:type="spellEnd"/>
-      <w:r>
-        <w:rPr>
-          <w:sz w:val="24"/>
-          <w:szCs w:val="24"/>
-        </w:rPr>
-        <w:t xml:space="preserve"> gene (BcT4_4591</w:t>
-      </w:r>
-      <w:r>
-        <w:rPr>
-          <w:sz w:val="24"/>
-          <w:szCs w:val="24"/>
-        </w:rPr>
-        <w:t>,</w:t>
-      </w:r>
-      <w:r>
-        <w:t xml:space="preserve"> </w:t>
-      </w:r>
-      <w:r>
-        <w:rPr>
-          <w:sz w:val="24"/>
-          <w:szCs w:val="24"/>
-        </w:rPr>
-        <w:t>Bcin02g06830</w:t>
-      </w:r>
-      <w:r>
-        <w:rPr>
-          <w:sz w:val="24"/>
-          <w:szCs w:val="24"/>
-        </w:rPr>
-        <w:t>)</w:t>
-      </w:r>
-      <w:r>
-        <w:rPr>
-          <w:sz w:val="24"/>
-          <w:szCs w:val="24"/>
-        </w:rPr>
-        <w:t xml:space="preserve"> that is significantly associated with virulence variation across </w:t>
-      </w:r>
-      <w:r>
-        <w:rPr>
-          <w:sz w:val="24"/>
-          <w:szCs w:val="24"/>
-        </w:rPr>
-        <w:lastRenderedPageBreak/>
-        <w:t xml:space="preserve">all </w:t>
-      </w:r>
-      <w:r>
-        <w:rPr>
-          <w:sz w:val="24"/>
-          <w:szCs w:val="24"/>
-        </w:rPr>
-        <w:t xml:space="preserve">of </w:t>
-      </w:r>
-      <w:r>
-        <w:rPr>
-          <w:sz w:val="24"/>
-          <w:szCs w:val="24"/>
-        </w:rPr>
-        <w:t xml:space="preserve">the tomato genotypes. </w:t>
-      </w:r>
-      <w:r>
-        <w:rPr>
-          <w:sz w:val="24"/>
-          <w:szCs w:val="24"/>
-        </w:rPr>
-        <w:t xml:space="preserve"> </w:t>
-      </w:r>
-      <w:r>
-        <w:rPr>
-          <w:sz w:val="24"/>
-          <w:szCs w:val="24"/>
-        </w:rPr>
-        <w:t xml:space="preserve">This showed that the effect of SNPs across this gene </w:t>
-      </w:r>
-      <w:r>
-        <w:rPr>
-          <w:sz w:val="24"/>
-          <w:szCs w:val="24"/>
-        </w:rPr>
-        <w:t xml:space="preserve">vary in </w:t>
-      </w:r>
-      <w:r>
-        <w:rPr>
-          <w:sz w:val="24"/>
-          <w:szCs w:val="24"/>
-        </w:rPr>
-        <w:t xml:space="preserve">effect </w:t>
-      </w:r>
-      <w:r>
-        <w:rPr>
-          <w:sz w:val="24"/>
-          <w:szCs w:val="24"/>
-        </w:rPr>
-        <w:t xml:space="preserve">direction </w:t>
-      </w:r>
-      <w:r>
-        <w:rPr>
-          <w:sz w:val="24"/>
-          <w:szCs w:val="24"/>
-        </w:rPr>
-        <w:t xml:space="preserve">depending on tomato host genotype, </w:t>
-      </w:r>
       <w:commentRangeStart w:id="100"/>
       <w:commentRangeStart w:id="101"/>
       <w:r>
@@ -22062,6 +21900,195 @@
           <w:sz w:val="24"/>
           <w:szCs w:val="24"/>
         </w:rPr>
+        <w:t xml:space="preserve">This is </w:t>
+      </w:r>
+      <w:r>
+        <w:rPr>
+          <w:sz w:val="24"/>
+          <w:szCs w:val="24"/>
+        </w:rPr>
+        <w:t>indicative of multiple haplotypes contributing to virulence</w:t>
+      </w:r>
+      <w:r>
+        <w:rPr>
+          <w:sz w:val="24"/>
+          <w:szCs w:val="24"/>
+        </w:rPr>
+        <w:t xml:space="preserve"> at the candidate genes, with individual SNPs sampling unique haplotypes within a region</w:t>
+      </w:r>
+      <w:r>
+        <w:rPr>
+          <w:sz w:val="24"/>
+          <w:szCs w:val="24"/>
+        </w:rPr>
+        <w:t xml:space="preserve"> (Figure </w:t>
+      </w:r>
+      <w:r>
+        <w:rPr>
+          <w:sz w:val="24"/>
+          <w:szCs w:val="24"/>
+        </w:rPr>
+        <w:t>8)</w:t>
+      </w:r>
+      <w:r>
+        <w:rPr>
+          <w:sz w:val="24"/>
+          <w:szCs w:val="24"/>
+        </w:rPr>
+        <w:t xml:space="preserve">. </w:t>
+      </w:r>
+      <w:commentRangeEnd w:id="100"/>
+      <w:r>
+        <w:rPr>
+          <w:rStyle w:val="CommentReference"/>
+        </w:rPr>
+        <w:commentReference w:id="100"/>
+      </w:r>
+      <w:commentRangeEnd w:id="101"/>
+      <w:r>
+        <w:rPr>
+          <w:rStyle w:val="CommentReference"/>
+        </w:rPr>
+        <w:commentReference w:id="101"/>
+      </w:r>
+      <w:r>
+        <w:rPr>
+          <w:sz w:val="24"/>
+          <w:szCs w:val="24"/>
+        </w:rPr>
+        <w:t xml:space="preserve">To visualize the effects and if there is evidence for multiple haplotypes, we focused </w:t>
+      </w:r>
+      <w:r>
+        <w:rPr>
+          <w:sz w:val="24"/>
+          <w:szCs w:val="24"/>
+        </w:rPr>
+        <w:t xml:space="preserve">on </w:t>
+      </w:r>
+      <w:r>
+        <w:rPr>
+          <w:sz w:val="24"/>
+          <w:szCs w:val="24"/>
+        </w:rPr>
+        <w:t xml:space="preserve">a single </w:t>
+      </w:r>
+      <w:proofErr w:type="spellStart"/>
+      <w:r>
+        <w:rPr>
+          <w:sz w:val="24"/>
+          <w:szCs w:val="24"/>
+        </w:rPr>
+        <w:t>c</w:t>
+      </w:r>
+      <w:r>
+        <w:rPr>
+          <w:sz w:val="24"/>
+          <w:szCs w:val="24"/>
+        </w:rPr>
+        <w:t>erato-platanin</w:t>
+      </w:r>
+      <w:proofErr w:type="spellEnd"/>
+      <w:r>
+        <w:rPr>
+          <w:sz w:val="24"/>
+          <w:szCs w:val="24"/>
+        </w:rPr>
+        <w:t xml:space="preserve"> gene (BcT4_4591</w:t>
+      </w:r>
+      <w:r>
+        <w:rPr>
+          <w:sz w:val="24"/>
+          <w:szCs w:val="24"/>
+        </w:rPr>
+        <w:t>,</w:t>
+      </w:r>
+      <w:r>
+        <w:t xml:space="preserve"> </w:t>
+      </w:r>
+      <w:r>
+        <w:rPr>
+          <w:sz w:val="24"/>
+          <w:szCs w:val="24"/>
+        </w:rPr>
+        <w:t>Bcin02g06830</w:t>
+      </w:r>
+      <w:r>
+        <w:rPr>
+          <w:sz w:val="24"/>
+          <w:szCs w:val="24"/>
+        </w:rPr>
+        <w:t>)</w:t>
+      </w:r>
+      <w:r>
+        <w:rPr>
+          <w:sz w:val="24"/>
+          <w:szCs w:val="24"/>
+        </w:rPr>
+        <w:t xml:space="preserve"> that is significantly associated with virulence variation across all </w:t>
+      </w:r>
+      <w:r>
+        <w:rPr>
+          <w:sz w:val="24"/>
+          <w:szCs w:val="24"/>
+        </w:rPr>
+        <w:t xml:space="preserve">of </w:t>
+      </w:r>
+      <w:r>
+        <w:rPr>
+          <w:sz w:val="24"/>
+          <w:szCs w:val="24"/>
+        </w:rPr>
+        <w:t xml:space="preserve">the tomato genotypes. </w:t>
+      </w:r>
+      <w:r>
+        <w:rPr>
+          <w:sz w:val="24"/>
+          <w:szCs w:val="24"/>
+        </w:rPr>
+        <w:t xml:space="preserve"> </w:t>
+      </w:r>
+      <w:r>
+        <w:rPr>
+          <w:sz w:val="24"/>
+          <w:szCs w:val="24"/>
+        </w:rPr>
+        <w:t xml:space="preserve">This showed that the effect of SNPs across this gene </w:t>
+      </w:r>
+      <w:r>
+        <w:rPr>
+          <w:sz w:val="24"/>
+          <w:szCs w:val="24"/>
+        </w:rPr>
+        <w:t xml:space="preserve">vary in </w:t>
+      </w:r>
+      <w:r>
+        <w:rPr>
+          <w:sz w:val="24"/>
+          <w:szCs w:val="24"/>
+        </w:rPr>
+        <w:t xml:space="preserve">effect </w:t>
+      </w:r>
+      <w:r>
+        <w:rPr>
+          <w:sz w:val="24"/>
+          <w:szCs w:val="24"/>
+        </w:rPr>
+        <w:t xml:space="preserve">direction </w:t>
+      </w:r>
+      <w:r>
+        <w:rPr>
+          <w:sz w:val="24"/>
+          <w:szCs w:val="24"/>
+        </w:rPr>
+        <w:t xml:space="preserve">depending on tomato host genotype, </w:t>
+      </w:r>
+      <w:commentRangeStart w:id="102"/>
+      <w:commentRangeStart w:id="103"/>
+      <w:r>
+        <w:rPr>
+          <w:sz w:val="24"/>
+          <w:szCs w:val="24"/>
+        </w:rPr>
         <w:t xml:space="preserve">suggesting </w:t>
       </w:r>
       <w:r>
@@ -22092,19 +22119,19 @@
         </w:rPr>
         <w:t xml:space="preserve"> in this region</w:t>
       </w:r>
-      <w:commentRangeEnd w:id="100"/>
+      <w:commentRangeEnd w:id="102"/>
       <w:r>
         <w:rPr>
           <w:rStyle w:val="CommentReference"/>
         </w:rPr>
-        <w:commentReference w:id="100"/>
-      </w:r>
-      <w:commentRangeEnd w:id="101"/>
+        <w:commentReference w:id="102"/>
+      </w:r>
+      <w:commentRangeEnd w:id="103"/>
       <w:r>
         <w:rPr>
           <w:rStyle w:val="CommentReference"/>
         </w:rPr>
-        <w:commentReference w:id="101"/>
+        <w:commentReference w:id="103"/>
       </w:r>
       <w:r>
         <w:rPr>
@@ -22470,6 +22497,7 @@
           <w:sz w:val="24"/>
           <w:szCs w:val="24"/>
         </w:rPr>
+        <w:lastRenderedPageBreak/>
         <w:t xml:space="preserve">conducted GWA within </w:t>
       </w:r>
       <w:r>
@@ -22605,15 +22633,7 @@
           <w:sz w:val="24"/>
           <w:szCs w:val="24"/>
         </w:rPr>
-        <w:t xml:space="preserve">To </w:t>
-      </w:r>
-      <w:r>
-        <w:rPr>
-          <w:sz w:val="24"/>
-          <w:szCs w:val="24"/>
-        </w:rPr>
-        <w:lastRenderedPageBreak/>
-        <w:t xml:space="preserve">begin querying the underlying gene functions for these various </w:t>
+        <w:t xml:space="preserve">To begin querying the underlying gene functions for these various </w:t>
       </w:r>
       <w:r>
         <w:rPr>
@@ -22955,7 +22975,7 @@
           <w:szCs w:val="24"/>
         </w:rPr>
       </w:pPr>
-      <w:commentRangeStart w:id="102"/>
+      <w:commentRangeStart w:id="104"/>
       <w:r>
         <w:rPr>
           <w:b/>
@@ -22964,12 +22984,12 @@
         </w:rPr>
         <w:t>DISCUSSION</w:t>
       </w:r>
-      <w:commentRangeEnd w:id="102"/>
+      <w:commentRangeEnd w:id="104"/>
       <w:r>
         <w:rPr>
           <w:rStyle w:val="CommentReference"/>
         </w:rPr>
-        <w:commentReference w:id="102"/>
+        <w:commentReference w:id="104"/>
       </w:r>
     </w:p>
     <w:p>
@@ -22995,7 +23015,7 @@
         </w:rPr>
         <w:tab/>
       </w:r>
-      <w:commentRangeStart w:id="103"/>
+      <w:commentRangeStart w:id="105"/>
       <w:r>
         <w:rPr>
           <w:sz w:val="24"/>
@@ -23038,12 +23058,12 @@
         </w:rPr>
         <w:t xml:space="preserve"> </w:t>
       </w:r>
-      <w:commentRangeEnd w:id="103"/>
+      <w:commentRangeEnd w:id="105"/>
       <w:r>
         <w:rPr>
           <w:rStyle w:val="CommentReference"/>
         </w:rPr>
-        <w:commentReference w:id="103"/>
+        <w:commentReference w:id="105"/>
       </w:r>
       <w:r>
         <w:rPr>
@@ -23447,15 +23467,7 @@
           <w:sz w:val="24"/>
           <w:szCs w:val="24"/>
         </w:rPr>
-        <w:t xml:space="preserve">between </w:t>
-      </w:r>
-      <w:r>
-        <w:rPr>
-          <w:sz w:val="24"/>
-          <w:szCs w:val="24"/>
-        </w:rPr>
-        <w:lastRenderedPageBreak/>
-        <w:t>domesticated and wild tomato species</w:t>
+        <w:t>between domesticated and wild tomato species</w:t>
       </w:r>
       <w:r>
         <w:rPr>
@@ -24372,7 +24384,15 @@
           <w:sz w:val="24"/>
           <w:szCs w:val="24"/>
         </w:rPr>
-        <w:t xml:space="preserve">are highly quantitative, and </w:t>
+        <w:t xml:space="preserve">are </w:t>
+      </w:r>
+      <w:r>
+        <w:rPr>
+          <w:sz w:val="24"/>
+          <w:szCs w:val="24"/>
+        </w:rPr>
+        <w:lastRenderedPageBreak/>
+        <w:t xml:space="preserve">highly quantitative, and </w:t>
       </w:r>
       <w:r>
         <w:rPr>
@@ -24577,7 +24597,6 @@
           <w:sz w:val="24"/>
           <w:szCs w:val="24"/>
         </w:rPr>
-        <w:lastRenderedPageBreak/>
         <w:t xml:space="preserve">These </w:t>
       </w:r>
       <w:r>
@@ -25369,6 +25388,7 @@
           <w:sz w:val="24"/>
           <w:szCs w:val="24"/>
         </w:rPr>
+        <w:lastRenderedPageBreak/>
         <w:t xml:space="preserve">resistance to </w:t>
       </w:r>
       <w:r>
@@ -25526,7 +25546,6 @@
           <w:sz w:val="24"/>
           <w:szCs w:val="24"/>
         </w:rPr>
-        <w:lastRenderedPageBreak/>
         <w:t xml:space="preserve">These patterns, of mild </w:t>
       </w:r>
       <w:r>
@@ -26314,7 +26333,16 @@
           <w:sz w:val="24"/>
           <w:szCs w:val="24"/>
         </w:rPr>
-        <w:t>(Keen 1992, De Feyter, Yang et al. 1993, Abramovitch and Martin 2004, Boyd, Ridout et al. 2013, Vleeshouwers and Oliver 2014)</w:t>
+        <w:t xml:space="preserve">(Keen 1992, De Feyter, Yang et al. 1993, Abramovitch and </w:t>
+      </w:r>
+      <w:r>
+        <w:rPr>
+          <w:noProof/>
+          <w:sz w:val="24"/>
+          <w:szCs w:val="24"/>
+        </w:rPr>
+        <w:lastRenderedPageBreak/>
+        <w:t>Martin 2004, Boyd, Ridout et al. 2013, Vleeshouwers and Oliver 2014)</w:t>
       </w:r>
       <w:r>
         <w:rPr>
@@ -26444,15 +26472,7 @@
           <w:sz w:val="24"/>
           <w:szCs w:val="24"/>
         </w:rPr>
-        <w:t xml:space="preserve"> inter-breeding </w:t>
-      </w:r>
-      <w:r>
-        <w:rPr>
-          <w:sz w:val="24"/>
-          <w:szCs w:val="24"/>
-        </w:rPr>
-        <w:lastRenderedPageBreak/>
-        <w:t xml:space="preserve">population, suggests that the pathogen </w:t>
+        <w:t xml:space="preserve"> inter-breeding population, suggests that the pathogen </w:t>
       </w:r>
       <w:r>
         <w:rPr>
@@ -27063,6 +27083,7 @@
           <w:sz w:val="24"/>
           <w:szCs w:val="24"/>
         </w:rPr>
+        <w:lastRenderedPageBreak/>
         <w:t>Molecular mechanisms and polygenic virulence</w:t>
       </w:r>
     </w:p>
@@ -27157,15 +27178,7 @@
           <w:sz w:val="24"/>
           <w:szCs w:val="24"/>
         </w:rPr>
-        <w:t xml:space="preserve">Through analysis of the genes </w:t>
-      </w:r>
-      <w:r>
-        <w:rPr>
-          <w:sz w:val="24"/>
-          <w:szCs w:val="24"/>
-        </w:rPr>
-        <w:lastRenderedPageBreak/>
-        <w:t xml:space="preserve">significantly associated with all 12 </w:t>
+        <w:t xml:space="preserve">Through analysis of the genes significantly associated with all 12 </w:t>
       </w:r>
       <w:r>
         <w:rPr>
@@ -27885,7 +27898,15 @@
           <w:sz w:val="24"/>
           <w:szCs w:val="24"/>
         </w:rPr>
-        <w:t>could similarly be involved in plant cell death, via a pathway that was altered over the course of tomato domestication.</w:t>
+        <w:t xml:space="preserve">could similarly be involved in </w:t>
+      </w:r>
+      <w:r>
+        <w:rPr>
+          <w:sz w:val="24"/>
+          <w:szCs w:val="24"/>
+        </w:rPr>
+        <w:lastRenderedPageBreak/>
+        <w:t>plant cell death, via a pathway that was altered over the course of tomato domestication.</w:t>
       </w:r>
       <w:r>
         <w:rPr>
@@ -28021,15 +28042,7 @@
           <w:sz w:val="24"/>
           <w:szCs w:val="24"/>
         </w:rPr>
-        <w:t xml:space="preserve"> gene searches, we did not </w:t>
-      </w:r>
-      <w:r>
-        <w:rPr>
-          <w:sz w:val="24"/>
-          <w:szCs w:val="24"/>
-        </w:rPr>
-        <w:lastRenderedPageBreak/>
-        <w:t xml:space="preserve">identify any other known fungal PAMPs, i.e. </w:t>
+        <w:t xml:space="preserve"> gene searches, we did not identify any other known fungal PAMPs, i.e. </w:t>
       </w:r>
       <w:proofErr w:type="spellStart"/>
       <w:r>
@@ -28780,7 +28793,15 @@
           <w:sz w:val="24"/>
           <w:szCs w:val="24"/>
         </w:rPr>
-        <w:t>can infect a wide range of hosts, it will be possible to directly conduct this study</w:t>
+        <w:t xml:space="preserve">can infect a wide range of hosts, it </w:t>
+      </w:r>
+      <w:r>
+        <w:rPr>
+          <w:sz w:val="24"/>
+          <w:szCs w:val="24"/>
+        </w:rPr>
+        <w:lastRenderedPageBreak/>
+        <w:t>will be possible to directly conduct this study</w:t>
       </w:r>
       <w:r>
         <w:rPr>
@@ -46372,7 +46393,7 @@
       </w:r>
     </w:p>
   </w:comment>
-  <w:comment w:id="21" w:author="Michelle Tang" w:date="2017-09-06T11:59:00Z" w:initials="MT">
+  <w:comment w:id="22" w:author="Michelle Tang" w:date="2017-09-06T11:59:00Z" w:initials="MT">
     <w:p>
       <w:pPr>
         <w:pStyle w:val="CommentText"/>
@@ -46388,7 +46409,7 @@
       </w:r>
     </w:p>
   </w:comment>
-  <w:comment w:id="22" w:author="Nicole Soltis" w:date="2017-09-06T17:24:00Z" w:initials="NS">
+  <w:comment w:id="23" w:author="Nicole Soltis" w:date="2017-09-06T17:24:00Z" w:initials="NS">
     <w:p>
       <w:pPr>
         <w:pStyle w:val="CommentText"/>
@@ -46404,7 +46425,7 @@
       </w:r>
     </w:p>
   </w:comment>
-  <w:comment w:id="23" w:author="Nicole Soltis" w:date="2017-09-08T14:18:00Z" w:initials="NS">
+  <w:comment w:id="27" w:author="Nicole Soltis" w:date="2017-09-06T11:59:00Z" w:initials="NS">
     <w:p>
       <w:pPr>
         <w:pStyle w:val="CommentText"/>
@@ -46416,29 +46437,11 @@
         <w:annotationRef/>
       </w:r>
       <w:r>
-        <w:t>Add here: methods to calculate expected overlap in figure 7a</w:t>
-      </w:r>
-      <w:bookmarkStart w:id="24" w:name="_GoBack"/>
-      <w:bookmarkEnd w:id="24"/>
+        <w:t>Results bookmark</w:t>
+      </w:r>
     </w:p>
   </w:comment>
-  <w:comment w:id="25" w:author="Nicole Soltis" w:date="2017-09-06T11:59:00Z" w:initials="NS">
-    <w:p>
-      <w:pPr>
-        <w:pStyle w:val="CommentText"/>
-      </w:pPr>
-      <w:r>
-        <w:rPr>
-          <w:rStyle w:val="CommentReference"/>
-        </w:rPr>
-        <w:annotationRef/>
-      </w:r>
-      <w:r>
-        <w:t>Results bookmark</w:t>
-      </w:r>
-    </w:p>
-  </w:comment>
-  <w:comment w:id="26" w:author="Céline" w:date="2017-09-06T11:59:00Z" w:initials="C">
+  <w:comment w:id="28" w:author="Céline" w:date="2017-09-06T11:59:00Z" w:initials="C">
     <w:p>
       <w:pPr>
         <w:pStyle w:val="CommentText"/>
@@ -46467,38 +46470,6 @@
       </w:r>
     </w:p>
   </w:comment>
-  <w:comment w:id="27" w:author="Céline" w:date="2017-09-06T11:59:00Z" w:initials="C">
-    <w:p>
-      <w:pPr>
-        <w:pStyle w:val="CommentText"/>
-      </w:pPr>
-      <w:r>
-        <w:rPr>
-          <w:rStyle w:val="CommentReference"/>
-        </w:rPr>
-        <w:annotationRef/>
-      </w:r>
-      <w:r>
-        <w:t>To me this is introduction but not results</w:t>
-      </w:r>
-    </w:p>
-  </w:comment>
-  <w:comment w:id="28" w:author="Nicole Soltis" w:date="2017-09-06T14:12:00Z" w:initials="NS">
-    <w:p>
-      <w:pPr>
-        <w:pStyle w:val="CommentText"/>
-      </w:pPr>
-      <w:r>
-        <w:rPr>
-          <w:rStyle w:val="CommentReference"/>
-        </w:rPr>
-        <w:annotationRef/>
-      </w:r>
-      <w:r>
-        <w:t>Dan, should we remove this from the results section?</w:t>
-      </w:r>
-    </w:p>
-  </w:comment>
   <w:comment w:id="29" w:author="Céline" w:date="2017-09-06T11:59:00Z" w:initials="C">
     <w:p>
       <w:pPr>
@@ -46511,7 +46482,7 @@
         <w:annotationRef/>
       </w:r>
       <w:r>
-        <w:t>This is mat &amp; method not results</w:t>
+        <w:t>To me this is introduction but not results</w:t>
       </w:r>
     </w:p>
   </w:comment>
@@ -46527,11 +46498,11 @@
         <w:annotationRef/>
       </w:r>
       <w:r>
-        <w:t>Dan, thoughts?</w:t>
+        <w:t>Dan, should we remove this from the results section?</w:t>
       </w:r>
     </w:p>
   </w:comment>
-  <w:comment w:id="80" w:author="Céline" w:date="2017-09-06T11:59:00Z" w:initials="C">
+  <w:comment w:id="31" w:author="Céline" w:date="2017-09-06T11:59:00Z" w:initials="C">
     <w:p>
       <w:pPr>
         <w:pStyle w:val="CommentText"/>
@@ -46543,35 +46514,11 @@
         <w:annotationRef/>
       </w:r>
       <w:r>
-        <w:t xml:space="preserve">For the cleaned meta-analysis dataset and a slightly different model, I have 4.16 % </w:t>
-      </w:r>
-      <w:proofErr w:type="spellStart"/>
-      <w:r>
-        <w:t>Domest</w:t>
-      </w:r>
-      <w:proofErr w:type="spellEnd"/>
-      <w:r>
-        <w:t>/</w:t>
-      </w:r>
-      <w:proofErr w:type="spellStart"/>
-      <w:r>
-        <w:t>PlantGeno</w:t>
-      </w:r>
-      <w:proofErr w:type="spellEnd"/>
-      <w:r>
-        <w:t>, 35% Isolate*Dom/</w:t>
-      </w:r>
-      <w:proofErr w:type="spellStart"/>
-      <w:r>
-        <w:t>plantGeno</w:t>
-      </w:r>
-      <w:proofErr w:type="spellEnd"/>
-      <w:r>
-        <w:t xml:space="preserve"> (not significant) and 42.6% Isolate</w:t>
+        <w:t>This is mat &amp; method not results</w:t>
       </w:r>
     </w:p>
   </w:comment>
-  <w:comment w:id="81" w:author="Céline" w:date="2017-09-06T11:59:00Z" w:initials="C">
+  <w:comment w:id="32" w:author="Nicole Soltis" w:date="2017-09-06T14:12:00Z" w:initials="NS">
     <w:p>
       <w:pPr>
         <w:pStyle w:val="CommentText"/>
@@ -46583,11 +46530,11 @@
         <w:annotationRef/>
       </w:r>
       <w:r>
-        <w:t>Confirmed in the meta-analysis</w:t>
+        <w:t>Dan, thoughts?</w:t>
       </w:r>
     </w:p>
   </w:comment>
-  <w:comment w:id="82" w:author="Michelle Tang" w:date="2017-09-06T11:59:00Z" w:initials="MT">
+  <w:comment w:id="82" w:author="Céline" w:date="2017-09-06T11:59:00Z" w:initials="C">
     <w:p>
       <w:pPr>
         <w:pStyle w:val="CommentText"/>
@@ -46599,11 +46546,35 @@
         <w:annotationRef/>
       </w:r>
       <w:r>
-        <w:t>This seems intuitive and expected to me. If wild tomato has increased resistance, that would correlate with narrower range of lesion sizes.</w:t>
+        <w:t xml:space="preserve">For the cleaned meta-analysis dataset and a slightly different model, I have 4.16 % </w:t>
+      </w:r>
+      <w:proofErr w:type="spellStart"/>
+      <w:r>
+        <w:t>Domest</w:t>
+      </w:r>
+      <w:proofErr w:type="spellEnd"/>
+      <w:r>
+        <w:t>/</w:t>
+      </w:r>
+      <w:proofErr w:type="spellStart"/>
+      <w:r>
+        <w:t>PlantGeno</w:t>
+      </w:r>
+      <w:proofErr w:type="spellEnd"/>
+      <w:r>
+        <w:t>, 35% Isolate*Dom/</w:t>
+      </w:r>
+      <w:proofErr w:type="spellStart"/>
+      <w:r>
+        <w:t>plantGeno</w:t>
+      </w:r>
+      <w:proofErr w:type="spellEnd"/>
+      <w:r>
+        <w:t xml:space="preserve"> (not significant) and 42.6% Isolate</w:t>
       </w:r>
     </w:p>
   </w:comment>
-  <w:comment w:id="90" w:author="Michelle Tang" w:date="2017-09-06T11:59:00Z" w:initials="MT">
+  <w:comment w:id="83" w:author="Céline" w:date="2017-09-06T11:59:00Z" w:initials="C">
     <w:p>
       <w:pPr>
         <w:pStyle w:val="CommentText"/>
@@ -46615,11 +46586,11 @@
         <w:annotationRef/>
       </w:r>
       <w:r>
-        <w:t>As a opposed to what else? What would specialization at gene level look like?</w:t>
+        <w:t>Confirmed in the meta-analysis</w:t>
       </w:r>
     </w:p>
   </w:comment>
-  <w:comment w:id="91" w:author="Nicole Soltis" w:date="2017-09-06T13:55:00Z" w:initials="NS">
+  <w:comment w:id="84" w:author="Michelle Tang" w:date="2017-09-06T11:59:00Z" w:initials="MT">
     <w:p>
       <w:pPr>
         <w:pStyle w:val="CommentText"/>
@@ -46631,11 +46602,11 @@
         <w:annotationRef/>
       </w:r>
       <w:r>
-        <w:t>Specialization at the gene level: allelic variants are correlated with performance on a subset of hosts.</w:t>
+        <w:t>This seems intuitive and expected to me. If wild tomato has increased resistance, that would correlate with narrower range of lesion sizes.</w:t>
       </w:r>
     </w:p>
   </w:comment>
-  <w:comment w:id="92" w:author="Céline" w:date="2017-09-06T11:59:00Z" w:initials="C">
+  <w:comment w:id="92" w:author="Michelle Tang" w:date="2017-09-06T11:59:00Z" w:initials="MT">
     <w:p>
       <w:pPr>
         <w:pStyle w:val="CommentText"/>
@@ -46647,11 +46618,11 @@
         <w:annotationRef/>
       </w:r>
       <w:r>
-        <w:t>FIY, this is not fully true, but you can not see it in this dataset. From the eudicot and pilot project we did, it appears that Philo Menlo is big only on tomato (probably specialized), but it was collected on grape.</w:t>
+        <w:t>As a opposed to what else? What would specialization at gene level look like?</w:t>
       </w:r>
     </w:p>
   </w:comment>
-  <w:comment w:id="93" w:author="Nicole Soltis" w:date="2017-09-08T12:44:00Z" w:initials="NS">
+  <w:comment w:id="93" w:author="Nicole Soltis" w:date="2017-09-06T13:55:00Z" w:initials="NS">
     <w:p>
       <w:pPr>
         <w:pStyle w:val="CommentText"/>
@@ -46663,10 +46634,7 @@
         <w:annotationRef/>
       </w:r>
       <w:r>
-        <w:t>Does Celine’s statement contradict this? Since</w:t>
-      </w:r>
-      <w:r>
-        <w:t xml:space="preserve"> here we are only talking about isolates collected on tomato.</w:t>
+        <w:t>Specialization at the gene level: allelic variants are correlated with performance on a subset of hosts.</w:t>
       </w:r>
     </w:p>
   </w:comment>
@@ -46682,27 +46650,11 @@
         <w:annotationRef/>
       </w:r>
       <w:r>
-        <w:t>I’m not sure to follow here, because the p-</w:t>
-      </w:r>
-      <w:proofErr w:type="spellStart"/>
-      <w:r>
-        <w:t>val</w:t>
-      </w:r>
-      <w:proofErr w:type="spellEnd"/>
-      <w:r>
-        <w:t xml:space="preserve"> is given for each plant genotype but not for each individual isolates. Does a significant p-</w:t>
-      </w:r>
-      <w:proofErr w:type="spellStart"/>
-      <w:r>
-        <w:t>val</w:t>
-      </w:r>
-      <w:proofErr w:type="spellEnd"/>
-      <w:r>
-        <w:t xml:space="preserve"> for the genotype pairs means that most isolates were significantly different? What is the threshold as number of different isolates per pair of plant genotype to reach significance?</w:t>
+        <w:t>FIY, this is not fully true, but you can not see it in this dataset. From the eudicot and pilot project we did, it appears that Philo Menlo is big only on tomato (probably specialized), but it was collected on grape.</w:t>
       </w:r>
     </w:p>
   </w:comment>
-  <w:comment w:id="95" w:author="Nicole Soltis" w:date="2017-09-06T14:21:00Z" w:initials="NS">
+  <w:comment w:id="95" w:author="Nicole Soltis" w:date="2017-09-08T12:44:00Z" w:initials="NS">
     <w:p>
       <w:pPr>
         <w:pStyle w:val="CommentText"/>
@@ -46714,11 +46666,14 @@
         <w:annotationRef/>
       </w:r>
       <w:r>
-        <w:t xml:space="preserve">I’m not sure how to address this question. Is Celine suggesting 91 analyses (one isolate at a time) within each plant genotype pair? Is there a reasonable post-hoc analysis for this? I don’t know how to estimate “number of different isolates per pair of plant genotypes”, since cutoff for which isolates count as different seems subjective to me. </w:t>
+        <w:t>Does Celine’s statement contradict this? Since</w:t>
+      </w:r>
+      <w:r>
+        <w:t xml:space="preserve"> here we are only talking about isolates collected on tomato.</w:t>
       </w:r>
     </w:p>
   </w:comment>
-  <w:comment w:id="96" w:author="Michelle Tang" w:date="2017-09-06T11:59:00Z" w:initials="MT">
+  <w:comment w:id="96" w:author="Céline" w:date="2017-09-06T11:59:00Z" w:initials="C">
     <w:p>
       <w:pPr>
         <w:pStyle w:val="CommentText"/>
@@ -46730,11 +46685,27 @@
         <w:annotationRef/>
       </w:r>
       <w:r>
-        <w:t>Where does it show this?</w:t>
+        <w:t>I’m not sure to follow here, because the p-</w:t>
+      </w:r>
+      <w:proofErr w:type="spellStart"/>
+      <w:r>
+        <w:t>val</w:t>
+      </w:r>
+      <w:proofErr w:type="spellEnd"/>
+      <w:r>
+        <w:t xml:space="preserve"> is given for each plant genotype but not for each individual isolates. Does a significant p-</w:t>
+      </w:r>
+      <w:proofErr w:type="spellStart"/>
+      <w:r>
+        <w:t>val</w:t>
+      </w:r>
+      <w:proofErr w:type="spellEnd"/>
+      <w:r>
+        <w:t xml:space="preserve"> for the genotype pairs means that most isolates were significantly different? What is the threshold as number of different isolates per pair of plant genotype to reach significance?</w:t>
       </w:r>
     </w:p>
   </w:comment>
-  <w:comment w:id="97" w:author="Michelle Tang" w:date="2017-09-06T11:59:00Z" w:initials="MT">
+  <w:comment w:id="97" w:author="Nicole Soltis" w:date="2017-09-06T14:21:00Z" w:initials="NS">
     <w:p>
       <w:pPr>
         <w:pStyle w:val="CommentText"/>
@@ -46746,11 +46717,11 @@
         <w:annotationRef/>
       </w:r>
       <w:r>
-        <w:t>Introduce why this gene is important for non-pathogen readers especially since you’ll focus on this gene later</w:t>
+        <w:t xml:space="preserve">I’m not sure how to address this question. Is Celine suggesting 91 analyses (one isolate at a time) within each plant genotype pair? Is there a reasonable post-hoc analysis for this? I don’t know how to estimate “number of different isolates per pair of plant genotypes”, since cutoff for which isolates count as different seems subjective to me. </w:t>
       </w:r>
     </w:p>
   </w:comment>
-  <w:comment w:id="98" w:author="Daniel Kliebenstein" w:date="2017-09-06T11:59:00Z" w:initials="DK">
+  <w:comment w:id="98" w:author="Michelle Tang" w:date="2017-09-06T11:59:00Z" w:initials="MT">
     <w:p>
       <w:pPr>
         <w:pStyle w:val="CommentText"/>
@@ -46762,11 +46733,11 @@
         <w:annotationRef/>
       </w:r>
       <w:r>
-        <w:t>Why does this suggest multiple haplotypes? Explain your thoughts</w:t>
+        <w:t>Where does it show this?</w:t>
       </w:r>
     </w:p>
   </w:comment>
-  <w:comment w:id="99" w:author="Nicole Soltis" w:date="2017-09-06T11:59:00Z" w:initials="NS">
+  <w:comment w:id="99" w:author="Michelle Tang" w:date="2017-09-06T11:59:00Z" w:initials="MT">
     <w:p>
       <w:pPr>
         <w:pStyle w:val="CommentText"/>
@@ -46778,7 +46749,7 @@
         <w:annotationRef/>
       </w:r>
       <w:r>
-        <w:t>Coming back to this: I am adding a new figure to explore linkage blocks</w:t>
+        <w:t>Introduce why this gene is important for non-pathogen readers especially since you’ll focus on this gene later</w:t>
       </w:r>
     </w:p>
   </w:comment>
@@ -46794,7 +46765,7 @@
         <w:annotationRef/>
       </w:r>
       <w:r>
-        <w:t>See what the new figure addition says here</w:t>
+        <w:t>Why does this suggest multiple haplotypes? Explain your thoughts</w:t>
       </w:r>
     </w:p>
   </w:comment>
@@ -46810,11 +46781,11 @@
         <w:annotationRef/>
       </w:r>
       <w:r>
-        <w:t>Same as above</w:t>
+        <w:t>Coming back to this: I am adding a new figure to explore linkage blocks</w:t>
       </w:r>
     </w:p>
   </w:comment>
-  <w:comment w:id="102" w:author="Nicole Soltis" w:date="2017-09-06T11:59:00Z" w:initials="NS">
+  <w:comment w:id="102" w:author="Daniel Kliebenstein" w:date="2017-09-06T11:59:00Z" w:initials="DK">
     <w:p>
       <w:pPr>
         <w:pStyle w:val="CommentText"/>
@@ -46826,11 +46797,43 @@
         <w:annotationRef/>
       </w:r>
       <w:r>
-        <w:t>Discussion bookmark</w:t>
+        <w:t>See what the new figure addition says here</w:t>
       </w:r>
     </w:p>
   </w:comment>
   <w:comment w:id="103" w:author="Nicole Soltis" w:date="2017-09-06T11:59:00Z" w:initials="NS">
+    <w:p>
+      <w:pPr>
+        <w:pStyle w:val="CommentText"/>
+      </w:pPr>
+      <w:r>
+        <w:rPr>
+          <w:rStyle w:val="CommentReference"/>
+        </w:rPr>
+        <w:annotationRef/>
+      </w:r>
+      <w:r>
+        <w:t>Same as above</w:t>
+      </w:r>
+    </w:p>
+  </w:comment>
+  <w:comment w:id="104" w:author="Nicole Soltis" w:date="2017-09-06T11:59:00Z" w:initials="NS">
+    <w:p>
+      <w:pPr>
+        <w:pStyle w:val="CommentText"/>
+      </w:pPr>
+      <w:r>
+        <w:rPr>
+          <w:rStyle w:val="CommentReference"/>
+        </w:rPr>
+        <w:annotationRef/>
+      </w:r>
+      <w:r>
+        <w:t>Discussion bookmark</w:t>
+      </w:r>
+    </w:p>
+  </w:comment>
+  <w:comment w:id="105" w:author="Nicole Soltis" w:date="2017-09-06T11:59:00Z" w:initials="NS">
     <w:p>
       <w:pPr>
         <w:pStyle w:val="CommentText"/>
@@ -47566,6 +47569,7 @@
   <w:style w:type="character" w:default="1" w:styleId="DefaultParagraphFont">
     <w:name w:val="Default Paragraph Font"/>
     <w:uiPriority w:val="1"/>
+    <w:semiHidden/>
     <w:unhideWhenUsed/>
   </w:style>
   <w:style w:type="table" w:default="1" w:styleId="TableNormal">
@@ -47959,6 +47963,7 @@
   <w:style w:type="character" w:default="1" w:styleId="DefaultParagraphFont">
     <w:name w:val="Default Paragraph Font"/>
     <w:uiPriority w:val="1"/>
+    <w:semiHidden/>
     <w:unhideWhenUsed/>
   </w:style>
   <w:style w:type="table" w:default="1" w:styleId="TableNormal">
@@ -48483,7 +48488,7 @@
 </file>
 
 <file path=customXml/itemProps1.xml><?xml version="1.0" encoding="utf-8"?>
-<ds:datastoreItem xmlns:ds="http://schemas.openxmlformats.org/officeDocument/2006/customXml" ds:itemID="{E6991428-8AC8-4957-9625-CCBED1A5222F}">
+<ds:datastoreItem xmlns:ds="http://schemas.openxmlformats.org/officeDocument/2006/customXml" ds:itemID="{171FF77E-0602-415A-BF45-622119B93FE1}">
   <ds:schemaRefs>
     <ds:schemaRef ds:uri="http://schemas.openxmlformats.org/officeDocument/2006/bibliography"/>
   </ds:schemaRefs>

</xml_diff>

<commit_message>
working on fig 8b haplotype/ LD plot
</commit_message>
<xml_diff>
--- a/paper/BcSlGWAS_fulldraft_v2.5.docx
+++ b/paper/BcSlGWAS_fulldraft_v2.5.docx
@@ -13011,9 +13011,7 @@
           <w:szCs w:val="24"/>
         </w:rPr>
       </w:pPr>
-      <w:bookmarkStart w:id="25" w:name="_GoBack"/>
-      <w:bookmarkEnd w:id="25"/>
-      <w:ins w:id="26" w:author="Nicole Soltis" w:date="2017-09-11T10:28:00Z">
+      <w:ins w:id="25" w:author="Nicole Soltis" w:date="2017-09-11T10:28:00Z">
         <w:r>
           <w:rPr>
             <w:rFonts w:cs="Arial"/>
@@ -13068,7 +13066,7 @@
           <w:szCs w:val="24"/>
         </w:rPr>
       </w:pPr>
-      <w:commentRangeStart w:id="27"/>
+      <w:commentRangeStart w:id="26"/>
       <w:r>
         <w:rPr>
           <w:b/>
@@ -13078,12 +13076,12 @@
         <w:lastRenderedPageBreak/>
         <w:t>Results</w:t>
       </w:r>
-      <w:commentRangeEnd w:id="27"/>
+      <w:commentRangeEnd w:id="26"/>
       <w:r>
         <w:rPr>
           <w:rStyle w:val="CommentReference"/>
         </w:rPr>
-        <w:commentReference w:id="27"/>
+        <w:commentReference w:id="26"/>
       </w:r>
     </w:p>
     <w:p>
@@ -13095,7 +13093,7 @@
           <w:szCs w:val="24"/>
         </w:rPr>
       </w:pPr>
-      <w:commentRangeStart w:id="28"/>
+      <w:commentRangeStart w:id="27"/>
       <w:r>
         <w:rPr>
           <w:b/>
@@ -13104,12 +13102,12 @@
         </w:rPr>
         <w:t>Experimental Design</w:t>
       </w:r>
-      <w:commentRangeEnd w:id="28"/>
+      <w:commentRangeEnd w:id="27"/>
       <w:r>
         <w:rPr>
           <w:rStyle w:val="CommentReference"/>
         </w:rPr>
-        <w:commentReference w:id="28"/>
+        <w:commentReference w:id="27"/>
       </w:r>
     </w:p>
     <w:p>
@@ -13262,8 +13260,8 @@
         </w:rPr>
         <w:t xml:space="preserve">. </w:t>
       </w:r>
+      <w:commentRangeStart w:id="28"/>
       <w:commentRangeStart w:id="29"/>
-      <w:commentRangeStart w:id="30"/>
       <w:r>
         <w:rPr>
           <w:sz w:val="24"/>
@@ -14015,6 +14013,13 @@
         </w:rPr>
         <w:t xml:space="preserve">. </w:t>
       </w:r>
+      <w:commentRangeEnd w:id="28"/>
+      <w:r>
+        <w:rPr>
+          <w:rStyle w:val="CommentReference"/>
+        </w:rPr>
+        <w:commentReference w:id="28"/>
+      </w:r>
       <w:commentRangeEnd w:id="29"/>
       <w:r>
         <w:rPr>
@@ -14022,15 +14027,8 @@
         </w:rPr>
         <w:commentReference w:id="29"/>
       </w:r>
-      <w:commentRangeEnd w:id="30"/>
-      <w:r>
-        <w:rPr>
-          <w:rStyle w:val="CommentReference"/>
-        </w:rPr>
-        <w:commentReference w:id="30"/>
-      </w:r>
+      <w:commentRangeStart w:id="30"/>
       <w:commentRangeStart w:id="31"/>
-      <w:commentRangeStart w:id="32"/>
       <w:r>
         <w:rPr>
           <w:sz w:val="24"/>
@@ -14688,32 +14686,32 @@
         </w:rPr>
         <w:t>.</w:t>
       </w:r>
+      <w:commentRangeEnd w:id="30"/>
+      <w:r>
+        <w:rPr>
+          <w:rStyle w:val="CommentReference"/>
+        </w:rPr>
+        <w:commentReference w:id="30"/>
+      </w:r>
       <w:commentRangeEnd w:id="31"/>
       <w:r>
         <w:rPr>
           <w:rStyle w:val="CommentReference"/>
         </w:rPr>
         <w:commentReference w:id="31"/>
-      </w:r>
-      <w:commentRangeEnd w:id="32"/>
-      <w:r>
-        <w:rPr>
-          <w:rStyle w:val="CommentReference"/>
-        </w:rPr>
-        <w:commentReference w:id="32"/>
       </w:r>
     </w:p>
     <w:p>
       <w:pPr>
         <w:spacing w:line="480" w:lineRule="auto"/>
         <w:rPr>
-          <w:ins w:id="33" w:author="Céline" w:date="2017-08-28T14:11:00Z"/>
+          <w:ins w:id="32" w:author="Céline" w:date="2017-08-28T14:11:00Z"/>
           <w:b/>
           <w:sz w:val="24"/>
           <w:szCs w:val="24"/>
         </w:rPr>
       </w:pPr>
-      <w:ins w:id="34" w:author="Céline" w:date="2017-08-28T14:10:00Z">
+      <w:ins w:id="33" w:author="Céline" w:date="2017-08-28T14:10:00Z">
         <w:r>
           <w:rPr>
             <w:b/>
@@ -14723,7 +14721,7 @@
           <w:t>Lesion size</w:t>
         </w:r>
       </w:ins>
-      <w:ins w:id="35" w:author="Céline" w:date="2017-08-28T14:11:00Z">
+      <w:ins w:id="34" w:author="Céline" w:date="2017-08-28T14:11:00Z">
         <w:r>
           <w:rPr>
             <w:b/>
@@ -14741,7 +14739,7 @@
         </w:rPr>
         <w:t>p</w:t>
       </w:r>
-      <w:ins w:id="36" w:author="Céline" w:date="2017-08-28T14:11:00Z">
+      <w:ins w:id="35" w:author="Céline" w:date="2017-08-28T14:11:00Z">
         <w:r>
           <w:rPr>
             <w:b/>
@@ -14764,12 +14762,12 @@
       <w:pPr>
         <w:spacing w:line="480" w:lineRule="auto"/>
         <w:rPr>
-          <w:ins w:id="37" w:author="Céline" w:date="2017-08-28T14:13:00Z"/>
+          <w:ins w:id="36" w:author="Céline" w:date="2017-08-28T14:13:00Z"/>
           <w:sz w:val="24"/>
           <w:szCs w:val="24"/>
         </w:rPr>
       </w:pPr>
-      <w:ins w:id="38" w:author="Nicole Soltis" w:date="2017-09-07T13:38:00Z">
+      <w:ins w:id="37" w:author="Nicole Soltis" w:date="2017-09-07T13:38:00Z">
         <w:r>
           <w:rPr>
             <w:sz w:val="24"/>
@@ -14778,7 +14776,7 @@
           <w:t>We collected images of all lesions at 24, 48, and 72 hours post inoculation. At 24 hours, no visible lesion is present on the tomato</w:t>
         </w:r>
       </w:ins>
-      <w:ins w:id="39" w:author="Nicole Soltis" w:date="2017-09-07T13:39:00Z">
+      <w:ins w:id="38" w:author="Nicole Soltis" w:date="2017-09-07T13:39:00Z">
         <w:r>
           <w:rPr>
             <w:sz w:val="24"/>
@@ -14787,7 +14785,7 @@
           <w:t xml:space="preserve"> </w:t>
         </w:r>
       </w:ins>
-      <w:ins w:id="40" w:author="Nicole Soltis" w:date="2017-09-07T13:38:00Z">
+      <w:ins w:id="39" w:author="Nicole Soltis" w:date="2017-09-07T13:38:00Z">
         <w:r>
           <w:rPr>
             <w:sz w:val="24"/>
@@ -14796,7 +14794,7 @@
           <w:t xml:space="preserve">leaves. </w:t>
         </w:r>
       </w:ins>
-      <w:ins w:id="41" w:author="Nicole Soltis" w:date="2017-09-07T13:39:00Z">
+      <w:ins w:id="40" w:author="Nicole Soltis" w:date="2017-09-07T13:39:00Z">
         <w:r>
           <w:rPr>
             <w:sz w:val="24"/>
@@ -14805,7 +14803,7 @@
           <w:t>At 48 hours, a thin ring of</w:t>
         </w:r>
       </w:ins>
-      <w:ins w:id="42" w:author="Nicole Soltis" w:date="2017-09-07T13:40:00Z">
+      <w:ins w:id="41" w:author="Nicole Soltis" w:date="2017-09-07T13:40:00Z">
         <w:r>
           <w:rPr>
             <w:sz w:val="24"/>
@@ -14814,7 +14812,7 @@
           <w:t xml:space="preserve"> primary</w:t>
         </w:r>
       </w:ins>
-      <w:ins w:id="43" w:author="Nicole Soltis" w:date="2017-09-07T13:39:00Z">
+      <w:ins w:id="42" w:author="Nicole Soltis" w:date="2017-09-07T13:39:00Z">
         <w:r>
           <w:rPr>
             <w:sz w:val="24"/>
@@ -14830,7 +14828,7 @@
         </w:rPr>
         <w:t>At 72 hours significant lesion growth was visible, but no lesions had spread to infect over half of the leaflet.</w:t>
       </w:r>
-      <w:ins w:id="44" w:author="Nicole Soltis" w:date="2017-09-07T13:40:00Z">
+      <w:ins w:id="43" w:author="Nicole Soltis" w:date="2017-09-07T13:40:00Z">
         <w:r>
           <w:rPr>
             <w:sz w:val="24"/>
@@ -14860,7 +14858,7 @@
         </w:rPr>
         <w:t xml:space="preserve">1). </w:t>
       </w:r>
-      <w:ins w:id="45" w:author="Nicole Soltis" w:date="2017-09-07T15:53:00Z">
+      <w:ins w:id="44" w:author="Nicole Soltis" w:date="2017-09-07T15:53:00Z">
         <w:r>
           <w:rPr>
             <w:i/>
@@ -14877,7 +14875,7 @@
           <w:t xml:space="preserve"> lesion size on tomato </w:t>
         </w:r>
       </w:ins>
-      <w:ins w:id="46" w:author="Nicole Soltis" w:date="2017-09-07T15:54:00Z">
+      <w:ins w:id="45" w:author="Nicole Soltis" w:date="2017-09-07T15:54:00Z">
         <w:r>
           <w:rPr>
             <w:sz w:val="24"/>
@@ -14886,7 +14884,7 @@
           <w:t xml:space="preserve">leaves </w:t>
         </w:r>
       </w:ins>
-      <w:ins w:id="47" w:author="Nicole Soltis" w:date="2017-09-07T15:53:00Z">
+      <w:ins w:id="46" w:author="Nicole Soltis" w:date="2017-09-07T15:53:00Z">
         <w:r>
           <w:rPr>
             <w:sz w:val="24"/>
@@ -14895,7 +14893,7 @@
           <w:t xml:space="preserve">provides a measure of virulence. </w:t>
         </w:r>
       </w:ins>
-      <w:ins w:id="48" w:author="Nicole Soltis" w:date="2017-09-07T15:54:00Z">
+      <w:ins w:id="47" w:author="Nicole Soltis" w:date="2017-09-07T15:54:00Z">
         <w:r>
           <w:rPr>
             <w:sz w:val="24"/>
@@ -14913,7 +14911,7 @@
         </w:r>
       </w:ins>
       <w:proofErr w:type="gramEnd"/>
-      <w:ins w:id="49" w:author="Nicole Soltis" w:date="2017-09-07T16:21:00Z">
+      <w:ins w:id="48" w:author="Nicole Soltis" w:date="2017-09-07T16:21:00Z">
         <w:r>
           <w:rPr>
             <w:sz w:val="24"/>
@@ -14922,7 +14920,7 @@
           <w:t xml:space="preserve"> mean </w:t>
         </w:r>
       </w:ins>
-      <w:ins w:id="50" w:author="Nicole Soltis" w:date="2017-09-07T15:54:00Z">
+      <w:ins w:id="49" w:author="Nicole Soltis" w:date="2017-09-07T15:54:00Z">
         <w:r>
           <w:rPr>
             <w:sz w:val="24"/>
@@ -14931,7 +14929,7 @@
           <w:t xml:space="preserve">lesion size of </w:t>
         </w:r>
       </w:ins>
-      <w:ins w:id="51" w:author="Nicole Soltis" w:date="2017-09-07T16:19:00Z">
+      <w:ins w:id="50" w:author="Nicole Soltis" w:date="2017-09-07T16:19:00Z">
         <w:r>
           <w:rPr>
             <w:sz w:val="24"/>
@@ -14955,7 +14953,7 @@
           <w:t xml:space="preserve"> </w:t>
         </w:r>
       </w:ins>
-      <w:ins w:id="52" w:author="Nicole Soltis" w:date="2017-09-07T15:54:00Z">
+      <w:ins w:id="51" w:author="Nicole Soltis" w:date="2017-09-07T15:54:00Z">
         <w:r>
           <w:rPr>
             <w:sz w:val="24"/>
@@ -14964,7 +14962,7 @@
           <w:t xml:space="preserve">across the </w:t>
         </w:r>
       </w:ins>
-      <w:ins w:id="53" w:author="Nicole Soltis" w:date="2017-09-07T17:19:00Z">
+      <w:ins w:id="52" w:author="Nicole Soltis" w:date="2017-09-07T17:19:00Z">
         <w:r>
           <w:rPr>
             <w:sz w:val="24"/>
@@ -14973,7 +14971,7 @@
           <w:t>full</w:t>
         </w:r>
       </w:ins>
-      <w:ins w:id="54" w:author="Nicole Soltis" w:date="2017-09-07T15:54:00Z">
+      <w:ins w:id="53" w:author="Nicole Soltis" w:date="2017-09-07T15:54:00Z">
         <w:r>
           <w:rPr>
             <w:sz w:val="24"/>
@@ -14982,7 +14980,7 @@
           <w:t xml:space="preserve"> experiment, with </w:t>
         </w:r>
       </w:ins>
-      <w:ins w:id="55" w:author="Nicole Soltis" w:date="2017-09-07T16:20:00Z">
+      <w:ins w:id="54" w:author="Nicole Soltis" w:date="2017-09-07T16:20:00Z">
         <w:r>
           <w:rPr>
             <w:sz w:val="24"/>
@@ -14991,7 +14989,7 @@
           <w:t>0.94 CV across the full isolate population on all tomato genotypes</w:t>
         </w:r>
       </w:ins>
-      <w:ins w:id="56" w:author="Nicole Soltis" w:date="2017-09-07T15:54:00Z">
+      <w:ins w:id="55" w:author="Nicole Soltis" w:date="2017-09-07T15:54:00Z">
         <w:r>
           <w:rPr>
             <w:sz w:val="24"/>
@@ -15000,7 +14998,7 @@
           <w:t xml:space="preserve">. </w:t>
         </w:r>
       </w:ins>
-      <w:ins w:id="57" w:author="Nicole Soltis" w:date="2017-09-07T16:20:00Z">
+      <w:ins w:id="56" w:author="Nicole Soltis" w:date="2017-09-07T16:20:00Z">
         <w:r>
           <w:rPr>
             <w:sz w:val="24"/>
@@ -15009,7 +15007,7 @@
           <w:t>Individual isolates were highly variable</w:t>
         </w:r>
       </w:ins>
-      <w:ins w:id="58" w:author="Nicole Soltis" w:date="2017-09-07T17:18:00Z">
+      <w:ins w:id="57" w:author="Nicole Soltis" w:date="2017-09-07T17:18:00Z">
         <w:r>
           <w:rPr>
             <w:sz w:val="24"/>
@@ -15018,7 +15016,7 @@
           <w:t xml:space="preserve"> (Figure 2)</w:t>
         </w:r>
       </w:ins>
-      <w:ins w:id="59" w:author="Nicole Soltis" w:date="2017-09-07T16:20:00Z">
+      <w:ins w:id="58" w:author="Nicole Soltis" w:date="2017-09-07T16:20:00Z">
         <w:r>
           <w:rPr>
             <w:sz w:val="24"/>
@@ -15027,7 +15025,7 @@
           <w:t>, with mean lesion</w:t>
         </w:r>
       </w:ins>
-      <w:ins w:id="60" w:author="Nicole Soltis" w:date="2017-09-07T16:21:00Z">
+      <w:ins w:id="59" w:author="Nicole Soltis" w:date="2017-09-07T16:21:00Z">
         <w:r>
           <w:rPr>
             <w:sz w:val="24"/>
@@ -15036,7 +15034,7 @@
           <w:t xml:space="preserve"> size per isolate of 0.14 cm</w:t>
         </w:r>
       </w:ins>
-      <w:ins w:id="61" w:author="Nicole Soltis" w:date="2017-09-07T16:22:00Z">
+      <w:ins w:id="60" w:author="Nicole Soltis" w:date="2017-09-07T16:22:00Z">
         <w:r>
           <w:rPr>
             <w:sz w:val="24"/>
@@ -15046,7 +15044,7 @@
           <w:t>2</w:t>
         </w:r>
       </w:ins>
-      <w:ins w:id="62" w:author="Nicole Soltis" w:date="2017-09-07T16:21:00Z">
+      <w:ins w:id="61" w:author="Nicole Soltis" w:date="2017-09-07T16:21:00Z">
         <w:r>
           <w:rPr>
             <w:sz w:val="24"/>
@@ -15055,7 +15053,7 @@
           <w:t xml:space="preserve"> to 1.29 cm</w:t>
         </w:r>
       </w:ins>
-      <w:ins w:id="63" w:author="Nicole Soltis" w:date="2017-09-07T16:22:00Z">
+      <w:ins w:id="62" w:author="Nicole Soltis" w:date="2017-09-07T16:22:00Z">
         <w:r>
           <w:rPr>
             <w:sz w:val="24"/>
@@ -15072,7 +15070,7 @@
           <w:t>, and individual isolate CV from 0.51 to 1.68</w:t>
         </w:r>
       </w:ins>
-      <w:ins w:id="64" w:author="Nicole Soltis" w:date="2017-09-07T17:18:00Z">
+      <w:ins w:id="63" w:author="Nicole Soltis" w:date="2017-09-07T17:18:00Z">
         <w:r>
           <w:rPr>
             <w:sz w:val="24"/>
@@ -15081,7 +15079,7 @@
           <w:t xml:space="preserve"> across the full experiment</w:t>
         </w:r>
       </w:ins>
-      <w:ins w:id="65" w:author="Nicole Soltis" w:date="2017-09-07T16:22:00Z">
+      <w:ins w:id="64" w:author="Nicole Soltis" w:date="2017-09-07T16:22:00Z">
         <w:r>
           <w:rPr>
             <w:sz w:val="24"/>
@@ -15090,7 +15088,7 @@
           <w:t xml:space="preserve">. </w:t>
         </w:r>
       </w:ins>
-      <w:ins w:id="66" w:author="Nicole Soltis" w:date="2017-09-07T17:19:00Z">
+      <w:ins w:id="65" w:author="Nicole Soltis" w:date="2017-09-07T17:19:00Z">
         <w:r>
           <w:rPr>
             <w:sz w:val="24"/>
@@ -15099,7 +15097,7 @@
           <w:t xml:space="preserve">A subset of these isolates </w:t>
         </w:r>
       </w:ins>
-      <w:ins w:id="67" w:author="Nicole Soltis" w:date="2017-09-07T17:20:00Z">
+      <w:ins w:id="66" w:author="Nicole Soltis" w:date="2017-09-07T17:20:00Z">
         <w:r>
           <w:rPr>
             <w:sz w:val="24"/>
@@ -15108,7 +15106,7 @@
           <w:t>are</w:t>
         </w:r>
       </w:ins>
-      <w:ins w:id="68" w:author="Nicole Soltis" w:date="2017-09-07T17:19:00Z">
+      <w:ins w:id="67" w:author="Nicole Soltis" w:date="2017-09-07T17:19:00Z">
         <w:r>
           <w:rPr>
             <w:sz w:val="24"/>
@@ -15117,7 +15115,7 @@
           <w:t xml:space="preserve"> </w:t>
         </w:r>
       </w:ins>
-      <w:ins w:id="69" w:author="Nicole Soltis" w:date="2017-09-07T17:20:00Z">
+      <w:ins w:id="68" w:author="Nicole Soltis" w:date="2017-09-07T17:20:00Z">
         <w:r>
           <w:rPr>
             <w:sz w:val="24"/>
@@ -15126,7 +15124,7 @@
           <w:t xml:space="preserve">highly virulent on tomato (mean lesion size &gt; </w:t>
         </w:r>
       </w:ins>
-      <w:ins w:id="70" w:author="Nicole Soltis" w:date="2017-09-07T17:22:00Z">
+      <w:ins w:id="69" w:author="Nicole Soltis" w:date="2017-09-07T17:22:00Z">
         <w:r>
           <w:rPr>
             <w:sz w:val="24"/>
@@ -15135,7 +15133,7 @@
           <w:t>1.05</w:t>
         </w:r>
       </w:ins>
-      <w:ins w:id="71" w:author="Nicole Soltis" w:date="2017-09-07T17:20:00Z">
+      <w:ins w:id="70" w:author="Nicole Soltis" w:date="2017-09-07T17:20:00Z">
         <w:r>
           <w:rPr>
             <w:sz w:val="24"/>
@@ -15144,7 +15142,7 @@
           <w:t xml:space="preserve"> cm</w:t>
         </w:r>
       </w:ins>
-      <w:ins w:id="72" w:author="Nicole Soltis" w:date="2017-09-07T17:23:00Z">
+      <w:ins w:id="71" w:author="Nicole Soltis" w:date="2017-09-07T17:23:00Z">
         <w:r>
           <w:rPr>
             <w:sz w:val="24"/>
@@ -15154,7 +15152,7 @@
           <w:t>2</w:t>
         </w:r>
       </w:ins>
-      <w:ins w:id="73" w:author="Nicole Soltis" w:date="2017-09-07T17:20:00Z">
+      <w:ins w:id="72" w:author="Nicole Soltis" w:date="2017-09-07T17:20:00Z">
         <w:r>
           <w:rPr>
             <w:sz w:val="24"/>
@@ -15163,7 +15161,7 @@
           <w:t xml:space="preserve">, Figure 2C), and a subset can be considered </w:t>
         </w:r>
       </w:ins>
-      <w:ins w:id="74" w:author="Nicole Soltis" w:date="2017-09-07T17:19:00Z">
+      <w:ins w:id="73" w:author="Nicole Soltis" w:date="2017-09-07T17:19:00Z">
         <w:r>
           <w:rPr>
             <w:sz w:val="24"/>
@@ -15172,7 +15170,7 @@
           <w:t>saprophytic (mean lesion size &lt; 0.</w:t>
         </w:r>
       </w:ins>
-      <w:ins w:id="75" w:author="Nicole Soltis" w:date="2017-09-07T17:23:00Z">
+      <w:ins w:id="74" w:author="Nicole Soltis" w:date="2017-09-07T17:23:00Z">
         <w:r>
           <w:rPr>
             <w:sz w:val="24"/>
@@ -15181,7 +15179,7 @@
           <w:t>3</w:t>
         </w:r>
       </w:ins>
-      <w:ins w:id="76" w:author="Nicole Soltis" w:date="2017-09-07T17:19:00Z">
+      <w:ins w:id="75" w:author="Nicole Soltis" w:date="2017-09-07T17:19:00Z">
         <w:r>
           <w:rPr>
             <w:sz w:val="24"/>
@@ -15190,7 +15188,7 @@
           <w:t xml:space="preserve"> cm</w:t>
         </w:r>
       </w:ins>
-      <w:ins w:id="77" w:author="Nicole Soltis" w:date="2017-09-07T17:23:00Z">
+      <w:ins w:id="76" w:author="Nicole Soltis" w:date="2017-09-07T17:23:00Z">
         <w:r>
           <w:rPr>
             <w:sz w:val="24"/>
@@ -15200,7 +15198,7 @@
           <w:t>2</w:t>
         </w:r>
       </w:ins>
-      <w:ins w:id="78" w:author="Nicole Soltis" w:date="2017-09-07T17:20:00Z">
+      <w:ins w:id="77" w:author="Nicole Soltis" w:date="2017-09-07T17:20:00Z">
         <w:r>
           <w:rPr>
             <w:sz w:val="24"/>
@@ -15209,7 +15207,7 @@
           <w:t>, Figure 2D</w:t>
         </w:r>
       </w:ins>
-      <w:ins w:id="79" w:author="Nicole Soltis" w:date="2017-09-07T17:19:00Z">
+      <w:ins w:id="78" w:author="Nicole Soltis" w:date="2017-09-07T17:19:00Z">
         <w:r>
           <w:rPr>
             <w:sz w:val="24"/>
@@ -15218,7 +15216,7 @@
           <w:t>)</w:t>
         </w:r>
       </w:ins>
-      <w:ins w:id="80" w:author="Nicole Soltis" w:date="2017-09-07T17:21:00Z">
+      <w:ins w:id="79" w:author="Nicole Soltis" w:date="2017-09-07T17:21:00Z">
         <w:r>
           <w:rPr>
             <w:sz w:val="24"/>
@@ -15227,7 +15225,7 @@
           <w:t>.</w:t>
         </w:r>
       </w:ins>
-      <w:ins w:id="81" w:author="Nicole Soltis" w:date="2017-09-07T17:19:00Z">
+      <w:ins w:id="80" w:author="Nicole Soltis" w:date="2017-09-07T17:19:00Z">
         <w:r>
           <w:rPr>
             <w:sz w:val="24"/>
@@ -15749,13 +15747,274 @@
         </w:rPr>
         <w:t xml:space="preserve"> vs. </w:t>
       </w:r>
+      <w:commentRangeStart w:id="81"/>
+      <w:r>
+        <w:rPr>
+          <w:sz w:val="24"/>
+          <w:szCs w:val="24"/>
+        </w:rPr>
+        <w:t>13.2</w:t>
+      </w:r>
+      <w:commentRangeEnd w:id="81"/>
+      <w:r>
+        <w:rPr>
+          <w:rStyle w:val="CommentReference"/>
+        </w:rPr>
+        <w:commentReference w:id="81"/>
+      </w:r>
+      <w:r>
+        <w:rPr>
+          <w:sz w:val="24"/>
+          <w:szCs w:val="24"/>
+        </w:rPr>
+        <w:t>%</w:t>
+      </w:r>
+      <w:r>
+        <w:rPr>
+          <w:sz w:val="24"/>
+          <w:szCs w:val="24"/>
+        </w:rPr>
+        <w:t xml:space="preserve"> </w:t>
+      </w:r>
+      <w:r>
+        <w:rPr>
+          <w:sz w:val="24"/>
+          <w:szCs w:val="24"/>
+        </w:rPr>
+        <w:t xml:space="preserve">for </w:t>
+      </w:r>
+      <w:r>
+        <w:rPr>
+          <w:sz w:val="24"/>
+          <w:szCs w:val="24"/>
+        </w:rPr>
+        <w:t>plant</w:t>
+      </w:r>
+      <w:r>
+        <w:rPr>
+          <w:sz w:val="24"/>
+          <w:szCs w:val="24"/>
+        </w:rPr>
+        <w:t xml:space="preserve"> genotype (</w:t>
+      </w:r>
+      <w:r>
+        <w:rPr>
+          <w:sz w:val="24"/>
+          <w:szCs w:val="24"/>
+        </w:rPr>
+        <w:t xml:space="preserve">Table </w:t>
+      </w:r>
+      <w:r>
+        <w:rPr>
+          <w:sz w:val="24"/>
+          <w:szCs w:val="24"/>
+        </w:rPr>
+        <w:t>1</w:t>
+      </w:r>
+      <w:r>
+        <w:rPr>
+          <w:sz w:val="24"/>
+          <w:szCs w:val="24"/>
+        </w:rPr>
+        <w:t xml:space="preserve"> and </w:t>
+      </w:r>
+      <w:r>
+        <w:rPr>
+          <w:sz w:val="24"/>
+          <w:szCs w:val="24"/>
+        </w:rPr>
+        <w:t xml:space="preserve">Figure </w:t>
+      </w:r>
+      <w:r>
+        <w:rPr>
+          <w:sz w:val="24"/>
+          <w:szCs w:val="24"/>
+        </w:rPr>
+        <w:t>2</w:t>
+      </w:r>
+      <w:r>
+        <w:rPr>
+          <w:sz w:val="24"/>
+          <w:szCs w:val="24"/>
+        </w:rPr>
+        <w:t>A</w:t>
+      </w:r>
+      <w:r>
+        <w:rPr>
+          <w:sz w:val="24"/>
+          <w:szCs w:val="24"/>
+        </w:rPr>
+        <w:t xml:space="preserve">). </w:t>
+      </w:r>
+      <w:r>
+        <w:rPr>
+          <w:sz w:val="24"/>
+          <w:szCs w:val="24"/>
+        </w:rPr>
+        <w:t xml:space="preserve">Interestingly, tomato domestication </w:t>
+      </w:r>
+      <w:r>
+        <w:rPr>
+          <w:sz w:val="24"/>
+          <w:szCs w:val="24"/>
+        </w:rPr>
+        <w:t xml:space="preserve">status </w:t>
+      </w:r>
+      <w:r>
+        <w:rPr>
+          <w:sz w:val="24"/>
+          <w:szCs w:val="24"/>
+        </w:rPr>
+        <w:t>significantly</w:t>
+      </w:r>
+      <w:r>
+        <w:rPr>
+          <w:sz w:val="24"/>
+          <w:szCs w:val="24"/>
+        </w:rPr>
+        <w:t xml:space="preserve"> impacted </w:t>
+      </w:r>
+      <w:r>
+        <w:rPr>
+          <w:i/>
+          <w:sz w:val="24"/>
+          <w:szCs w:val="24"/>
+        </w:rPr>
+        <w:t>B. cinerea</w:t>
+      </w:r>
+      <w:r>
+        <w:rPr>
+          <w:sz w:val="24"/>
+          <w:szCs w:val="24"/>
+        </w:rPr>
+        <w:t xml:space="preserve"> virulence</w:t>
+      </w:r>
+      <w:r>
+        <w:rPr>
+          <w:sz w:val="24"/>
+          <w:szCs w:val="24"/>
+        </w:rPr>
+        <w:t>, as shown by the</w:t>
+      </w:r>
+      <w:r>
+        <w:rPr>
+          <w:sz w:val="24"/>
+          <w:szCs w:val="24"/>
+        </w:rPr>
+        <w:t xml:space="preserve"> </w:t>
+      </w:r>
+      <w:r>
+        <w:rPr>
+          <w:sz w:val="24"/>
+          <w:szCs w:val="24"/>
+        </w:rPr>
+        <w:t xml:space="preserve">small but </w:t>
+      </w:r>
+      <w:r>
+        <w:rPr>
+          <w:sz w:val="24"/>
+          <w:szCs w:val="24"/>
+        </w:rPr>
+        <w:t xml:space="preserve">significant effects of genetic variation between domesticated and wild </w:t>
+      </w:r>
+      <w:r>
+        <w:rPr>
+          <w:sz w:val="24"/>
+          <w:szCs w:val="24"/>
+        </w:rPr>
+        <w:t xml:space="preserve">tomatoes </w:t>
+      </w:r>
+      <w:r>
+        <w:rPr>
+          <w:sz w:val="24"/>
+          <w:szCs w:val="24"/>
+        </w:rPr>
+        <w:t>(</w:t>
+      </w:r>
+      <w:r>
+        <w:rPr>
+          <w:sz w:val="24"/>
+          <w:szCs w:val="24"/>
+        </w:rPr>
+        <w:t>3.5</w:t>
+      </w:r>
+      <w:r>
+        <w:rPr>
+          <w:sz w:val="24"/>
+          <w:szCs w:val="24"/>
+        </w:rPr>
+        <w:t xml:space="preserve">% of total </w:t>
+      </w:r>
+      <w:r>
+        <w:rPr>
+          <w:sz w:val="24"/>
+          <w:szCs w:val="24"/>
+        </w:rPr>
+        <w:t xml:space="preserve">genetic </w:t>
+      </w:r>
+      <w:r>
+        <w:rPr>
+          <w:sz w:val="24"/>
+          <w:szCs w:val="24"/>
+        </w:rPr>
+        <w:t xml:space="preserve">variance, </w:t>
+      </w:r>
+      <w:r>
+        <w:rPr>
+          <w:sz w:val="24"/>
+          <w:szCs w:val="24"/>
+        </w:rPr>
+        <w:t xml:space="preserve">Table </w:t>
+      </w:r>
+      <w:r>
+        <w:rPr>
+          <w:sz w:val="24"/>
+          <w:szCs w:val="24"/>
+        </w:rPr>
+        <w:t>1)</w:t>
+      </w:r>
+      <w:r>
+        <w:rPr>
+          <w:sz w:val="24"/>
+          <w:szCs w:val="24"/>
+        </w:rPr>
+        <w:t xml:space="preserve">. </w:t>
+      </w:r>
+      <w:r>
+        <w:rPr>
+          <w:sz w:val="24"/>
+          <w:szCs w:val="24"/>
+        </w:rPr>
+        <w:t xml:space="preserve">There was </w:t>
+      </w:r>
       <w:commentRangeStart w:id="82"/>
       <w:r>
         <w:rPr>
           <w:sz w:val="24"/>
           <w:szCs w:val="24"/>
         </w:rPr>
-        <w:t>13.2</w:t>
+        <w:t>no</w:t>
+      </w:r>
+      <w:r>
+        <w:rPr>
+          <w:sz w:val="24"/>
+          <w:szCs w:val="24"/>
+        </w:rPr>
+        <w:t xml:space="preserve"> evidence for significant interaction effects between </w:t>
+      </w:r>
+      <w:r>
+        <w:rPr>
+          <w:sz w:val="24"/>
+          <w:szCs w:val="24"/>
+        </w:rPr>
+        <w:t xml:space="preserve">pathogen </w:t>
+      </w:r>
+      <w:r>
+        <w:rPr>
+          <w:sz w:val="24"/>
+          <w:szCs w:val="24"/>
+        </w:rPr>
+        <w:t>isolate and plant genotype</w:t>
       </w:r>
       <w:commentRangeEnd w:id="82"/>
       <w:r>
@@ -15763,267 +16022,6 @@
           <w:rStyle w:val="CommentReference"/>
         </w:rPr>
         <w:commentReference w:id="82"/>
-      </w:r>
-      <w:r>
-        <w:rPr>
-          <w:sz w:val="24"/>
-          <w:szCs w:val="24"/>
-        </w:rPr>
-        <w:t>%</w:t>
-      </w:r>
-      <w:r>
-        <w:rPr>
-          <w:sz w:val="24"/>
-          <w:szCs w:val="24"/>
-        </w:rPr>
-        <w:t xml:space="preserve"> </w:t>
-      </w:r>
-      <w:r>
-        <w:rPr>
-          <w:sz w:val="24"/>
-          <w:szCs w:val="24"/>
-        </w:rPr>
-        <w:t xml:space="preserve">for </w:t>
-      </w:r>
-      <w:r>
-        <w:rPr>
-          <w:sz w:val="24"/>
-          <w:szCs w:val="24"/>
-        </w:rPr>
-        <w:t>plant</w:t>
-      </w:r>
-      <w:r>
-        <w:rPr>
-          <w:sz w:val="24"/>
-          <w:szCs w:val="24"/>
-        </w:rPr>
-        <w:t xml:space="preserve"> genotype (</w:t>
-      </w:r>
-      <w:r>
-        <w:rPr>
-          <w:sz w:val="24"/>
-          <w:szCs w:val="24"/>
-        </w:rPr>
-        <w:t xml:space="preserve">Table </w:t>
-      </w:r>
-      <w:r>
-        <w:rPr>
-          <w:sz w:val="24"/>
-          <w:szCs w:val="24"/>
-        </w:rPr>
-        <w:t>1</w:t>
-      </w:r>
-      <w:r>
-        <w:rPr>
-          <w:sz w:val="24"/>
-          <w:szCs w:val="24"/>
-        </w:rPr>
-        <w:t xml:space="preserve"> and </w:t>
-      </w:r>
-      <w:r>
-        <w:rPr>
-          <w:sz w:val="24"/>
-          <w:szCs w:val="24"/>
-        </w:rPr>
-        <w:t xml:space="preserve">Figure </w:t>
-      </w:r>
-      <w:r>
-        <w:rPr>
-          <w:sz w:val="24"/>
-          <w:szCs w:val="24"/>
-        </w:rPr>
-        <w:t>2</w:t>
-      </w:r>
-      <w:r>
-        <w:rPr>
-          <w:sz w:val="24"/>
-          <w:szCs w:val="24"/>
-        </w:rPr>
-        <w:t>A</w:t>
-      </w:r>
-      <w:r>
-        <w:rPr>
-          <w:sz w:val="24"/>
-          <w:szCs w:val="24"/>
-        </w:rPr>
-        <w:t xml:space="preserve">). </w:t>
-      </w:r>
-      <w:r>
-        <w:rPr>
-          <w:sz w:val="24"/>
-          <w:szCs w:val="24"/>
-        </w:rPr>
-        <w:t xml:space="preserve">Interestingly, tomato domestication </w:t>
-      </w:r>
-      <w:r>
-        <w:rPr>
-          <w:sz w:val="24"/>
-          <w:szCs w:val="24"/>
-        </w:rPr>
-        <w:t xml:space="preserve">status </w:t>
-      </w:r>
-      <w:r>
-        <w:rPr>
-          <w:sz w:val="24"/>
-          <w:szCs w:val="24"/>
-        </w:rPr>
-        <w:t>significantly</w:t>
-      </w:r>
-      <w:r>
-        <w:rPr>
-          <w:sz w:val="24"/>
-          <w:szCs w:val="24"/>
-        </w:rPr>
-        <w:t xml:space="preserve"> impacted </w:t>
-      </w:r>
-      <w:r>
-        <w:rPr>
-          <w:i/>
-          <w:sz w:val="24"/>
-          <w:szCs w:val="24"/>
-        </w:rPr>
-        <w:t>B. cinerea</w:t>
-      </w:r>
-      <w:r>
-        <w:rPr>
-          <w:sz w:val="24"/>
-          <w:szCs w:val="24"/>
-        </w:rPr>
-        <w:t xml:space="preserve"> virulence</w:t>
-      </w:r>
-      <w:r>
-        <w:rPr>
-          <w:sz w:val="24"/>
-          <w:szCs w:val="24"/>
-        </w:rPr>
-        <w:t>, as shown by the</w:t>
-      </w:r>
-      <w:r>
-        <w:rPr>
-          <w:sz w:val="24"/>
-          <w:szCs w:val="24"/>
-        </w:rPr>
-        <w:t xml:space="preserve"> </w:t>
-      </w:r>
-      <w:r>
-        <w:rPr>
-          <w:sz w:val="24"/>
-          <w:szCs w:val="24"/>
-        </w:rPr>
-        <w:t xml:space="preserve">small but </w:t>
-      </w:r>
-      <w:r>
-        <w:rPr>
-          <w:sz w:val="24"/>
-          <w:szCs w:val="24"/>
-        </w:rPr>
-        <w:t xml:space="preserve">significant effects of genetic variation between domesticated and wild </w:t>
-      </w:r>
-      <w:r>
-        <w:rPr>
-          <w:sz w:val="24"/>
-          <w:szCs w:val="24"/>
-        </w:rPr>
-        <w:t xml:space="preserve">tomatoes </w:t>
-      </w:r>
-      <w:r>
-        <w:rPr>
-          <w:sz w:val="24"/>
-          <w:szCs w:val="24"/>
-        </w:rPr>
-        <w:t>(</w:t>
-      </w:r>
-      <w:r>
-        <w:rPr>
-          <w:sz w:val="24"/>
-          <w:szCs w:val="24"/>
-        </w:rPr>
-        <w:t>3.5</w:t>
-      </w:r>
-      <w:r>
-        <w:rPr>
-          <w:sz w:val="24"/>
-          <w:szCs w:val="24"/>
-        </w:rPr>
-        <w:t xml:space="preserve">% of total </w:t>
-      </w:r>
-      <w:r>
-        <w:rPr>
-          <w:sz w:val="24"/>
-          <w:szCs w:val="24"/>
-        </w:rPr>
-        <w:t xml:space="preserve">genetic </w:t>
-      </w:r>
-      <w:r>
-        <w:rPr>
-          <w:sz w:val="24"/>
-          <w:szCs w:val="24"/>
-        </w:rPr>
-        <w:t xml:space="preserve">variance, </w:t>
-      </w:r>
-      <w:r>
-        <w:rPr>
-          <w:sz w:val="24"/>
-          <w:szCs w:val="24"/>
-        </w:rPr>
-        <w:t xml:space="preserve">Table </w:t>
-      </w:r>
-      <w:r>
-        <w:rPr>
-          <w:sz w:val="24"/>
-          <w:szCs w:val="24"/>
-        </w:rPr>
-        <w:t>1)</w:t>
-      </w:r>
-      <w:r>
-        <w:rPr>
-          <w:sz w:val="24"/>
-          <w:szCs w:val="24"/>
-        </w:rPr>
-        <w:t xml:space="preserve">. </w:t>
-      </w:r>
-      <w:r>
-        <w:rPr>
-          <w:sz w:val="24"/>
-          <w:szCs w:val="24"/>
-        </w:rPr>
-        <w:t xml:space="preserve">There was </w:t>
-      </w:r>
-      <w:commentRangeStart w:id="83"/>
-      <w:r>
-        <w:rPr>
-          <w:sz w:val="24"/>
-          <w:szCs w:val="24"/>
-        </w:rPr>
-        <w:t>no</w:t>
-      </w:r>
-      <w:r>
-        <w:rPr>
-          <w:sz w:val="24"/>
-          <w:szCs w:val="24"/>
-        </w:rPr>
-        <w:t xml:space="preserve"> evidence for significant interaction effects between </w:t>
-      </w:r>
-      <w:r>
-        <w:rPr>
-          <w:sz w:val="24"/>
-          <w:szCs w:val="24"/>
-        </w:rPr>
-        <w:t xml:space="preserve">pathogen </w:t>
-      </w:r>
-      <w:r>
-        <w:rPr>
-          <w:sz w:val="24"/>
-          <w:szCs w:val="24"/>
-        </w:rPr>
-        <w:t>isolate and plant genotype</w:t>
-      </w:r>
-      <w:commentRangeEnd w:id="83"/>
-      <w:r>
-        <w:rPr>
-          <w:rStyle w:val="CommentReference"/>
-        </w:rPr>
-        <w:commentReference w:id="83"/>
       </w:r>
       <w:r>
         <w:rPr>
@@ -17242,7 +17240,7 @@
         </w:rPr>
         <w:t xml:space="preserve">phenotypic variation, including disease phenotypes. </w:t>
       </w:r>
-      <w:commentRangeStart w:id="84"/>
+      <w:commentRangeStart w:id="83"/>
       <w:r>
         <w:rPr>
           <w:sz w:val="24"/>
@@ -17271,7 +17269,7 @@
         </w:rPr>
         <w:t xml:space="preserve">, </w:t>
       </w:r>
-      <w:ins w:id="85" w:author="Nicole Soltis" w:date="2017-09-08T12:08:00Z">
+      <w:ins w:id="84" w:author="Nicole Soltis" w:date="2017-09-08T12:08:00Z">
         <w:r>
           <w:rPr>
             <w:sz w:val="24"/>
@@ -17424,7 +17422,7 @@
         </w:rPr>
         <w:t xml:space="preserve"> tomato </w:t>
       </w:r>
-      <w:ins w:id="86" w:author="Nicole Soltis" w:date="2017-09-08T11:48:00Z">
+      <w:ins w:id="85" w:author="Nicole Soltis" w:date="2017-09-08T11:48:00Z">
         <w:r>
           <w:rPr>
             <w:sz w:val="24"/>
@@ -17433,7 +17431,7 @@
           <w:t>(</w:t>
         </w:r>
       </w:ins>
-      <w:ins w:id="87" w:author="Nicole Soltis" w:date="2017-09-08T11:53:00Z">
+      <w:ins w:id="86" w:author="Nicole Soltis" w:date="2017-09-08T11:53:00Z">
         <w:r>
           <w:rPr>
             <w:sz w:val="24"/>
@@ -17450,7 +17448,7 @@
           <w:t>2</w:t>
         </w:r>
       </w:ins>
-      <w:ins w:id="88" w:author="Nicole Soltis" w:date="2017-09-08T11:49:00Z">
+      <w:ins w:id="87" w:author="Nicole Soltis" w:date="2017-09-08T11:49:00Z">
         <w:r>
           <w:rPr>
             <w:sz w:val="24"/>
@@ -17502,7 +17500,7 @@
         </w:rPr>
         <w:t>variation on wild tomato</w:t>
       </w:r>
-      <w:ins w:id="89" w:author="Nicole Soltis" w:date="2017-09-08T11:49:00Z">
+      <w:ins w:id="88" w:author="Nicole Soltis" w:date="2017-09-08T11:49:00Z">
         <w:r>
           <w:rPr>
             <w:sz w:val="24"/>
@@ -17511,7 +17509,7 @@
           <w:t xml:space="preserve"> (</w:t>
         </w:r>
       </w:ins>
-      <w:ins w:id="90" w:author="Nicole Soltis" w:date="2017-09-08T11:53:00Z">
+      <w:ins w:id="89" w:author="Nicole Soltis" w:date="2017-09-08T11:53:00Z">
         <w:r>
           <w:rPr>
             <w:sz w:val="24"/>
@@ -17528,7 +17526,7 @@
           <w:t>2</w:t>
         </w:r>
       </w:ins>
-      <w:ins w:id="91" w:author="Nicole Soltis" w:date="2017-09-08T11:49:00Z">
+      <w:ins w:id="90" w:author="Nicole Soltis" w:date="2017-09-08T11:49:00Z">
         <w:r>
           <w:rPr>
             <w:sz w:val="24"/>
@@ -17551,12 +17549,12 @@
         </w:rPr>
         <w:t xml:space="preserve"> </w:t>
       </w:r>
-      <w:commentRangeEnd w:id="84"/>
+      <w:commentRangeEnd w:id="83"/>
       <w:r>
         <w:rPr>
           <w:rStyle w:val="CommentReference"/>
         </w:rPr>
-        <w:commentReference w:id="84"/>
+        <w:commentReference w:id="83"/>
       </w:r>
       <w:r>
         <w:rPr>
@@ -17920,16 +17918,613 @@
           <w:sz w:val="24"/>
           <w:szCs w:val="24"/>
         </w:rPr>
-        <w:t xml:space="preserve">ely, isolates may also be generalists, with specialization absent or </w:t>
-      </w:r>
+        <w:t xml:space="preserve">ely, isolates may also be generalists, with specialization absent </w:t>
+      </w:r>
+      <w:r>
+        <w:rPr>
+          <w:sz w:val="24"/>
+          <w:szCs w:val="24"/>
+        </w:rPr>
+        <w:t>even between individuals.</w:t>
+      </w:r>
+      <w:r>
+        <w:rPr>
+          <w:sz w:val="24"/>
+          <w:szCs w:val="24"/>
+        </w:rPr>
+        <w:t xml:space="preserve"> Our collection</w:t>
+      </w:r>
+      <w:r>
+        <w:rPr>
+          <w:sz w:val="24"/>
+          <w:szCs w:val="24"/>
+        </w:rPr>
+        <w:t xml:space="preserve"> of </w:t>
+      </w:r>
+      <w:r>
+        <w:rPr>
+          <w:i/>
+          <w:sz w:val="24"/>
+          <w:szCs w:val="24"/>
+        </w:rPr>
+        <w:t>B. cinerea</w:t>
+      </w:r>
+      <w:r>
+        <w:rPr>
+          <w:sz w:val="24"/>
+          <w:szCs w:val="24"/>
+        </w:rPr>
+        <w:t xml:space="preserve"> </w:t>
+      </w:r>
+      <w:r>
+        <w:rPr>
+          <w:sz w:val="24"/>
+          <w:szCs w:val="24"/>
+        </w:rPr>
+        <w:t xml:space="preserve">includes five isolates </w:t>
+      </w:r>
+      <w:r>
+        <w:rPr>
+          <w:sz w:val="24"/>
+          <w:szCs w:val="24"/>
+        </w:rPr>
+        <w:t>which may be adapted to tomato, as they were collected</w:t>
+      </w:r>
+      <w:r>
+        <w:rPr>
+          <w:sz w:val="24"/>
+          <w:szCs w:val="24"/>
+        </w:rPr>
+        <w:t xml:space="preserve"> from </w:t>
+      </w:r>
+      <w:r>
+        <w:rPr>
+          <w:i/>
+          <w:sz w:val="24"/>
+          <w:szCs w:val="24"/>
+        </w:rPr>
+        <w:t>S. lycopersicum</w:t>
+      </w:r>
+      <w:r>
+        <w:rPr>
+          <w:sz w:val="24"/>
+          <w:szCs w:val="24"/>
+        </w:rPr>
+        <w:t xml:space="preserve">. </w:t>
+      </w:r>
+      <w:r>
+        <w:rPr>
+          <w:sz w:val="24"/>
+          <w:szCs w:val="24"/>
+        </w:rPr>
+        <w:t xml:space="preserve">To test if there is </w:t>
+      </w:r>
+      <w:r>
+        <w:rPr>
+          <w:sz w:val="24"/>
+          <w:szCs w:val="24"/>
+        </w:rPr>
+        <w:t>evidence for</w:t>
+      </w:r>
+      <w:r>
+        <w:rPr>
+          <w:sz w:val="24"/>
+          <w:szCs w:val="24"/>
+        </w:rPr>
+        <w:t xml:space="preserve"> specialization to the source host</w:t>
+      </w:r>
+      <w:r>
+        <w:rPr>
+          <w:sz w:val="24"/>
+          <w:szCs w:val="24"/>
+        </w:rPr>
+        <w:t xml:space="preserve">, we compared the virulence of the </w:t>
+      </w:r>
+      <w:r>
+        <w:rPr>
+          <w:i/>
+          <w:sz w:val="24"/>
+          <w:szCs w:val="24"/>
+        </w:rPr>
+        <w:t>B. cinerea</w:t>
+      </w:r>
+      <w:r>
+        <w:rPr>
+          <w:sz w:val="24"/>
+          <w:szCs w:val="24"/>
+        </w:rPr>
+        <w:t xml:space="preserve"> isolates </w:t>
+      </w:r>
+      <w:r>
+        <w:rPr>
+          <w:sz w:val="24"/>
+          <w:szCs w:val="24"/>
+        </w:rPr>
+        <w:t xml:space="preserve">obtained </w:t>
+      </w:r>
+      <w:r>
+        <w:rPr>
+          <w:sz w:val="24"/>
+          <w:szCs w:val="24"/>
+        </w:rPr>
+        <w:t xml:space="preserve">from tomato </w:t>
+      </w:r>
+      <w:r>
+        <w:rPr>
+          <w:sz w:val="24"/>
+          <w:szCs w:val="24"/>
+        </w:rPr>
+        <w:t>to the</w:t>
+      </w:r>
+      <w:r>
+        <w:rPr>
+          <w:sz w:val="24"/>
+          <w:szCs w:val="24"/>
+        </w:rPr>
+        <w:t xml:space="preserve"> broader pathogen population. </w:t>
+      </w:r>
+      <w:r>
+        <w:rPr>
+          <w:sz w:val="24"/>
+          <w:szCs w:val="24"/>
+        </w:rPr>
+        <w:t>For</w:t>
+      </w:r>
+      <w:r>
+        <w:rPr>
+          <w:i/>
+          <w:sz w:val="24"/>
+          <w:szCs w:val="24"/>
+        </w:rPr>
+        <w:t xml:space="preserve"> B. cinerea </w:t>
+      </w:r>
+      <w:r>
+        <w:rPr>
+          <w:sz w:val="24"/>
+          <w:szCs w:val="24"/>
+        </w:rPr>
+        <w:t xml:space="preserve">genotypes isolated from tomato tissue vs. other hosts, </w:t>
+      </w:r>
+      <w:r>
+        <w:rPr>
+          <w:sz w:val="24"/>
+          <w:szCs w:val="24"/>
+        </w:rPr>
+        <w:t>there was</w:t>
+      </w:r>
+      <w:r>
+        <w:rPr>
+          <w:sz w:val="24"/>
+          <w:szCs w:val="24"/>
+        </w:rPr>
+        <w:t xml:space="preserve"> no significant difference in lesion size on domesticated </w:t>
+      </w:r>
+      <w:r>
+        <w:rPr>
+          <w:sz w:val="24"/>
+          <w:szCs w:val="24"/>
+        </w:rPr>
+        <w:t xml:space="preserve">tomato </w:t>
+      </w:r>
+      <w:r>
+        <w:rPr>
+          <w:sz w:val="24"/>
+          <w:szCs w:val="24"/>
+        </w:rPr>
+        <w:t>(t-</w:t>
+      </w:r>
+      <w:r>
+        <w:rPr>
+          <w:sz w:val="24"/>
+          <w:szCs w:val="24"/>
+        </w:rPr>
+        <w:t xml:space="preserve">test; t=1.10, </w:t>
+      </w:r>
+      <w:r>
+        <w:rPr>
+          <w:sz w:val="24"/>
+          <w:szCs w:val="24"/>
+        </w:rPr>
+        <w:t>n = 97</w:t>
+      </w:r>
+      <w:r>
+        <w:rPr>
+          <w:sz w:val="24"/>
+          <w:szCs w:val="24"/>
+        </w:rPr>
+        <w:t>, p=0.33</w:t>
+      </w:r>
+      <w:r>
+        <w:rPr>
+          <w:sz w:val="24"/>
+          <w:szCs w:val="24"/>
+        </w:rPr>
+        <w:t>)</w:t>
+      </w:r>
+      <w:r>
+        <w:rPr>
+          <w:sz w:val="24"/>
+          <w:szCs w:val="24"/>
+        </w:rPr>
+        <w:t>,</w:t>
+      </w:r>
+      <w:r>
+        <w:rPr>
+          <w:sz w:val="24"/>
+          <w:szCs w:val="24"/>
+        </w:rPr>
+        <w:t xml:space="preserve"> wild </w:t>
+      </w:r>
+      <w:r>
+        <w:rPr>
+          <w:sz w:val="24"/>
+          <w:szCs w:val="24"/>
+        </w:rPr>
+        <w:t xml:space="preserve">tomato </w:t>
+      </w:r>
+      <w:r>
+        <w:rPr>
+          <w:sz w:val="24"/>
+          <w:szCs w:val="24"/>
+        </w:rPr>
+        <w:t>(</w:t>
+      </w:r>
+      <w:r>
+        <w:rPr>
+          <w:sz w:val="24"/>
+          <w:szCs w:val="24"/>
+        </w:rPr>
+        <w:t xml:space="preserve">t-test; t=1.09, </w:t>
+      </w:r>
+      <w:r>
+        <w:rPr>
+          <w:sz w:val="24"/>
+          <w:szCs w:val="24"/>
+        </w:rPr>
+        <w:t>n = 97</w:t>
+      </w:r>
+      <w:r>
+        <w:rPr>
+          <w:sz w:val="24"/>
+          <w:szCs w:val="24"/>
+        </w:rPr>
+        <w:t>, p=0.33</w:t>
+      </w:r>
+      <w:r>
+        <w:rPr>
+          <w:sz w:val="24"/>
+          <w:szCs w:val="24"/>
+        </w:rPr>
+        <w:t>)</w:t>
+      </w:r>
+      <w:r>
+        <w:rPr>
+          <w:sz w:val="24"/>
+          <w:szCs w:val="24"/>
+        </w:rPr>
+        <w:t xml:space="preserve"> </w:t>
+      </w:r>
+      <w:r>
+        <w:rPr>
+          <w:sz w:val="24"/>
+          <w:szCs w:val="24"/>
+        </w:rPr>
+        <w:t xml:space="preserve">or </w:t>
+      </w:r>
+      <w:r>
+        <w:rPr>
+          <w:sz w:val="24"/>
+          <w:szCs w:val="24"/>
+        </w:rPr>
+        <w:t xml:space="preserve">across </w:t>
+      </w:r>
+      <w:r>
+        <w:rPr>
+          <w:sz w:val="24"/>
+          <w:szCs w:val="24"/>
+        </w:rPr>
+        <w:t>all tomato genotypes (</w:t>
+      </w:r>
+      <w:r>
+        <w:rPr>
+          <w:sz w:val="24"/>
+          <w:szCs w:val="24"/>
+        </w:rPr>
+        <w:t>t-t</w:t>
+      </w:r>
+      <w:r>
+        <w:rPr>
+          <w:sz w:val="24"/>
+          <w:szCs w:val="24"/>
+        </w:rPr>
+        <w:t xml:space="preserve">est; </w:t>
+      </w:r>
+      <w:r>
+        <w:rPr>
+          <w:sz w:val="24"/>
+          <w:szCs w:val="24"/>
+        </w:rPr>
+        <w:t>n = 97</w:t>
+      </w:r>
+      <w:r>
+        <w:rPr>
+          <w:sz w:val="24"/>
+          <w:szCs w:val="24"/>
+        </w:rPr>
+        <w:t>, p=0.14</w:t>
+      </w:r>
+      <w:r>
+        <w:rPr>
+          <w:sz w:val="24"/>
+          <w:szCs w:val="24"/>
+        </w:rPr>
+        <w:t xml:space="preserve">) </w:t>
+      </w:r>
+      <w:r>
+        <w:rPr>
+          <w:sz w:val="24"/>
+          <w:szCs w:val="24"/>
+        </w:rPr>
+        <w:t xml:space="preserve">(Figure </w:t>
+      </w:r>
+      <w:r>
+        <w:rPr>
+          <w:sz w:val="24"/>
+          <w:szCs w:val="24"/>
+        </w:rPr>
+        <w:t>2</w:t>
+      </w:r>
+      <w:r>
+        <w:rPr>
+          <w:sz w:val="24"/>
+          <w:szCs w:val="24"/>
+        </w:rPr>
+        <w:t>E</w:t>
+      </w:r>
+      <w:r>
+        <w:rPr>
+          <w:sz w:val="24"/>
+          <w:szCs w:val="24"/>
+        </w:rPr>
+        <w:t>)</w:t>
+      </w:r>
+      <w:r>
+        <w:rPr>
+          <w:sz w:val="24"/>
+          <w:szCs w:val="24"/>
+        </w:rPr>
+        <w:t>.</w:t>
+      </w:r>
+      <w:r>
+        <w:rPr>
+          <w:sz w:val="24"/>
+          <w:szCs w:val="24"/>
+        </w:rPr>
+        <w:t xml:space="preserve"> </w:t>
+      </w:r>
+      <w:r>
+        <w:rPr>
+          <w:sz w:val="24"/>
+          <w:szCs w:val="24"/>
+        </w:rPr>
+        <w:t xml:space="preserve">In fact, one isolate collected from tomato tissue (KGB1) </w:t>
+      </w:r>
+      <w:r>
+        <w:rPr>
+          <w:sz w:val="24"/>
+          <w:szCs w:val="24"/>
+        </w:rPr>
+        <w:t xml:space="preserve">was </w:t>
+      </w:r>
+      <w:r>
+        <w:rPr>
+          <w:sz w:val="24"/>
+          <w:szCs w:val="24"/>
+        </w:rPr>
+        <w:t>within the 10 least-virulent isolates</w:t>
+      </w:r>
+      <w:r>
+        <w:rPr>
+          <w:sz w:val="24"/>
+          <w:szCs w:val="24"/>
+        </w:rPr>
+        <w:t xml:space="preserve"> </w:t>
+      </w:r>
+      <w:r>
+        <w:rPr>
+          <w:sz w:val="24"/>
+          <w:szCs w:val="24"/>
+        </w:rPr>
+        <w:t xml:space="preserve">and </w:t>
+      </w:r>
+      <w:r>
+        <w:rPr>
+          <w:sz w:val="24"/>
+          <w:szCs w:val="24"/>
+        </w:rPr>
+        <w:t xml:space="preserve">another (Triple3) </w:t>
+      </w:r>
+      <w:r>
+        <w:rPr>
+          <w:sz w:val="24"/>
+          <w:szCs w:val="24"/>
+        </w:rPr>
+        <w:t>was</w:t>
+      </w:r>
+      <w:r>
+        <w:rPr>
+          <w:sz w:val="24"/>
+          <w:szCs w:val="24"/>
+        </w:rPr>
+        <w:t xml:space="preserve"> within the 10 most-virulent isolates</w:t>
+      </w:r>
+      <w:r>
+        <w:rPr>
+          <w:sz w:val="24"/>
+          <w:szCs w:val="24"/>
+        </w:rPr>
+        <w:t xml:space="preserve"> (Figure </w:t>
+      </w:r>
+      <w:r>
+        <w:rPr>
+          <w:sz w:val="24"/>
+          <w:szCs w:val="24"/>
+        </w:rPr>
+        <w:t>2</w:t>
+      </w:r>
+      <w:r>
+        <w:rPr>
+          <w:sz w:val="24"/>
+          <w:szCs w:val="24"/>
+        </w:rPr>
+        <w:t>E)</w:t>
+      </w:r>
+      <w:r>
+        <w:rPr>
+          <w:sz w:val="24"/>
+          <w:szCs w:val="24"/>
+        </w:rPr>
+        <w:t xml:space="preserve">. This </w:t>
+      </w:r>
+      <w:r>
+        <w:rPr>
+          <w:sz w:val="24"/>
+          <w:szCs w:val="24"/>
+        </w:rPr>
+        <w:t>demonstrated</w:t>
+      </w:r>
+      <w:r>
+        <w:rPr>
+          <w:sz w:val="24"/>
+          <w:szCs w:val="24"/>
+        </w:rPr>
+        <w:t xml:space="preserve"> significant genetic variation in virulence across the </w:t>
+      </w:r>
+      <w:r>
+        <w:rPr>
+          <w:i/>
+          <w:sz w:val="24"/>
+          <w:szCs w:val="24"/>
+        </w:rPr>
+        <w:t>B. cinerea</w:t>
+      </w:r>
+      <w:r>
+        <w:rPr>
+          <w:sz w:val="24"/>
+          <w:szCs w:val="24"/>
+        </w:rPr>
+        <w:t xml:space="preserve"> isolates</w:t>
+      </w:r>
+      <w:r>
+        <w:rPr>
+          <w:sz w:val="24"/>
+          <w:szCs w:val="24"/>
+        </w:rPr>
+        <w:t>,</w:t>
+      </w:r>
+      <w:r>
+        <w:rPr>
+          <w:sz w:val="24"/>
+          <w:szCs w:val="24"/>
+        </w:rPr>
+        <w:t xml:space="preserve"> and </w:t>
+      </w:r>
+      <w:r>
+        <w:rPr>
+          <w:sz w:val="24"/>
+          <w:szCs w:val="24"/>
+        </w:rPr>
+        <w:t>that</w:t>
+      </w:r>
+      <w:r>
+        <w:rPr>
+          <w:sz w:val="24"/>
+          <w:szCs w:val="24"/>
+        </w:rPr>
+        <w:t xml:space="preserve"> </w:t>
+      </w:r>
+      <w:proofErr w:type="gramStart"/>
+      <w:r>
+        <w:rPr>
+          <w:sz w:val="24"/>
+          <w:szCs w:val="24"/>
+        </w:rPr>
+        <w:t xml:space="preserve">this collection of </w:t>
+      </w:r>
+      <w:r>
+        <w:rPr>
+          <w:i/>
+          <w:sz w:val="24"/>
+          <w:szCs w:val="24"/>
+        </w:rPr>
+        <w:t>B. cinerea</w:t>
+      </w:r>
+      <w:r>
+        <w:rPr>
+          <w:i/>
+          <w:sz w:val="24"/>
+          <w:szCs w:val="24"/>
+        </w:rPr>
+        <w:t xml:space="preserve"> </w:t>
+      </w:r>
+      <w:r>
+        <w:rPr>
+          <w:sz w:val="24"/>
+          <w:szCs w:val="24"/>
+        </w:rPr>
+        <w:t xml:space="preserve">isolates </w:t>
+      </w:r>
+      <w:commentRangeStart w:id="91"/>
       <w:commentRangeStart w:id="92"/>
-      <w:commentRangeStart w:id="93"/>
-      <w:r>
-        <w:rPr>
-          <w:sz w:val="24"/>
-          <w:szCs w:val="24"/>
-        </w:rPr>
-        <w:t>occurring only at the gene level</w:t>
+      <w:r>
+        <w:rPr>
+          <w:sz w:val="24"/>
+          <w:szCs w:val="24"/>
+        </w:rPr>
+        <w:t>from tomato do</w:t>
+      </w:r>
+      <w:proofErr w:type="gramEnd"/>
+      <w:r>
+        <w:rPr>
+          <w:sz w:val="24"/>
+          <w:szCs w:val="24"/>
+        </w:rPr>
+        <w:t xml:space="preserve"> not display a strong </w:t>
+      </w:r>
+      <w:r>
+        <w:rPr>
+          <w:sz w:val="24"/>
+          <w:szCs w:val="24"/>
+        </w:rPr>
+        <w:t>host-specific</w:t>
+      </w:r>
+      <w:r>
+        <w:rPr>
+          <w:sz w:val="24"/>
+          <w:szCs w:val="24"/>
+        </w:rPr>
+        <w:t>ity</w:t>
+      </w:r>
+      <w:r>
+        <w:rPr>
+          <w:sz w:val="24"/>
+          <w:szCs w:val="24"/>
+        </w:rPr>
+        <w:t xml:space="preserve"> </w:t>
+      </w:r>
+      <w:r>
+        <w:rPr>
+          <w:sz w:val="24"/>
+          <w:szCs w:val="24"/>
+        </w:rPr>
+        <w:t xml:space="preserve">for tomato </w:t>
+      </w:r>
+      <w:commentRangeEnd w:id="91"/>
+      <w:r>
+        <w:rPr>
+          <w:rStyle w:val="CommentReference"/>
+        </w:rPr>
+        <w:commentReference w:id="91"/>
       </w:r>
       <w:commentRangeEnd w:id="92"/>
       <w:r>
@@ -17937,619 +18532,6 @@
           <w:rStyle w:val="CommentReference"/>
         </w:rPr>
         <w:commentReference w:id="92"/>
-      </w:r>
-      <w:commentRangeEnd w:id="93"/>
-      <w:r>
-        <w:rPr>
-          <w:rStyle w:val="CommentReference"/>
-        </w:rPr>
-        <w:commentReference w:id="93"/>
-      </w:r>
-      <w:r>
-        <w:rPr>
-          <w:sz w:val="24"/>
-          <w:szCs w:val="24"/>
-        </w:rPr>
-        <w:t>. Our collection</w:t>
-      </w:r>
-      <w:r>
-        <w:rPr>
-          <w:sz w:val="24"/>
-          <w:szCs w:val="24"/>
-        </w:rPr>
-        <w:t xml:space="preserve"> of </w:t>
-      </w:r>
-      <w:r>
-        <w:rPr>
-          <w:i/>
-          <w:sz w:val="24"/>
-          <w:szCs w:val="24"/>
-        </w:rPr>
-        <w:t>B. cinerea</w:t>
-      </w:r>
-      <w:r>
-        <w:rPr>
-          <w:sz w:val="24"/>
-          <w:szCs w:val="24"/>
-        </w:rPr>
-        <w:t xml:space="preserve"> </w:t>
-      </w:r>
-      <w:r>
-        <w:rPr>
-          <w:sz w:val="24"/>
-          <w:szCs w:val="24"/>
-        </w:rPr>
-        <w:t xml:space="preserve">includes five isolates </w:t>
-      </w:r>
-      <w:r>
-        <w:rPr>
-          <w:sz w:val="24"/>
-          <w:szCs w:val="24"/>
-        </w:rPr>
-        <w:t>which may be adapted to tomato, as they were collected</w:t>
-      </w:r>
-      <w:r>
-        <w:rPr>
-          <w:sz w:val="24"/>
-          <w:szCs w:val="24"/>
-        </w:rPr>
-        <w:t xml:space="preserve"> from </w:t>
-      </w:r>
-      <w:r>
-        <w:rPr>
-          <w:i/>
-          <w:sz w:val="24"/>
-          <w:szCs w:val="24"/>
-        </w:rPr>
-        <w:t>S. lycopersicum</w:t>
-      </w:r>
-      <w:r>
-        <w:rPr>
-          <w:sz w:val="24"/>
-          <w:szCs w:val="24"/>
-        </w:rPr>
-        <w:t xml:space="preserve">. </w:t>
-      </w:r>
-      <w:r>
-        <w:rPr>
-          <w:sz w:val="24"/>
-          <w:szCs w:val="24"/>
-        </w:rPr>
-        <w:t xml:space="preserve">To test if there is </w:t>
-      </w:r>
-      <w:r>
-        <w:rPr>
-          <w:sz w:val="24"/>
-          <w:szCs w:val="24"/>
-        </w:rPr>
-        <w:t>evidence for</w:t>
-      </w:r>
-      <w:r>
-        <w:rPr>
-          <w:sz w:val="24"/>
-          <w:szCs w:val="24"/>
-        </w:rPr>
-        <w:t xml:space="preserve"> specialization to the source host</w:t>
-      </w:r>
-      <w:r>
-        <w:rPr>
-          <w:sz w:val="24"/>
-          <w:szCs w:val="24"/>
-        </w:rPr>
-        <w:t xml:space="preserve">, we compared the virulence of the </w:t>
-      </w:r>
-      <w:r>
-        <w:rPr>
-          <w:i/>
-          <w:sz w:val="24"/>
-          <w:szCs w:val="24"/>
-        </w:rPr>
-        <w:t>B. cinerea</w:t>
-      </w:r>
-      <w:r>
-        <w:rPr>
-          <w:sz w:val="24"/>
-          <w:szCs w:val="24"/>
-        </w:rPr>
-        <w:t xml:space="preserve"> isolates </w:t>
-      </w:r>
-      <w:r>
-        <w:rPr>
-          <w:sz w:val="24"/>
-          <w:szCs w:val="24"/>
-        </w:rPr>
-        <w:t xml:space="preserve">obtained </w:t>
-      </w:r>
-      <w:r>
-        <w:rPr>
-          <w:sz w:val="24"/>
-          <w:szCs w:val="24"/>
-        </w:rPr>
-        <w:t xml:space="preserve">from tomato </w:t>
-      </w:r>
-      <w:r>
-        <w:rPr>
-          <w:sz w:val="24"/>
-          <w:szCs w:val="24"/>
-        </w:rPr>
-        <w:t>to the</w:t>
-      </w:r>
-      <w:r>
-        <w:rPr>
-          <w:sz w:val="24"/>
-          <w:szCs w:val="24"/>
-        </w:rPr>
-        <w:t xml:space="preserve"> broader pathogen population. </w:t>
-      </w:r>
-      <w:r>
-        <w:rPr>
-          <w:sz w:val="24"/>
-          <w:szCs w:val="24"/>
-        </w:rPr>
-        <w:t>For</w:t>
-      </w:r>
-      <w:r>
-        <w:rPr>
-          <w:i/>
-          <w:sz w:val="24"/>
-          <w:szCs w:val="24"/>
-        </w:rPr>
-        <w:t xml:space="preserve"> B. cinerea </w:t>
-      </w:r>
-      <w:r>
-        <w:rPr>
-          <w:sz w:val="24"/>
-          <w:szCs w:val="24"/>
-        </w:rPr>
-        <w:t xml:space="preserve">genotypes isolated from tomato tissue vs. other hosts, </w:t>
-      </w:r>
-      <w:r>
-        <w:rPr>
-          <w:sz w:val="24"/>
-          <w:szCs w:val="24"/>
-        </w:rPr>
-        <w:t>there was</w:t>
-      </w:r>
-      <w:r>
-        <w:rPr>
-          <w:sz w:val="24"/>
-          <w:szCs w:val="24"/>
-        </w:rPr>
-        <w:t xml:space="preserve"> no significant difference in lesion size on domesticated </w:t>
-      </w:r>
-      <w:r>
-        <w:rPr>
-          <w:sz w:val="24"/>
-          <w:szCs w:val="24"/>
-        </w:rPr>
-        <w:t xml:space="preserve">tomato </w:t>
-      </w:r>
-      <w:r>
-        <w:rPr>
-          <w:sz w:val="24"/>
-          <w:szCs w:val="24"/>
-        </w:rPr>
-        <w:t>(t-</w:t>
-      </w:r>
-      <w:r>
-        <w:rPr>
-          <w:sz w:val="24"/>
-          <w:szCs w:val="24"/>
-        </w:rPr>
-        <w:t xml:space="preserve">test; t=1.10, </w:t>
-      </w:r>
-      <w:r>
-        <w:rPr>
-          <w:sz w:val="24"/>
-          <w:szCs w:val="24"/>
-        </w:rPr>
-        <w:t>n = 97</w:t>
-      </w:r>
-      <w:r>
-        <w:rPr>
-          <w:sz w:val="24"/>
-          <w:szCs w:val="24"/>
-        </w:rPr>
-        <w:t>, p=0.33</w:t>
-      </w:r>
-      <w:r>
-        <w:rPr>
-          <w:sz w:val="24"/>
-          <w:szCs w:val="24"/>
-        </w:rPr>
-        <w:t>)</w:t>
-      </w:r>
-      <w:r>
-        <w:rPr>
-          <w:sz w:val="24"/>
-          <w:szCs w:val="24"/>
-        </w:rPr>
-        <w:t>,</w:t>
-      </w:r>
-      <w:r>
-        <w:rPr>
-          <w:sz w:val="24"/>
-          <w:szCs w:val="24"/>
-        </w:rPr>
-        <w:t xml:space="preserve"> wild </w:t>
-      </w:r>
-      <w:r>
-        <w:rPr>
-          <w:sz w:val="24"/>
-          <w:szCs w:val="24"/>
-        </w:rPr>
-        <w:t xml:space="preserve">tomato </w:t>
-      </w:r>
-      <w:r>
-        <w:rPr>
-          <w:sz w:val="24"/>
-          <w:szCs w:val="24"/>
-        </w:rPr>
-        <w:t>(</w:t>
-      </w:r>
-      <w:r>
-        <w:rPr>
-          <w:sz w:val="24"/>
-          <w:szCs w:val="24"/>
-        </w:rPr>
-        <w:t xml:space="preserve">t-test; t=1.09, </w:t>
-      </w:r>
-      <w:r>
-        <w:rPr>
-          <w:sz w:val="24"/>
-          <w:szCs w:val="24"/>
-        </w:rPr>
-        <w:t>n = 97</w:t>
-      </w:r>
-      <w:r>
-        <w:rPr>
-          <w:sz w:val="24"/>
-          <w:szCs w:val="24"/>
-        </w:rPr>
-        <w:t>, p=0.33</w:t>
-      </w:r>
-      <w:r>
-        <w:rPr>
-          <w:sz w:val="24"/>
-          <w:szCs w:val="24"/>
-        </w:rPr>
-        <w:t>)</w:t>
-      </w:r>
-      <w:r>
-        <w:rPr>
-          <w:sz w:val="24"/>
-          <w:szCs w:val="24"/>
-        </w:rPr>
-        <w:t xml:space="preserve"> </w:t>
-      </w:r>
-      <w:r>
-        <w:rPr>
-          <w:sz w:val="24"/>
-          <w:szCs w:val="24"/>
-        </w:rPr>
-        <w:t xml:space="preserve">or </w:t>
-      </w:r>
-      <w:r>
-        <w:rPr>
-          <w:sz w:val="24"/>
-          <w:szCs w:val="24"/>
-        </w:rPr>
-        <w:t xml:space="preserve">across </w:t>
-      </w:r>
-      <w:r>
-        <w:rPr>
-          <w:sz w:val="24"/>
-          <w:szCs w:val="24"/>
-        </w:rPr>
-        <w:t>all tomato genotypes (</w:t>
-      </w:r>
-      <w:r>
-        <w:rPr>
-          <w:sz w:val="24"/>
-          <w:szCs w:val="24"/>
-        </w:rPr>
-        <w:t>t-t</w:t>
-      </w:r>
-      <w:r>
-        <w:rPr>
-          <w:sz w:val="24"/>
-          <w:szCs w:val="24"/>
-        </w:rPr>
-        <w:t xml:space="preserve">est; </w:t>
-      </w:r>
-      <w:r>
-        <w:rPr>
-          <w:sz w:val="24"/>
-          <w:szCs w:val="24"/>
-        </w:rPr>
-        <w:t>n = 97</w:t>
-      </w:r>
-      <w:r>
-        <w:rPr>
-          <w:sz w:val="24"/>
-          <w:szCs w:val="24"/>
-        </w:rPr>
-        <w:t>, p=0.14</w:t>
-      </w:r>
-      <w:r>
-        <w:rPr>
-          <w:sz w:val="24"/>
-          <w:szCs w:val="24"/>
-        </w:rPr>
-        <w:t xml:space="preserve">) </w:t>
-      </w:r>
-      <w:r>
-        <w:rPr>
-          <w:sz w:val="24"/>
-          <w:szCs w:val="24"/>
-        </w:rPr>
-        <w:t xml:space="preserve">(Figure </w:t>
-      </w:r>
-      <w:r>
-        <w:rPr>
-          <w:sz w:val="24"/>
-          <w:szCs w:val="24"/>
-        </w:rPr>
-        <w:t>2</w:t>
-      </w:r>
-      <w:r>
-        <w:rPr>
-          <w:sz w:val="24"/>
-          <w:szCs w:val="24"/>
-        </w:rPr>
-        <w:t>E</w:t>
-      </w:r>
-      <w:r>
-        <w:rPr>
-          <w:sz w:val="24"/>
-          <w:szCs w:val="24"/>
-        </w:rPr>
-        <w:t>)</w:t>
-      </w:r>
-      <w:r>
-        <w:rPr>
-          <w:sz w:val="24"/>
-          <w:szCs w:val="24"/>
-        </w:rPr>
-        <w:t>.</w:t>
-      </w:r>
-      <w:r>
-        <w:rPr>
-          <w:sz w:val="24"/>
-          <w:szCs w:val="24"/>
-        </w:rPr>
-        <w:t xml:space="preserve"> </w:t>
-      </w:r>
-      <w:r>
-        <w:rPr>
-          <w:sz w:val="24"/>
-          <w:szCs w:val="24"/>
-        </w:rPr>
-        <w:t xml:space="preserve">In fact, one isolate collected from tomato tissue (KGB1) </w:t>
-      </w:r>
-      <w:r>
-        <w:rPr>
-          <w:sz w:val="24"/>
-          <w:szCs w:val="24"/>
-        </w:rPr>
-        <w:t xml:space="preserve">was </w:t>
-      </w:r>
-      <w:r>
-        <w:rPr>
-          <w:sz w:val="24"/>
-          <w:szCs w:val="24"/>
-        </w:rPr>
-        <w:t>within the 10 least-virulent isolates</w:t>
-      </w:r>
-      <w:r>
-        <w:rPr>
-          <w:sz w:val="24"/>
-          <w:szCs w:val="24"/>
-        </w:rPr>
-        <w:t xml:space="preserve"> </w:t>
-      </w:r>
-      <w:r>
-        <w:rPr>
-          <w:sz w:val="24"/>
-          <w:szCs w:val="24"/>
-        </w:rPr>
-        <w:t xml:space="preserve">and </w:t>
-      </w:r>
-      <w:r>
-        <w:rPr>
-          <w:sz w:val="24"/>
-          <w:szCs w:val="24"/>
-        </w:rPr>
-        <w:t xml:space="preserve">another (Triple3) </w:t>
-      </w:r>
-      <w:r>
-        <w:rPr>
-          <w:sz w:val="24"/>
-          <w:szCs w:val="24"/>
-        </w:rPr>
-        <w:t>was</w:t>
-      </w:r>
-      <w:r>
-        <w:rPr>
-          <w:sz w:val="24"/>
-          <w:szCs w:val="24"/>
-        </w:rPr>
-        <w:t xml:space="preserve"> within the 10 most-virulent isolates</w:t>
-      </w:r>
-      <w:r>
-        <w:rPr>
-          <w:sz w:val="24"/>
-          <w:szCs w:val="24"/>
-        </w:rPr>
-        <w:t xml:space="preserve"> (Figure </w:t>
-      </w:r>
-      <w:r>
-        <w:rPr>
-          <w:sz w:val="24"/>
-          <w:szCs w:val="24"/>
-        </w:rPr>
-        <w:t>2</w:t>
-      </w:r>
-      <w:r>
-        <w:rPr>
-          <w:sz w:val="24"/>
-          <w:szCs w:val="24"/>
-        </w:rPr>
-        <w:t>E)</w:t>
-      </w:r>
-      <w:r>
-        <w:rPr>
-          <w:sz w:val="24"/>
-          <w:szCs w:val="24"/>
-        </w:rPr>
-        <w:t xml:space="preserve">. This </w:t>
-      </w:r>
-      <w:r>
-        <w:rPr>
-          <w:sz w:val="24"/>
-          <w:szCs w:val="24"/>
-        </w:rPr>
-        <w:t>demonstrated</w:t>
-      </w:r>
-      <w:r>
-        <w:rPr>
-          <w:sz w:val="24"/>
-          <w:szCs w:val="24"/>
-        </w:rPr>
-        <w:t xml:space="preserve"> significant genetic variation in virulence across the </w:t>
-      </w:r>
-      <w:r>
-        <w:rPr>
-          <w:i/>
-          <w:sz w:val="24"/>
-          <w:szCs w:val="24"/>
-        </w:rPr>
-        <w:t>B. cinerea</w:t>
-      </w:r>
-      <w:r>
-        <w:rPr>
-          <w:sz w:val="24"/>
-          <w:szCs w:val="24"/>
-        </w:rPr>
-        <w:t xml:space="preserve"> isolates</w:t>
-      </w:r>
-      <w:r>
-        <w:rPr>
-          <w:sz w:val="24"/>
-          <w:szCs w:val="24"/>
-        </w:rPr>
-        <w:t>,</w:t>
-      </w:r>
-      <w:r>
-        <w:rPr>
-          <w:sz w:val="24"/>
-          <w:szCs w:val="24"/>
-        </w:rPr>
-        <w:t xml:space="preserve"> and </w:t>
-      </w:r>
-      <w:r>
-        <w:rPr>
-          <w:sz w:val="24"/>
-          <w:szCs w:val="24"/>
-        </w:rPr>
-        <w:t>that</w:t>
-      </w:r>
-      <w:r>
-        <w:rPr>
-          <w:sz w:val="24"/>
-          <w:szCs w:val="24"/>
-        </w:rPr>
-        <w:t xml:space="preserve"> </w:t>
-      </w:r>
-      <w:proofErr w:type="gramStart"/>
-      <w:r>
-        <w:rPr>
-          <w:sz w:val="24"/>
-          <w:szCs w:val="24"/>
-        </w:rPr>
-        <w:t xml:space="preserve">this collection of </w:t>
-      </w:r>
-      <w:r>
-        <w:rPr>
-          <w:i/>
-          <w:sz w:val="24"/>
-          <w:szCs w:val="24"/>
-        </w:rPr>
-        <w:t>B. cinerea</w:t>
-      </w:r>
-      <w:r>
-        <w:rPr>
-          <w:i/>
-          <w:sz w:val="24"/>
-          <w:szCs w:val="24"/>
-        </w:rPr>
-        <w:t xml:space="preserve"> </w:t>
-      </w:r>
-      <w:r>
-        <w:rPr>
-          <w:sz w:val="24"/>
-          <w:szCs w:val="24"/>
-        </w:rPr>
-        <w:t xml:space="preserve">isolates </w:t>
-      </w:r>
-      <w:commentRangeStart w:id="94"/>
-      <w:commentRangeStart w:id="95"/>
-      <w:r>
-        <w:rPr>
-          <w:sz w:val="24"/>
-          <w:szCs w:val="24"/>
-        </w:rPr>
-        <w:t>from tomato do</w:t>
-      </w:r>
-      <w:proofErr w:type="gramEnd"/>
-      <w:r>
-        <w:rPr>
-          <w:sz w:val="24"/>
-          <w:szCs w:val="24"/>
-        </w:rPr>
-        <w:t xml:space="preserve"> not display a strong </w:t>
-      </w:r>
-      <w:r>
-        <w:rPr>
-          <w:sz w:val="24"/>
-          <w:szCs w:val="24"/>
-        </w:rPr>
-        <w:t>host-specific</w:t>
-      </w:r>
-      <w:r>
-        <w:rPr>
-          <w:sz w:val="24"/>
-          <w:szCs w:val="24"/>
-        </w:rPr>
-        <w:t>ity</w:t>
-      </w:r>
-      <w:r>
-        <w:rPr>
-          <w:sz w:val="24"/>
-          <w:szCs w:val="24"/>
-        </w:rPr>
-        <w:t xml:space="preserve"> </w:t>
-      </w:r>
-      <w:r>
-        <w:rPr>
-          <w:sz w:val="24"/>
-          <w:szCs w:val="24"/>
-        </w:rPr>
-        <w:t xml:space="preserve">for tomato </w:t>
-      </w:r>
-      <w:commentRangeEnd w:id="94"/>
-      <w:r>
-        <w:rPr>
-          <w:rStyle w:val="CommentReference"/>
-        </w:rPr>
-        <w:commentReference w:id="94"/>
-      </w:r>
-      <w:commentRangeEnd w:id="95"/>
-      <w:r>
-        <w:rPr>
-          <w:rStyle w:val="CommentReference"/>
-        </w:rPr>
-        <w:commentReference w:id="95"/>
       </w:r>
       <w:r>
         <w:rPr>
@@ -19680,8 +19662,8 @@
         </w:rPr>
         <w:t xml:space="preserve">). </w:t>
       </w:r>
-      <w:commentRangeStart w:id="96"/>
-      <w:commentRangeStart w:id="97"/>
+      <w:commentRangeStart w:id="93"/>
+      <w:commentRangeStart w:id="94"/>
       <w:r>
         <w:rPr>
           <w:sz w:val="24"/>
@@ -19689,19 +19671,19 @@
         </w:rPr>
         <w:t>A significant p-value indicates that the relative performance of individual isolates is altered from one host to the other</w:t>
       </w:r>
-      <w:commentRangeEnd w:id="96"/>
+      <w:commentRangeEnd w:id="93"/>
       <w:r>
         <w:rPr>
           <w:rStyle w:val="CommentReference"/>
         </w:rPr>
-        <w:commentReference w:id="96"/>
-      </w:r>
-      <w:commentRangeEnd w:id="97"/>
+        <w:commentReference w:id="93"/>
+      </w:r>
+      <w:commentRangeEnd w:id="94"/>
       <w:r>
         <w:rPr>
           <w:rStyle w:val="CommentReference"/>
         </w:rPr>
-        <w:commentReference w:id="97"/>
+        <w:commentReference w:id="94"/>
       </w:r>
       <w:r>
         <w:rPr>
@@ -21439,15 +21421,7 @@
           <w:sz w:val="24"/>
           <w:szCs w:val="24"/>
         </w:rPr>
-        <w:t xml:space="preserve">215 SNPs were called in at least 10 hosts, and 3.3k SNPs were called in at least half of the hosts while 27% (46,000) of the significant SNPs were linked to virulence on only a single host tomato genotype. </w:t>
-      </w:r>
-      <w:commentRangeStart w:id="98"/>
-      <w:r>
-        <w:rPr>
-          <w:sz w:val="24"/>
-          <w:szCs w:val="24"/>
-        </w:rPr>
-        <w:t xml:space="preserve">These levels of overlap </w:t>
+        <w:t xml:space="preserve">215 SNPs were called in at least 10 hosts, and 3.3k SNPs were called in at least half of the hosts while 27% (46,000) of the significant SNPs were linked to virulence on only a single host tomato genotype. These levels of overlap </w:t>
       </w:r>
       <w:r>
         <w:rPr>
@@ -21475,14 +21449,273 @@
           <w:sz w:val="24"/>
           <w:szCs w:val="24"/>
         </w:rPr>
-        <w:t>7A)</w:t>
-      </w:r>
-      <w:commentRangeEnd w:id="98"/>
-      <w:r>
-        <w:rPr>
-          <w:rStyle w:val="CommentReference"/>
-        </w:rPr>
-        <w:commentReference w:id="98"/>
+        <w:t xml:space="preserve">7A). </w:t>
+      </w:r>
+      <w:r>
+        <w:rPr>
+          <w:sz w:val="24"/>
+          <w:szCs w:val="24"/>
+        </w:rPr>
+        <w:t xml:space="preserve">To change </w:t>
+      </w:r>
+      <w:r>
+        <w:rPr>
+          <w:sz w:val="24"/>
+          <w:szCs w:val="24"/>
+        </w:rPr>
+        <w:t>from a SNP</w:t>
+      </w:r>
+      <w:r>
+        <w:rPr>
+          <w:sz w:val="24"/>
+          <w:szCs w:val="24"/>
+        </w:rPr>
+        <w:t>-</w:t>
+      </w:r>
+      <w:r>
+        <w:rPr>
+          <w:sz w:val="24"/>
+          <w:szCs w:val="24"/>
+        </w:rPr>
+        <w:t>by</w:t>
+      </w:r>
+      <w:r>
+        <w:rPr>
+          <w:sz w:val="24"/>
+          <w:szCs w:val="24"/>
+        </w:rPr>
+        <w:t>-</w:t>
+      </w:r>
+      <w:r>
+        <w:rPr>
+          <w:sz w:val="24"/>
+          <w:szCs w:val="24"/>
+        </w:rPr>
+        <w:t xml:space="preserve">SNP focus to </w:t>
+      </w:r>
+      <w:r>
+        <w:rPr>
+          <w:sz w:val="24"/>
+          <w:szCs w:val="24"/>
+        </w:rPr>
+        <w:t>a gene</w:t>
+      </w:r>
+      <w:r>
+        <w:rPr>
+          <w:sz w:val="24"/>
+          <w:szCs w:val="24"/>
+        </w:rPr>
+        <w:t>-</w:t>
+      </w:r>
+      <w:r>
+        <w:rPr>
+          <w:sz w:val="24"/>
+          <w:szCs w:val="24"/>
+        </w:rPr>
+        <w:t>centric focus</w:t>
+      </w:r>
+      <w:r>
+        <w:rPr>
+          <w:sz w:val="24"/>
+          <w:szCs w:val="24"/>
+        </w:rPr>
+        <w:t>,</w:t>
+      </w:r>
+      <w:r>
+        <w:rPr>
+          <w:sz w:val="24"/>
+          <w:szCs w:val="24"/>
+        </w:rPr>
+        <w:t xml:space="preserve"> we classified a gene as significantly associated if there was</w:t>
+      </w:r>
+      <w:r>
+        <w:rPr>
+          <w:sz w:val="24"/>
+          <w:szCs w:val="24"/>
+        </w:rPr>
+        <w:t xml:space="preserve"> 1</w:t>
+      </w:r>
+      <w:r>
+        <w:rPr>
+          <w:sz w:val="24"/>
+          <w:szCs w:val="24"/>
+        </w:rPr>
+        <w:t xml:space="preserve"> SNP linked to a trait</w:t>
+      </w:r>
+      <w:r>
+        <w:rPr>
+          <w:sz w:val="24"/>
+          <w:szCs w:val="24"/>
+        </w:rPr>
+        <w:t xml:space="preserve"> using a 2kbp window</w:t>
+      </w:r>
+      <w:r>
+        <w:rPr>
+          <w:sz w:val="24"/>
+          <w:szCs w:val="24"/>
+        </w:rPr>
+        <w:t>.</w:t>
+      </w:r>
+      <w:r>
+        <w:rPr>
+          <w:sz w:val="24"/>
+          <w:szCs w:val="24"/>
+        </w:rPr>
+        <w:t xml:space="preserve"> </w:t>
+      </w:r>
+      <w:r>
+        <w:rPr>
+          <w:sz w:val="24"/>
+          <w:szCs w:val="24"/>
+        </w:rPr>
+        <w:t>This found</w:t>
+      </w:r>
+      <w:r>
+        <w:rPr>
+          <w:sz w:val="24"/>
+          <w:szCs w:val="24"/>
+        </w:rPr>
+        <w:t xml:space="preserve"> </w:t>
+      </w:r>
+      <w:r>
+        <w:rPr>
+          <w:sz w:val="24"/>
+          <w:szCs w:val="24"/>
+        </w:rPr>
+        <w:t>1</w:t>
+      </w:r>
+      <w:r>
+        <w:rPr>
+          <w:sz w:val="24"/>
+          <w:szCs w:val="24"/>
+        </w:rPr>
+        <w:t>8</w:t>
+      </w:r>
+      <w:r>
+        <w:rPr>
+          <w:sz w:val="24"/>
+          <w:szCs w:val="24"/>
+        </w:rPr>
+        <w:t xml:space="preserve"> gene</w:t>
+      </w:r>
+      <w:r>
+        <w:rPr>
+          <w:sz w:val="24"/>
+          <w:szCs w:val="24"/>
+        </w:rPr>
+        <w:t>s</w:t>
+      </w:r>
+      <w:r>
+        <w:rPr>
+          <w:sz w:val="24"/>
+          <w:szCs w:val="24"/>
+        </w:rPr>
+        <w:t xml:space="preserve"> linked to </w:t>
+      </w:r>
+      <w:r>
+        <w:rPr>
+          <w:sz w:val="24"/>
+          <w:szCs w:val="24"/>
+        </w:rPr>
+        <w:t xml:space="preserve">differential virulence </w:t>
+      </w:r>
+      <w:r>
+        <w:rPr>
+          <w:sz w:val="24"/>
+          <w:szCs w:val="24"/>
+        </w:rPr>
+        <w:t xml:space="preserve">in </w:t>
+      </w:r>
+      <w:r>
+        <w:rPr>
+          <w:sz w:val="24"/>
+          <w:szCs w:val="24"/>
+        </w:rPr>
+        <w:t xml:space="preserve">all 12 </w:t>
+      </w:r>
+      <w:r>
+        <w:rPr>
+          <w:sz w:val="24"/>
+          <w:szCs w:val="24"/>
+        </w:rPr>
+        <w:t>tomato accessions</w:t>
+      </w:r>
+      <w:r>
+        <w:rPr>
+          <w:sz w:val="24"/>
+          <w:szCs w:val="24"/>
+        </w:rPr>
+        <w:t xml:space="preserve">, </w:t>
+      </w:r>
+      <w:r>
+        <w:rPr>
+          <w:sz w:val="24"/>
+          <w:szCs w:val="24"/>
+        </w:rPr>
+        <w:t>as in some cases multiple accession-specific SNPs were linked to a single gene</w:t>
+      </w:r>
+      <w:r>
+        <w:rPr>
+          <w:sz w:val="24"/>
+          <w:szCs w:val="24"/>
+        </w:rPr>
+        <w:t xml:space="preserve">. A further </w:t>
+      </w:r>
+      <w:r>
+        <w:rPr>
+          <w:sz w:val="24"/>
+          <w:szCs w:val="24"/>
+        </w:rPr>
+        <w:t>377</w:t>
+      </w:r>
+      <w:r>
+        <w:rPr>
+          <w:sz w:val="24"/>
+          <w:szCs w:val="24"/>
+        </w:rPr>
+        <w:t xml:space="preserve"> genes</w:t>
+      </w:r>
+      <w:r>
+        <w:rPr>
+          <w:sz w:val="24"/>
+          <w:szCs w:val="24"/>
+        </w:rPr>
+        <w:t xml:space="preserve"> were</w:t>
+      </w:r>
+      <w:r>
+        <w:rPr>
+          <w:sz w:val="24"/>
+          <w:szCs w:val="24"/>
+        </w:rPr>
+        <w:t xml:space="preserve"> linked </w:t>
+      </w:r>
+      <w:r>
+        <w:rPr>
+          <w:sz w:val="24"/>
+          <w:szCs w:val="24"/>
+        </w:rPr>
+        <w:t>to differential virulence on 7</w:t>
+      </w:r>
+      <w:r>
+        <w:rPr>
+          <w:sz w:val="24"/>
+          <w:szCs w:val="24"/>
+        </w:rPr>
+        <w:t xml:space="preserve"> to 11</w:t>
+      </w:r>
+      <w:r>
+        <w:rPr>
+          <w:sz w:val="24"/>
+          <w:szCs w:val="24"/>
+        </w:rPr>
+        <w:t xml:space="preserve"> </w:t>
+      </w:r>
+      <w:r>
+        <w:rPr>
+          <w:sz w:val="24"/>
+          <w:szCs w:val="24"/>
+        </w:rPr>
+        <w:t>tomato accessions</w:t>
       </w:r>
       <w:r>
         <w:rPr>
@@ -21496,63 +21729,63 @@
           <w:sz w:val="24"/>
           <w:szCs w:val="24"/>
         </w:rPr>
-        <w:t xml:space="preserve">To change </w:t>
-      </w:r>
-      <w:r>
-        <w:rPr>
-          <w:sz w:val="24"/>
-          <w:szCs w:val="24"/>
-        </w:rPr>
-        <w:t>from a SNP</w:t>
-      </w:r>
-      <w:r>
-        <w:rPr>
-          <w:sz w:val="24"/>
-          <w:szCs w:val="24"/>
-        </w:rPr>
-        <w:t>-</w:t>
-      </w:r>
-      <w:r>
-        <w:rPr>
-          <w:sz w:val="24"/>
-          <w:szCs w:val="24"/>
-        </w:rPr>
-        <w:t>by</w:t>
-      </w:r>
-      <w:r>
-        <w:rPr>
-          <w:sz w:val="24"/>
-          <w:szCs w:val="24"/>
-        </w:rPr>
-        <w:t>-</w:t>
-      </w:r>
-      <w:r>
-        <w:rPr>
-          <w:sz w:val="24"/>
-          <w:szCs w:val="24"/>
-        </w:rPr>
-        <w:t xml:space="preserve">SNP focus to </w:t>
-      </w:r>
-      <w:r>
-        <w:rPr>
-          <w:sz w:val="24"/>
-          <w:szCs w:val="24"/>
-        </w:rPr>
-        <w:t>a gene</w:t>
-      </w:r>
-      <w:r>
-        <w:rPr>
-          <w:sz w:val="24"/>
-          <w:szCs w:val="24"/>
-        </w:rPr>
-        <w:t>-</w:t>
-      </w:r>
-      <w:r>
-        <w:rPr>
-          <w:sz w:val="24"/>
-          <w:szCs w:val="24"/>
-        </w:rPr>
-        <w:t>centric focus</w:t>
+        <w:t xml:space="preserve">Of the 18 genes with SNPs significantly associated with </w:t>
+      </w:r>
+      <w:r>
+        <w:rPr>
+          <w:i/>
+          <w:sz w:val="24"/>
+          <w:szCs w:val="24"/>
+        </w:rPr>
+        <w:t>B. cinerea</w:t>
+      </w:r>
+      <w:r>
+        <w:rPr>
+          <w:sz w:val="24"/>
+          <w:szCs w:val="24"/>
+        </w:rPr>
+        <w:t xml:space="preserve"> virulence on all 12 tomato genotypes, four are enzymes, one is involved in signal transduction (BcT4_10373, Bcin08g01740), and one is a </w:t>
+      </w:r>
+      <w:proofErr w:type="spellStart"/>
+      <w:r>
+        <w:rPr>
+          <w:sz w:val="24"/>
+          <w:szCs w:val="24"/>
+        </w:rPr>
+        <w:t>cerato-platanin</w:t>
+      </w:r>
+      <w:proofErr w:type="spellEnd"/>
+      <w:r>
+        <w:rPr>
+          <w:sz w:val="24"/>
+          <w:szCs w:val="24"/>
+        </w:rPr>
+        <w:t xml:space="preserve">, a known </w:t>
+      </w:r>
+      <w:bookmarkStart w:id="95" w:name="_GoBack"/>
+      <w:bookmarkEnd w:id="95"/>
+      <w:proofErr w:type="spellStart"/>
+      <w:r>
+        <w:rPr>
+          <w:sz w:val="24"/>
+          <w:szCs w:val="24"/>
+        </w:rPr>
+        <w:t>phytotoxin</w:t>
+      </w:r>
+      <w:proofErr w:type="spellEnd"/>
+      <w:r>
+        <w:rPr>
+          <w:sz w:val="24"/>
+          <w:szCs w:val="24"/>
+        </w:rPr>
+        <w:t xml:space="preserve"> (BcT4_</w:t>
+      </w:r>
+      <w:r>
+        <w:rPr>
+          <w:sz w:val="24"/>
+          <w:szCs w:val="24"/>
+        </w:rPr>
+        <w:t>4591</w:t>
       </w:r>
       <w:r>
         <w:rPr>
@@ -21566,41 +21799,6 @@
           <w:sz w:val="24"/>
           <w:szCs w:val="24"/>
         </w:rPr>
-        <w:t xml:space="preserve"> we classified a gene as significantly associated if there was</w:t>
-      </w:r>
-      <w:r>
-        <w:rPr>
-          <w:sz w:val="24"/>
-          <w:szCs w:val="24"/>
-        </w:rPr>
-        <w:t xml:space="preserve"> 1</w:t>
-      </w:r>
-      <w:r>
-        <w:rPr>
-          <w:sz w:val="24"/>
-          <w:szCs w:val="24"/>
-        </w:rPr>
-        <w:t xml:space="preserve"> SNP linked to a trait</w:t>
-      </w:r>
-      <w:r>
-        <w:rPr>
-          <w:sz w:val="24"/>
-          <w:szCs w:val="24"/>
-        </w:rPr>
-        <w:t xml:space="preserve"> using a 2kbp window</w:t>
-      </w:r>
-      <w:r>
-        <w:rPr>
-          <w:sz w:val="24"/>
-          <w:szCs w:val="24"/>
-        </w:rPr>
-        <w:t>.</w:t>
-      </w:r>
-      <w:r>
-        <w:rPr>
-          <w:sz w:val="24"/>
-          <w:szCs w:val="24"/>
-        </w:rPr>
         <w:t xml:space="preserve"> </w:t>
       </w:r>
       <w:r>
@@ -21608,234 +21806,6 @@
           <w:sz w:val="24"/>
           <w:szCs w:val="24"/>
         </w:rPr>
-        <w:t>This found</w:t>
-      </w:r>
-      <w:r>
-        <w:rPr>
-          <w:sz w:val="24"/>
-          <w:szCs w:val="24"/>
-        </w:rPr>
-        <w:t xml:space="preserve"> </w:t>
-      </w:r>
-      <w:r>
-        <w:rPr>
-          <w:sz w:val="24"/>
-          <w:szCs w:val="24"/>
-        </w:rPr>
-        <w:t>1</w:t>
-      </w:r>
-      <w:r>
-        <w:rPr>
-          <w:sz w:val="24"/>
-          <w:szCs w:val="24"/>
-        </w:rPr>
-        <w:t>8</w:t>
-      </w:r>
-      <w:r>
-        <w:rPr>
-          <w:sz w:val="24"/>
-          <w:szCs w:val="24"/>
-        </w:rPr>
-        <w:t xml:space="preserve"> gene</w:t>
-      </w:r>
-      <w:r>
-        <w:rPr>
-          <w:sz w:val="24"/>
-          <w:szCs w:val="24"/>
-        </w:rPr>
-        <w:t>s</w:t>
-      </w:r>
-      <w:r>
-        <w:rPr>
-          <w:sz w:val="24"/>
-          <w:szCs w:val="24"/>
-        </w:rPr>
-        <w:t xml:space="preserve"> linked to </w:t>
-      </w:r>
-      <w:r>
-        <w:rPr>
-          <w:sz w:val="24"/>
-          <w:szCs w:val="24"/>
-        </w:rPr>
-        <w:t xml:space="preserve">differential virulence </w:t>
-      </w:r>
-      <w:r>
-        <w:rPr>
-          <w:sz w:val="24"/>
-          <w:szCs w:val="24"/>
-        </w:rPr>
-        <w:t xml:space="preserve">in </w:t>
-      </w:r>
-      <w:r>
-        <w:rPr>
-          <w:sz w:val="24"/>
-          <w:szCs w:val="24"/>
-        </w:rPr>
-        <w:t xml:space="preserve">all 12 </w:t>
-      </w:r>
-      <w:r>
-        <w:rPr>
-          <w:sz w:val="24"/>
-          <w:szCs w:val="24"/>
-        </w:rPr>
-        <w:t>tomato accessions</w:t>
-      </w:r>
-      <w:r>
-        <w:rPr>
-          <w:sz w:val="24"/>
-          <w:szCs w:val="24"/>
-        </w:rPr>
-        <w:t xml:space="preserve">, </w:t>
-      </w:r>
-      <w:r>
-        <w:rPr>
-          <w:sz w:val="24"/>
-          <w:szCs w:val="24"/>
-        </w:rPr>
-        <w:t>as in some cases multiple accession-specific SNPs were linked to a single gene</w:t>
-      </w:r>
-      <w:r>
-        <w:rPr>
-          <w:sz w:val="24"/>
-          <w:szCs w:val="24"/>
-        </w:rPr>
-        <w:t xml:space="preserve">. A further </w:t>
-      </w:r>
-      <w:r>
-        <w:rPr>
-          <w:sz w:val="24"/>
-          <w:szCs w:val="24"/>
-        </w:rPr>
-        <w:t>377</w:t>
-      </w:r>
-      <w:r>
-        <w:rPr>
-          <w:sz w:val="24"/>
-          <w:szCs w:val="24"/>
-        </w:rPr>
-        <w:t xml:space="preserve"> genes</w:t>
-      </w:r>
-      <w:r>
-        <w:rPr>
-          <w:sz w:val="24"/>
-          <w:szCs w:val="24"/>
-        </w:rPr>
-        <w:t xml:space="preserve"> were</w:t>
-      </w:r>
-      <w:r>
-        <w:rPr>
-          <w:sz w:val="24"/>
-          <w:szCs w:val="24"/>
-        </w:rPr>
-        <w:t xml:space="preserve"> linked </w:t>
-      </w:r>
-      <w:r>
-        <w:rPr>
-          <w:sz w:val="24"/>
-          <w:szCs w:val="24"/>
-        </w:rPr>
-        <w:t>to differential virulence on 7</w:t>
-      </w:r>
-      <w:r>
-        <w:rPr>
-          <w:sz w:val="24"/>
-          <w:szCs w:val="24"/>
-        </w:rPr>
-        <w:t xml:space="preserve"> to 11</w:t>
-      </w:r>
-      <w:r>
-        <w:rPr>
-          <w:sz w:val="24"/>
-          <w:szCs w:val="24"/>
-        </w:rPr>
-        <w:t xml:space="preserve"> </w:t>
-      </w:r>
-      <w:r>
-        <w:rPr>
-          <w:sz w:val="24"/>
-          <w:szCs w:val="24"/>
-        </w:rPr>
-        <w:t>tomato accessions</w:t>
-      </w:r>
-      <w:r>
-        <w:rPr>
-          <w:sz w:val="24"/>
-          <w:szCs w:val="24"/>
-        </w:rPr>
-        <w:t xml:space="preserve">. </w:t>
-      </w:r>
-      <w:r>
-        <w:rPr>
-          <w:sz w:val="24"/>
-          <w:szCs w:val="24"/>
-        </w:rPr>
-        <w:t xml:space="preserve">Of the 18 genes with SNPs significantly associated with </w:t>
-      </w:r>
-      <w:r>
-        <w:rPr>
-          <w:i/>
-          <w:sz w:val="24"/>
-          <w:szCs w:val="24"/>
-        </w:rPr>
-        <w:t>B. cinerea</w:t>
-      </w:r>
-      <w:r>
-        <w:rPr>
-          <w:sz w:val="24"/>
-          <w:szCs w:val="24"/>
-        </w:rPr>
-        <w:t xml:space="preserve"> virulence on all 12 tomato genotypes, four are enzymes, one is involved in signal transduction (BcT4_10373, Bcin08g01740), and one is a </w:t>
-      </w:r>
-      <w:commentRangeStart w:id="99"/>
-      <w:proofErr w:type="spellStart"/>
-      <w:r>
-        <w:rPr>
-          <w:sz w:val="24"/>
-          <w:szCs w:val="24"/>
-        </w:rPr>
-        <w:t>cerato-platanin</w:t>
-      </w:r>
-      <w:commentRangeEnd w:id="99"/>
-      <w:proofErr w:type="spellEnd"/>
-      <w:r>
-        <w:rPr>
-          <w:rStyle w:val="CommentReference"/>
-        </w:rPr>
-        <w:commentReference w:id="99"/>
-      </w:r>
-      <w:r>
-        <w:rPr>
-          <w:sz w:val="24"/>
-          <w:szCs w:val="24"/>
-        </w:rPr>
-        <w:t xml:space="preserve"> (BcT4_</w:t>
-      </w:r>
-      <w:r>
-        <w:rPr>
-          <w:sz w:val="24"/>
-          <w:szCs w:val="24"/>
-        </w:rPr>
-        <w:t>4591</w:t>
-      </w:r>
-      <w:r>
-        <w:rPr>
-          <w:sz w:val="24"/>
-          <w:szCs w:val="24"/>
-        </w:rPr>
-        <w:t>,</w:t>
-      </w:r>
-      <w:r>
-        <w:rPr>
-          <w:sz w:val="24"/>
-          <w:szCs w:val="24"/>
-        </w:rPr>
-        <w:t xml:space="preserve"> </w:t>
-      </w:r>
-      <w:r>
-        <w:rPr>
-          <w:sz w:val="24"/>
-          <w:szCs w:val="24"/>
-        </w:rPr>
         <w:t>Bcin02g06830</w:t>
       </w:r>
       <w:r>
@@ -21843,7 +21813,7 @@
           <w:sz w:val="24"/>
           <w:szCs w:val="24"/>
         </w:rPr>
-        <w:t xml:space="preserve">) (Table S1). There are eight functional annotations significantly </w:t>
+        <w:t xml:space="preserve">) (Table S1). There are eight functional </w:t>
       </w:r>
       <w:r>
         <w:rPr>
@@ -21851,7 +21821,7 @@
           <w:szCs w:val="24"/>
         </w:rPr>
         <w:lastRenderedPageBreak/>
-        <w:t xml:space="preserve">overrepresented among genes associated with the 12 plant </w:t>
+        <w:t xml:space="preserve">annotations significantly overrepresented among genes associated with the 12 plant </w:t>
       </w:r>
       <w:r>
         <w:rPr>
@@ -21893,8 +21863,8 @@
           <w:szCs w:val="24"/>
         </w:rPr>
       </w:pPr>
-      <w:commentRangeStart w:id="100"/>
-      <w:commentRangeStart w:id="101"/>
+      <w:commentRangeStart w:id="96"/>
+      <w:commentRangeStart w:id="97"/>
       <w:r>
         <w:rPr>
           <w:sz w:val="24"/>
@@ -21937,19 +21907,19 @@
         </w:rPr>
         <w:t xml:space="preserve">. </w:t>
       </w:r>
-      <w:commentRangeEnd w:id="100"/>
+      <w:commentRangeEnd w:id="96"/>
       <w:r>
         <w:rPr>
           <w:rStyle w:val="CommentReference"/>
         </w:rPr>
-        <w:commentReference w:id="100"/>
-      </w:r>
-      <w:commentRangeEnd w:id="101"/>
+        <w:commentReference w:id="96"/>
+      </w:r>
+      <w:commentRangeEnd w:id="97"/>
       <w:r>
         <w:rPr>
           <w:rStyle w:val="CommentReference"/>
         </w:rPr>
-        <w:commentReference w:id="101"/>
+        <w:commentReference w:id="97"/>
       </w:r>
       <w:r>
         <w:rPr>
@@ -22082,8 +22052,8 @@
         </w:rPr>
         <w:t xml:space="preserve">depending on tomato host genotype, </w:t>
       </w:r>
-      <w:commentRangeStart w:id="102"/>
-      <w:commentRangeStart w:id="103"/>
+      <w:commentRangeStart w:id="98"/>
+      <w:commentRangeStart w:id="99"/>
       <w:r>
         <w:rPr>
           <w:sz w:val="24"/>
@@ -22119,19 +22089,19 @@
         </w:rPr>
         <w:t xml:space="preserve"> in this region</w:t>
       </w:r>
-      <w:commentRangeEnd w:id="102"/>
+      <w:commentRangeEnd w:id="98"/>
       <w:r>
         <w:rPr>
           <w:rStyle w:val="CommentReference"/>
         </w:rPr>
-        <w:commentReference w:id="102"/>
-      </w:r>
-      <w:commentRangeEnd w:id="103"/>
+        <w:commentReference w:id="98"/>
+      </w:r>
+      <w:commentRangeEnd w:id="99"/>
       <w:r>
         <w:rPr>
           <w:rStyle w:val="CommentReference"/>
         </w:rPr>
-        <w:commentReference w:id="103"/>
+        <w:commentReference w:id="99"/>
       </w:r>
       <w:r>
         <w:rPr>
@@ -22975,7 +22945,7 @@
           <w:szCs w:val="24"/>
         </w:rPr>
       </w:pPr>
-      <w:commentRangeStart w:id="104"/>
+      <w:commentRangeStart w:id="100"/>
       <w:r>
         <w:rPr>
           <w:b/>
@@ -22984,12 +22954,12 @@
         </w:rPr>
         <w:t>DISCUSSION</w:t>
       </w:r>
-      <w:commentRangeEnd w:id="104"/>
+      <w:commentRangeEnd w:id="100"/>
       <w:r>
         <w:rPr>
           <w:rStyle w:val="CommentReference"/>
         </w:rPr>
-        <w:commentReference w:id="104"/>
+        <w:commentReference w:id="100"/>
       </w:r>
     </w:p>
     <w:p>
@@ -23015,7 +22985,7 @@
         </w:rPr>
         <w:tab/>
       </w:r>
-      <w:commentRangeStart w:id="105"/>
+      <w:commentRangeStart w:id="101"/>
       <w:r>
         <w:rPr>
           <w:sz w:val="24"/>
@@ -23058,12 +23028,12 @@
         </w:rPr>
         <w:t xml:space="preserve"> </w:t>
       </w:r>
-      <w:commentRangeEnd w:id="105"/>
+      <w:commentRangeEnd w:id="101"/>
       <w:r>
         <w:rPr>
           <w:rStyle w:val="CommentReference"/>
         </w:rPr>
-        <w:commentReference w:id="105"/>
+        <w:commentReference w:id="101"/>
       </w:r>
       <w:r>
         <w:rPr>
@@ -46425,7 +46395,7 @@
       </w:r>
     </w:p>
   </w:comment>
-  <w:comment w:id="27" w:author="Nicole Soltis" w:date="2017-09-06T11:59:00Z" w:initials="NS">
+  <w:comment w:id="26" w:author="Nicole Soltis" w:date="2017-09-06T11:59:00Z" w:initials="NS">
     <w:p>
       <w:pPr>
         <w:pStyle w:val="CommentText"/>
@@ -46441,7 +46411,7 @@
       </w:r>
     </w:p>
   </w:comment>
-  <w:comment w:id="28" w:author="Céline" w:date="2017-09-06T11:59:00Z" w:initials="C">
+  <w:comment w:id="27" w:author="Céline" w:date="2017-09-06T11:59:00Z" w:initials="C">
     <w:p>
       <w:pPr>
         <w:pStyle w:val="CommentText"/>
@@ -46470,7 +46440,7 @@
       </w:r>
     </w:p>
   </w:comment>
-  <w:comment w:id="29" w:author="Céline" w:date="2017-09-06T11:59:00Z" w:initials="C">
+  <w:comment w:id="28" w:author="Céline" w:date="2017-09-06T11:59:00Z" w:initials="C">
     <w:p>
       <w:pPr>
         <w:pStyle w:val="CommentText"/>
@@ -46486,7 +46456,7 @@
       </w:r>
     </w:p>
   </w:comment>
-  <w:comment w:id="30" w:author="Nicole Soltis" w:date="2017-09-06T14:12:00Z" w:initials="NS">
+  <w:comment w:id="29" w:author="Nicole Soltis" w:date="2017-09-06T14:12:00Z" w:initials="NS">
     <w:p>
       <w:pPr>
         <w:pStyle w:val="CommentText"/>
@@ -46502,7 +46472,7 @@
       </w:r>
     </w:p>
   </w:comment>
-  <w:comment w:id="31" w:author="Céline" w:date="2017-09-06T11:59:00Z" w:initials="C">
+  <w:comment w:id="30" w:author="Céline" w:date="2017-09-06T11:59:00Z" w:initials="C">
     <w:p>
       <w:pPr>
         <w:pStyle w:val="CommentText"/>
@@ -46518,7 +46488,7 @@
       </w:r>
     </w:p>
   </w:comment>
-  <w:comment w:id="32" w:author="Nicole Soltis" w:date="2017-09-06T14:12:00Z" w:initials="NS">
+  <w:comment w:id="31" w:author="Nicole Soltis" w:date="2017-09-06T14:12:00Z" w:initials="NS">
     <w:p>
       <w:pPr>
         <w:pStyle w:val="CommentText"/>
@@ -46531,6 +46501,46 @@
       </w:r>
       <w:r>
         <w:t>Dan, thoughts?</w:t>
+      </w:r>
+    </w:p>
+  </w:comment>
+  <w:comment w:id="81" w:author="Céline" w:date="2017-09-06T11:59:00Z" w:initials="C">
+    <w:p>
+      <w:pPr>
+        <w:pStyle w:val="CommentText"/>
+      </w:pPr>
+      <w:r>
+        <w:rPr>
+          <w:rStyle w:val="CommentReference"/>
+        </w:rPr>
+        <w:annotationRef/>
+      </w:r>
+      <w:r>
+        <w:t xml:space="preserve">For the cleaned meta-analysis dataset and a slightly different model, I have 4.16 % </w:t>
+      </w:r>
+      <w:proofErr w:type="spellStart"/>
+      <w:r>
+        <w:t>Domest</w:t>
+      </w:r>
+      <w:proofErr w:type="spellEnd"/>
+      <w:r>
+        <w:t>/</w:t>
+      </w:r>
+      <w:proofErr w:type="spellStart"/>
+      <w:r>
+        <w:t>PlantGeno</w:t>
+      </w:r>
+      <w:proofErr w:type="spellEnd"/>
+      <w:r>
+        <w:t>, 35% Isolate*Dom/</w:t>
+      </w:r>
+      <w:proofErr w:type="spellStart"/>
+      <w:r>
+        <w:t>plantGeno</w:t>
+      </w:r>
+      <w:proofErr w:type="spellEnd"/>
+      <w:r>
+        <w:t xml:space="preserve"> (not significant) and 42.6% Isolate</w:t>
       </w:r>
     </w:p>
   </w:comment>
@@ -46546,35 +46556,11 @@
         <w:annotationRef/>
       </w:r>
       <w:r>
-        <w:t xml:space="preserve">For the cleaned meta-analysis dataset and a slightly different model, I have 4.16 % </w:t>
-      </w:r>
-      <w:proofErr w:type="spellStart"/>
-      <w:r>
-        <w:t>Domest</w:t>
-      </w:r>
-      <w:proofErr w:type="spellEnd"/>
-      <w:r>
-        <w:t>/</w:t>
-      </w:r>
-      <w:proofErr w:type="spellStart"/>
-      <w:r>
-        <w:t>PlantGeno</w:t>
-      </w:r>
-      <w:proofErr w:type="spellEnd"/>
-      <w:r>
-        <w:t>, 35% Isolate*Dom/</w:t>
-      </w:r>
-      <w:proofErr w:type="spellStart"/>
-      <w:r>
-        <w:t>plantGeno</w:t>
-      </w:r>
-      <w:proofErr w:type="spellEnd"/>
-      <w:r>
-        <w:t xml:space="preserve"> (not significant) and 42.6% Isolate</w:t>
+        <w:t>Confirmed in the meta-analysis</w:t>
       </w:r>
     </w:p>
   </w:comment>
-  <w:comment w:id="83" w:author="Céline" w:date="2017-09-06T11:59:00Z" w:initials="C">
+  <w:comment w:id="83" w:author="Michelle Tang" w:date="2017-09-06T11:59:00Z" w:initials="MT">
     <w:p>
       <w:pPr>
         <w:pStyle w:val="CommentText"/>
@@ -46586,11 +46572,11 @@
         <w:annotationRef/>
       </w:r>
       <w:r>
-        <w:t>Confirmed in the meta-analysis</w:t>
+        <w:t>This seems intuitive and expected to me. If wild tomato has increased resistance, that would correlate with narrower range of lesion sizes.</w:t>
       </w:r>
     </w:p>
   </w:comment>
-  <w:comment w:id="84" w:author="Michelle Tang" w:date="2017-09-06T11:59:00Z" w:initials="MT">
+  <w:comment w:id="91" w:author="Céline" w:date="2017-09-06T11:59:00Z" w:initials="C">
     <w:p>
       <w:pPr>
         <w:pStyle w:val="CommentText"/>
@@ -46602,11 +46588,11 @@
         <w:annotationRef/>
       </w:r>
       <w:r>
-        <w:t>This seems intuitive and expected to me. If wild tomato has increased resistance, that would correlate with narrower range of lesion sizes.</w:t>
+        <w:t>FIY, this is not fully true, but you can not see it in this dataset. From the eudicot and pilot project we did, it appears that Philo Menlo is big only on tomato (probably specialized), but it was collected on grape.</w:t>
       </w:r>
     </w:p>
   </w:comment>
-  <w:comment w:id="92" w:author="Michelle Tang" w:date="2017-09-06T11:59:00Z" w:initials="MT">
+  <w:comment w:id="92" w:author="Nicole Soltis" w:date="2017-09-08T12:44:00Z" w:initials="NS">
     <w:p>
       <w:pPr>
         <w:pStyle w:val="CommentText"/>
@@ -46618,11 +46604,14 @@
         <w:annotationRef/>
       </w:r>
       <w:r>
-        <w:t>As a opposed to what else? What would specialization at gene level look like?</w:t>
+        <w:t>Does Celine’s statement contradict this? Since</w:t>
+      </w:r>
+      <w:r>
+        <w:t xml:space="preserve"> here we are only talking about isolates collected on tomato.</w:t>
       </w:r>
     </w:p>
   </w:comment>
-  <w:comment w:id="93" w:author="Nicole Soltis" w:date="2017-09-06T13:55:00Z" w:initials="NS">
+  <w:comment w:id="93" w:author="Céline" w:date="2017-09-06T11:59:00Z" w:initials="C">
     <w:p>
       <w:pPr>
         <w:pStyle w:val="CommentText"/>
@@ -46634,11 +46623,27 @@
         <w:annotationRef/>
       </w:r>
       <w:r>
-        <w:t>Specialization at the gene level: allelic variants are correlated with performance on a subset of hosts.</w:t>
+        <w:t>I’m not sure to follow here, because the p-</w:t>
+      </w:r>
+      <w:proofErr w:type="spellStart"/>
+      <w:r>
+        <w:t>val</w:t>
+      </w:r>
+      <w:proofErr w:type="spellEnd"/>
+      <w:r>
+        <w:t xml:space="preserve"> is given for each plant genotype but not for each individual isolates. Does a significant p-</w:t>
+      </w:r>
+      <w:proofErr w:type="spellStart"/>
+      <w:r>
+        <w:t>val</w:t>
+      </w:r>
+      <w:proofErr w:type="spellEnd"/>
+      <w:r>
+        <w:t xml:space="preserve"> for the genotype pairs means that most isolates were significantly different? What is the threshold as number of different isolates per pair of plant genotype to reach significance?</w:t>
       </w:r>
     </w:p>
   </w:comment>
-  <w:comment w:id="94" w:author="Céline" w:date="2017-09-06T11:59:00Z" w:initials="C">
+  <w:comment w:id="94" w:author="Nicole Soltis" w:date="2017-09-06T14:21:00Z" w:initials="NS">
     <w:p>
       <w:pPr>
         <w:pStyle w:val="CommentText"/>
@@ -46650,11 +46655,11 @@
         <w:annotationRef/>
       </w:r>
       <w:r>
-        <w:t>FIY, this is not fully true, but you can not see it in this dataset. From the eudicot and pilot project we did, it appears that Philo Menlo is big only on tomato (probably specialized), but it was collected on grape.</w:t>
+        <w:t xml:space="preserve">I’m not sure how to address this question. Is Celine suggesting 91 analyses (one isolate at a time) within each plant genotype pair? Is there a reasonable post-hoc analysis for this? I don’t know how to estimate “number of different isolates per pair of plant genotypes”, since cutoff for which isolates count as different seems subjective to me. </w:t>
       </w:r>
     </w:p>
   </w:comment>
-  <w:comment w:id="95" w:author="Nicole Soltis" w:date="2017-09-08T12:44:00Z" w:initials="NS">
+  <w:comment w:id="96" w:author="Daniel Kliebenstein" w:date="2017-09-06T11:59:00Z" w:initials="DK">
     <w:p>
       <w:pPr>
         <w:pStyle w:val="CommentText"/>
@@ -46666,14 +46671,11 @@
         <w:annotationRef/>
       </w:r>
       <w:r>
-        <w:t>Does Celine’s statement contradict this? Since</w:t>
-      </w:r>
-      <w:r>
-        <w:t xml:space="preserve"> here we are only talking about isolates collected on tomato.</w:t>
+        <w:t>Why does this suggest multiple haplotypes? Explain your thoughts</w:t>
       </w:r>
     </w:p>
   </w:comment>
-  <w:comment w:id="96" w:author="Céline" w:date="2017-09-06T11:59:00Z" w:initials="C">
+  <w:comment w:id="97" w:author="Nicole Soltis" w:date="2017-09-06T11:59:00Z" w:initials="NS">
     <w:p>
       <w:pPr>
         <w:pStyle w:val="CommentText"/>
@@ -46685,27 +46687,11 @@
         <w:annotationRef/>
       </w:r>
       <w:r>
-        <w:t>I’m not sure to follow here, because the p-</w:t>
-      </w:r>
-      <w:proofErr w:type="spellStart"/>
-      <w:r>
-        <w:t>val</w:t>
-      </w:r>
-      <w:proofErr w:type="spellEnd"/>
-      <w:r>
-        <w:t xml:space="preserve"> is given for each plant genotype but not for each individual isolates. Does a significant p-</w:t>
-      </w:r>
-      <w:proofErr w:type="spellStart"/>
-      <w:r>
-        <w:t>val</w:t>
-      </w:r>
-      <w:proofErr w:type="spellEnd"/>
-      <w:r>
-        <w:t xml:space="preserve"> for the genotype pairs means that most isolates were significantly different? What is the threshold as number of different isolates per pair of plant genotype to reach significance?</w:t>
+        <w:t>Coming back to this: I am adding a new figure to explore linkage blocks</w:t>
       </w:r>
     </w:p>
   </w:comment>
-  <w:comment w:id="97" w:author="Nicole Soltis" w:date="2017-09-06T14:21:00Z" w:initials="NS">
+  <w:comment w:id="98" w:author="Daniel Kliebenstein" w:date="2017-09-06T11:59:00Z" w:initials="DK">
     <w:p>
       <w:pPr>
         <w:pStyle w:val="CommentText"/>
@@ -46717,11 +46703,11 @@
         <w:annotationRef/>
       </w:r>
       <w:r>
-        <w:t xml:space="preserve">I’m not sure how to address this question. Is Celine suggesting 91 analyses (one isolate at a time) within each plant genotype pair? Is there a reasonable post-hoc analysis for this? I don’t know how to estimate “number of different isolates per pair of plant genotypes”, since cutoff for which isolates count as different seems subjective to me. </w:t>
+        <w:t>See what the new figure addition says here</w:t>
       </w:r>
     </w:p>
   </w:comment>
-  <w:comment w:id="98" w:author="Michelle Tang" w:date="2017-09-06T11:59:00Z" w:initials="MT">
+  <w:comment w:id="99" w:author="Nicole Soltis" w:date="2017-09-06T11:59:00Z" w:initials="NS">
     <w:p>
       <w:pPr>
         <w:pStyle w:val="CommentText"/>
@@ -46733,11 +46719,11 @@
         <w:annotationRef/>
       </w:r>
       <w:r>
-        <w:t>Where does it show this?</w:t>
+        <w:t>Same as above</w:t>
       </w:r>
     </w:p>
   </w:comment>
-  <w:comment w:id="99" w:author="Michelle Tang" w:date="2017-09-06T11:59:00Z" w:initials="MT">
+  <w:comment w:id="100" w:author="Nicole Soltis" w:date="2017-09-06T11:59:00Z" w:initials="NS">
     <w:p>
       <w:pPr>
         <w:pStyle w:val="CommentText"/>
@@ -46749,91 +46735,11 @@
         <w:annotationRef/>
       </w:r>
       <w:r>
-        <w:t>Introduce why this gene is important for non-pathogen readers especially since you’ll focus on this gene later</w:t>
-      </w:r>
-    </w:p>
-  </w:comment>
-  <w:comment w:id="100" w:author="Daniel Kliebenstein" w:date="2017-09-06T11:59:00Z" w:initials="DK">
-    <w:p>
-      <w:pPr>
-        <w:pStyle w:val="CommentText"/>
-      </w:pPr>
-      <w:r>
-        <w:rPr>
-          <w:rStyle w:val="CommentReference"/>
-        </w:rPr>
-        <w:annotationRef/>
-      </w:r>
-      <w:r>
-        <w:t>Why does this suggest multiple haplotypes? Explain your thoughts</w:t>
+        <w:t>Discussion bookmark</w:t>
       </w:r>
     </w:p>
   </w:comment>
   <w:comment w:id="101" w:author="Nicole Soltis" w:date="2017-09-06T11:59:00Z" w:initials="NS">
-    <w:p>
-      <w:pPr>
-        <w:pStyle w:val="CommentText"/>
-      </w:pPr>
-      <w:r>
-        <w:rPr>
-          <w:rStyle w:val="CommentReference"/>
-        </w:rPr>
-        <w:annotationRef/>
-      </w:r>
-      <w:r>
-        <w:t>Coming back to this: I am adding a new figure to explore linkage blocks</w:t>
-      </w:r>
-    </w:p>
-  </w:comment>
-  <w:comment w:id="102" w:author="Daniel Kliebenstein" w:date="2017-09-06T11:59:00Z" w:initials="DK">
-    <w:p>
-      <w:pPr>
-        <w:pStyle w:val="CommentText"/>
-      </w:pPr>
-      <w:r>
-        <w:rPr>
-          <w:rStyle w:val="CommentReference"/>
-        </w:rPr>
-        <w:annotationRef/>
-      </w:r>
-      <w:r>
-        <w:t>See what the new figure addition says here</w:t>
-      </w:r>
-    </w:p>
-  </w:comment>
-  <w:comment w:id="103" w:author="Nicole Soltis" w:date="2017-09-06T11:59:00Z" w:initials="NS">
-    <w:p>
-      <w:pPr>
-        <w:pStyle w:val="CommentText"/>
-      </w:pPr>
-      <w:r>
-        <w:rPr>
-          <w:rStyle w:val="CommentReference"/>
-        </w:rPr>
-        <w:annotationRef/>
-      </w:r>
-      <w:r>
-        <w:t>Same as above</w:t>
-      </w:r>
-    </w:p>
-  </w:comment>
-  <w:comment w:id="104" w:author="Nicole Soltis" w:date="2017-09-06T11:59:00Z" w:initials="NS">
-    <w:p>
-      <w:pPr>
-        <w:pStyle w:val="CommentText"/>
-      </w:pPr>
-      <w:r>
-        <w:rPr>
-          <w:rStyle w:val="CommentReference"/>
-        </w:rPr>
-        <w:annotationRef/>
-      </w:r>
-      <w:r>
-        <w:t>Discussion bookmark</w:t>
-      </w:r>
-    </w:p>
-  </w:comment>
-  <w:comment w:id="105" w:author="Nicole Soltis" w:date="2017-09-06T11:59:00Z" w:initials="NS">
     <w:p>
       <w:pPr>
         <w:pStyle w:val="CommentText"/>
@@ -48488,7 +48394,7 @@
 </file>
 
 <file path=customXml/itemProps1.xml><?xml version="1.0" encoding="utf-8"?>
-<ds:datastoreItem xmlns:ds="http://schemas.openxmlformats.org/officeDocument/2006/customXml" ds:itemID="{171FF77E-0602-415A-BF45-622119B93FE1}">
+<ds:datastoreItem xmlns:ds="http://schemas.openxmlformats.org/officeDocument/2006/customXml" ds:itemID="{66665B36-3451-4E94-8B80-27E366C6503D}">
   <ds:schemaRefs>
     <ds:schemaRef ds:uri="http://schemas.openxmlformats.org/officeDocument/2006/bibliography"/>
   </ds:schemaRefs>

</xml_diff>